<commit_message>
Millora de la generació del document Word
</commit_message>
<xml_diff>
--- a/lib/docx_templates/existents.docx
+++ b/lib/docx_templates/existents.docx
@@ -944,8 +944,6 @@
             <w:pPr>
               <w:pStyle w:val="normaltaula"/>
             </w:pPr>
-            <w:bookmarkStart w:id="3" w:name="_GoBack"/>
-            <w:bookmarkEnd w:id="3"/>
           </w:p>
         </w:tc>
       </w:tr>
@@ -1016,11 +1014,11 @@
       <w:pPr>
         <w:pStyle w:val="Title"/>
       </w:pPr>
-      <w:bookmarkStart w:id="4" w:name="_Toc424399579"/>
+      <w:bookmarkStart w:id="3" w:name="_Toc424399579"/>
       <w:r>
         <w:t>INSTRUCCIONS D'ÚS I MANTENIMENT DE L'EDIFICI</w:t>
       </w:r>
-      <w:bookmarkEnd w:id="4"/>
+      <w:bookmarkEnd w:id="3"/>
     </w:p>
     <w:p/>
     <w:p>
@@ -1032,15 +1030,17 @@
       <w:pPr>
         <w:pStyle w:val="Heading1"/>
       </w:pPr>
+      <w:bookmarkStart w:id="4" w:name="_Toc424399580"/>
       <w:bookmarkStart w:id="5" w:name="_Toc297976118"/>
       <w:bookmarkStart w:id="6" w:name="_Toc424303758"/>
-      <w:bookmarkStart w:id="7" w:name="_Toc424399580"/>
       <w:r>
         <w:t>Instruccions d'ús i manteniment</w:t>
       </w:r>
-      <w:bookmarkEnd w:id="7"/>
+      <w:bookmarkEnd w:id="4"/>
     </w:p>
     <w:p/>
+    <w:bookmarkEnd w:id="5"/>
+    <w:bookmarkEnd w:id="6"/>
     <w:p>
       <w:pPr>
         <w:pStyle w:val="Heading2"/>
@@ -1048,8 +1048,6 @@
       <w:r>
         <w:t>Fonaments</w:t>
       </w:r>
-      <w:bookmarkEnd w:id="5"/>
-      <w:bookmarkEnd w:id="6"/>
     </w:p>
     <w:p/>
     <w:p>
@@ -1067,17 +1065,27 @@
     </w:p>
     <w:p>
       <w:r>
-        <w:t>Durant la vida de l’edifici poden produir-se lesions en els fonaments, les soleres i en els murs enterrats, que normalment obtindran la qualificació d’important. Aquestes lesions poden ser degudes, per exemple, a assentaments, moviments de terres, obres, corrents d’aigua subterrànies, etc. En aquests casos, cal que un tècnic especialista realitzi un informe sobre les lesions detectades, en el qual en determinarà la gravetat i les intervencions a realitzar.</w:t>
-      </w:r>
-    </w:p>
-    <w:p>
-      <w:r>
-        <w:t>Les lesions en els fonaments no poden ser apreciades directament; es detecten per lesions que apareixen en altres elements constructius, que normalment són les parets.</w:t>
-      </w:r>
-    </w:p>
-    <w:p>
-      <w:r>
-        <w:t>La humitat directa, que pot provenir del subsòl, s’ha de corregir de forma urgent per evitar la degradació dels elements constructius que hi estan en contacte.</w:t>
+        <w:t>Cal evitar qualsevol tipus de canvi en el sistema de càrrega de les diferents parts de l’edifici. Si desitgeu introduir modificacions o qualsevol canvi d’ús dins l’edifici consulteu al vostre Tècnic de Capçalera.</w:t>
+      </w:r>
+    </w:p>
+    <w:p>
+      <w:r>
+        <w:t>Les lesions (esquerdes, desploms) als fonaments no són apreciables directament i es detecten a partir de les que apareixen a d’altres elements constructius (parets, sostres, etc.). En aquests casos, fa falta que el Tècnic de Capçalera faci un informe sobre les lesions detectades, en determini la gravetat i, si escau, la necessitat d’intervenció.</w:t>
+      </w:r>
+    </w:p>
+    <w:p>
+      <w:r>
+        <w:t>Les alteracions d’importància efectuades als terrenys propers, com ara: noves construccions, realització de pous, túnels, vies, carreteres o reblerts de terres poden afectar la fonamentació de l’edifici. Si durant la realització dels treballs es detecten lesions, s’hauran d’estudiar i, si és el cas, es podrà exigir la seva reparació.</w:t>
+      </w:r>
+    </w:p>
+    <w:p>
+      <w:r>
+        <w:t xml:space="preserve">Els corrents subterranis d’aigua natural i les fuites de conduccions d’aigua o de desguassos poden ser causa d’alteracions del terreny i de descalçaments de la fonamentació. Aquests descalçaments poden produir un assentament de la zona afectada, que pot transformar-se en deterioraments importants a la resta de l’estructura. Per aquest motiu, és primordial eliminar ràpidament qualsevol tipus d’humitat que provingui del subsòl. </w:t>
+      </w:r>
+    </w:p>
+    <w:p>
+      <w:r>
+        <w:t xml:space="preserve">Després de pluges fortes s’observaran les possibles humitats i el bon funcionament de les perforacions de drenatge i desguàs. </w:t>
       </w:r>
     </w:p>
     <w:p/>
@@ -1099,6 +1107,7 @@
         <w:t>$operacions_fonaments$</w:t>
       </w:r>
     </w:p>
+    <w:p/>
     <w:p>
       <w:pPr>
         <w:rPr>
@@ -1107,8 +1116,8 @@
           <w:szCs w:val="28"/>
         </w:rPr>
       </w:pPr>
-      <w:bookmarkStart w:id="8" w:name="_Toc297976119"/>
-      <w:bookmarkStart w:id="9" w:name="_Toc424303759"/>
+      <w:bookmarkStart w:id="7" w:name="_Toc297976119"/>
+      <w:bookmarkStart w:id="8" w:name="_Toc424303759"/>
       <w:r>
         <w:br w:type="page"/>
       </w:r>
@@ -1120,8 +1129,8 @@
       <w:r>
         <w:t>Estructura</w:t>
       </w:r>
+      <w:bookmarkEnd w:id="7"/>
       <w:bookmarkEnd w:id="8"/>
-      <w:bookmarkEnd w:id="9"/>
     </w:p>
     <w:p/>
     <w:p>
@@ -1139,56 +1148,63 @@
     </w:p>
     <w:p>
       <w:r>
-        <w:t>Els elements estructurals com són pilars, bigues, parets o els mateixos sostres que formen cadascuna de les plantes de l’edifici en constitueixen l’esquelet de suport, i per aquest motiu no s’hi poden fer ni obres ni modificacions que els afectin. Tampoc no poden modificar-se altres elements estructurals com ara els balcons, les marquesines o les escales. Si cal fer alguna intervenció sobre aquests elements és necessari que un tècnic competent n'assumeixi la responsabilitat, i si és el cas s’ha de disposar d’una autorització fefaent de la Propietat. Recordem que les obres que afecten l’estructura d’un immoble han de disposar d’un projecte tècnic signat i visat, en el seu cas, per un tècnic compet</w:t>
-      </w:r>
-      <w:r>
-        <w:t>ent i d’una llicència municipal.</w:t>
-      </w:r>
-    </w:p>
-    <w:p>
-      <w:r>
-        <w:t>També serà necessària la intervenció d’un tècnic en el cas de voler dur a terme una redistribució d'espais interiors per canvi d'envans i per obertura de passos, així com la realització de regates a les parets de càrrega.</w:t>
-      </w:r>
-    </w:p>
-    <w:p>
-      <w:r>
-        <w:t>S’ha d’anar en compte de no sobrecarregar l’estructura de l’edifici doncs pot ser causa de l’aparició de patologies. Es tindrà la precaució de situar els elements més pesats, o susceptibles d’admetre les càrregues més pesades, a prop de columnes, pilars o parets de càrrega i en la mesura del possible s’evitaran les càrregues puntuals elevades. Així mateix, determinats canvis d'ús també poden ser origen de sobrecàrregues, per aquest motiu aquestes actuacions s’han de consultar a un tècnic competent.</w:t>
-      </w:r>
-    </w:p>
-    <w:p>
-      <w:r>
-        <w:t>Si de les necessitats de càrrega o de la col·locació d’aparells concrets es preveu que poden resultar sobrecàrregues elevades</w:t>
-      </w:r>
-      <w:r>
-        <w:t>, caldrà que un tècnic n’estudiï</w:t>
-      </w:r>
-      <w:r>
-        <w:t xml:space="preserve"> la viabilitat. </w:t>
-      </w:r>
-    </w:p>
-    <w:p>
-      <w:r>
-        <w:t>Les humitats són unes de les principals causes de deteriorament de l’estructura dels edificis i, en els casos més greus, poden arribar a comprometre la seguretat de l’immoble i dels ocupants. Per aquest motiu, si es detecta alguna humitat es prendran ràpidament les mesures correctores oportunes, i si és el cas s’avisarà del fet a la Propietat. En els materials d’origen ceràmic i en els formigons es vigilarà l’aparició d’eflorescències i taques. En els elements d'acer, l'existència de les oxidacions.</w:t>
-      </w:r>
-    </w:p>
-    <w:p>
-      <w:r>
-        <w:t>S’han de vigilar els símptomes de deteriorament que puguin aparèixer sobre les estructures de fusta com poden ser la presència de fongs, de paràsits com ara tèrmits o corcs, podriments, etc.</w:t>
-      </w:r>
-    </w:p>
-    <w:p>
-      <w:r>
-        <w:t>S’han de vigilar els símptomes de deteriorament que puguin aparèixer sobre les estructures metàl·liques com ara les taques de rovell, sulfatacions, podriments, etc.</w:t>
-      </w:r>
-    </w:p>
-    <w:p>
-      <w:r>
-        <w:t>Si s’observen altres lesions estructurals com ara deformacions, fissures, esquerdes o degradacions dels materials, cal prendre immediatament les oportunes mesures correctores.</w:t>
-      </w:r>
-    </w:p>
-    <w:p>
-      <w:r>
-        <w:t>Quan es realitzin treballs de neteja o protecció, s'estudiarà l'efecte que puguin provocar els productes utilitzats sobre els elements estructurals afectats. Sempre s'hauràn de seguir les instruccions d'ús i manteniment que faciliti el fabricant.</w:t>
+        <w:t>Les humitats persistents als elements estructurals tenen un efecte nefast sobre la conservació de l’estructura. Cal reparar-les immediatament.</w:t>
+      </w:r>
+    </w:p>
+    <w:p>
+      <w:r>
+        <w:t>Si s’han de penjar objectes (quadres, prestatgeries, mobles o lluminàries) als elements estructurals cal utilitzar tacs i cargols adequats per al material de base.</w:t>
+      </w:r>
+    </w:p>
+    <w:p>
+      <w:r>
+        <w:t>Els elements que formen part de l’estructura de l’edifici, parets de càrrega incloses, no es poden alterar sense el control del Tècnic de Capçalera. Aquesta prescripció inclou la realització de regates a les parets de càrrega i l’obertura de passos per a la redistribució d’espais interiors.</w:t>
+      </w:r>
+    </w:p>
+    <w:p>
+      <w:r>
+        <w:t>Durant la vida útil de l’edifici poden aparèixer símptomes de lesions a l’estructura o als elements en contacte amb ella. En general, aquests defectes poden tenir caràcter greu. En aquests casos, és necessari que el vostre Tècnic de Capçalera analitzi les lesions detectades, en determini la importància i, si escau, decideixi la necessitat d’una intervenció.</w:t>
+      </w:r>
+    </w:p>
+    <w:p>
+      <w:r>
+        <w:t>Relació orientativa de símptomes de lesions amb repercussió possible sobre l’estructura:</w:t>
+      </w:r>
+    </w:p>
+    <w:p>
+      <w:pPr>
+        <w:pStyle w:val="ListParagraph"/>
+        <w:numPr>
+          <w:ilvl w:val="0"/>
+          <w:numId w:val="13"/>
+        </w:numPr>
+      </w:pPr>
+      <w:r>
+        <w:t>Deformacions: desploms de parets, façanes i pilars.</w:t>
+      </w:r>
+    </w:p>
+    <w:p>
+      <w:pPr>
+        <w:pStyle w:val="ListParagraph"/>
+        <w:numPr>
+          <w:ilvl w:val="0"/>
+          <w:numId w:val="13"/>
+        </w:numPr>
+      </w:pPr>
+      <w:r>
+        <w:t xml:space="preserve">Fissures i esquerdes: a parets, façanes i pilars. </w:t>
+      </w:r>
+    </w:p>
+    <w:p>
+      <w:pPr>
+        <w:pStyle w:val="ListParagraph"/>
+        <w:numPr>
+          <w:ilvl w:val="0"/>
+          <w:numId w:val="13"/>
+        </w:numPr>
+      </w:pPr>
+      <w:r>
+        <w:t xml:space="preserve">Taques d'òxid en elements metàl·lics. </w:t>
       </w:r>
     </w:p>
     <w:p/>
@@ -1210,6 +1226,7 @@
         <w:t>$operacions_estructura$</w:t>
       </w:r>
     </w:p>
+    <w:p/>
     <w:p>
       <w:pPr>
         <w:rPr>
@@ -1218,8 +1235,8 @@
           <w:szCs w:val="28"/>
         </w:rPr>
       </w:pPr>
-      <w:bookmarkStart w:id="10" w:name="_Toc297976120"/>
-      <w:bookmarkStart w:id="11" w:name="_Toc424303760"/>
+      <w:bookmarkStart w:id="9" w:name="_Toc297976120"/>
+      <w:bookmarkStart w:id="10" w:name="_Toc424303760"/>
       <w:r>
         <w:br w:type="page"/>
       </w:r>
@@ -1231,8 +1248,8 @@
       <w:r>
         <w:t>Tancaments verticals</w:t>
       </w:r>
+      <w:bookmarkEnd w:id="9"/>
       <w:bookmarkEnd w:id="10"/>
-      <w:bookmarkEnd w:id="11"/>
     </w:p>
     <w:p/>
     <w:p>
@@ -1250,116 +1267,86 @@
     </w:p>
     <w:p>
       <w:r>
-        <w:t xml:space="preserve">Les façanes de l’edifici s'utilitzaran per a l'ús previst en el projecte, mantenint les prestacions de seguretat i salubritat específiques per a les quals s'ha construït l'edifici. A aquest </w:t>
-      </w:r>
-      <w:proofErr w:type="gramStart"/>
-      <w:r>
-        <w:t>efecte ,</w:t>
-      </w:r>
-      <w:proofErr w:type="gramEnd"/>
-      <w:r>
-        <w:t xml:space="preserve"> les mitgeres i els tancaments dels celoberts tindràn la mateixa consideració.</w:t>
-      </w:r>
-    </w:p>
-    <w:p>
-      <w:r>
-        <w:t>En les façanes de l’edifici −principals, secundàries, celoberts i mitgeres− no es permet cap tipus d’intervenció. Tampoc no es permet la instal·lació en les façanes d’aparells d’aire condicionat, antenes, alarmes, rètols, tendals, persianes, pals, etc, tret dels llocs especialment habilitats per a aquestes funcions. Si cal fer alguna intervenció sobre aquests elements és necessari que un tècnic competent n'assumeixi la responsabilitat, i si és el cas s’ha de disposar d’una autorització fefaent de la Comunitat de propietaris. Qualsevol intervenció s’ha de fer d’acord amb les normatives tècniques vigents que li siguin aplicables, i si és el cas, amb els permisos municipals que corresponguin.</w:t>
-      </w:r>
-    </w:p>
-    <w:p>
-      <w:r>
-        <w:t>Les persianes tenen un manteniment similar als elements de les obertures dels mateixos materials.</w:t>
-      </w:r>
-    </w:p>
-    <w:p>
-      <w:r>
-        <w:t>Cal evitar de forçar els llistons de les persianes enrotllables quan perdin horitzontalitat o es quedin encallats en les guies.</w:t>
-      </w:r>
-    </w:p>
-    <w:p>
-      <w:r>
-        <w:t>Els tendals de protecció solar han de quedar recollits durant les absències prolongades. En situacions de vent fort o de nevada, també han de quedar recollits per a evitar trencaments o despreniments.</w:t>
-      </w:r>
-    </w:p>
-    <w:p>
-      <w:r>
-        <w:t>Si mai es detectés l’aparició de fissures o esquerdes, la presència d’elements mal fixats o amb perill de despreniment i caiguda, o filtracions d’aigua pels tancaments, es prendran ràpidament les mesures correctores oportunes, i si és el cas s’avisarà del fet a la Propietat.</w:t>
-      </w:r>
-    </w:p>
-    <w:p>
-      <w:r>
-        <w:t>Així mateix, per a pujar o baixar béns per la façana en operacions de mudança, s’ha de recórrer a una empresa especialitzada. Per a fer-ho no s’utilitzarà cap element que necessiti ser clavat, lligat o fixat a la façana, ni als seus components, com ara baranes, cornises i elements decoratius en general.</w:t>
-      </w:r>
-    </w:p>
-    <w:p>
-      <w:r>
-        <w:t>Els paraments exteriors poden estar revestits amb pintures i amb vernissos diferents que, a més, tenen una durada limitada, en funció, sobretot, de la seva exposició a la intempèrie i de l'ús. Cal refer aquests acabats de forma periòdica utilitzant productes apropiats, compatibles amb els existents, i aplicant-los d'acord amb les instruccions del fabricant.</w:t>
-      </w:r>
-    </w:p>
-    <w:p>
-      <w:r>
-        <w:t>Quan s’observin anomalies en els revestiments no imputables a l’ús, un tècnic especialista ha d’estudiar la causa i dictaminar-ne la gravetat, així com les reparacions a realitzar.</w:t>
+        <w:t>Les façanes separen l’habitatge de l’ambient exterior, per aquest motiu, han de complir importants exigències d’aïllament respecte del fred o la calor, el soroll, l’entrada d’aire i d’humitat, la resistència, la seguretat al robatori, etc.</w:t>
+      </w:r>
+    </w:p>
+    <w:p>
+      <w:r>
+        <w:t xml:space="preserve">La façana constitueix la imatge externa de la casa i dels seus ocupants, conforma el carrer i, per tant, configura l’aspecte de la nostra ciutat. Per això, no pot alterar-se (tancar balcons amb vidre, obrir noves obertures, instal·lar tendals o rètols no apropiats) sense tenir en compte les ordenances municipals i l’aprovació de la Comunitat de Propietaris. </w:t>
+      </w:r>
+    </w:p>
+    <w:p>
+      <w:r>
+        <w:t xml:space="preserve">Els acabats de la façana acostumen a ser uns dels punts més fràgils de l’edifici ja que estan en contacte directe amb la intempèrie. D’altra banda, el que inicialment potser només és brutícia o una degradació de la imatge estètica de la façana, es pot convertir en un perill, ja que qualsevol despreniment cauria directament sobre el carrer. </w:t>
+      </w:r>
+    </w:p>
+    <w:p>
+      <w:r>
+        <w:t xml:space="preserve">Els aplacats de pedra natural s’embruten amb molta facilitat depenent de la porositat de la pedra. Consulteu al vostre Tècnic de Capçalera la possibilitat d’aplicar un producte protector incolor. </w:t>
+      </w:r>
+    </w:p>
+    <w:p>
+      <w:r>
+        <w:t xml:space="preserve">Les parets mitgeres són aquelles que separen l’edifici dels edificis veïns. Quan no hi hagi edificis veïns o siguin més baixos, les mitgeres quedaran a la vista i hauran d’estar protegides com si fossin façanes. </w:t>
+      </w:r>
+    </w:p>
+    <w:p>
+      <w:r>
+        <w:t xml:space="preserve">Als balcons i les galeries no s’han de col·locar càrregues pesades, com ara jardineres o materials emmagatzemats. També s’hauria d’evitar que l’aigua que s’utilitza per regar regalimi per la façana. </w:t>
+      </w:r>
+    </w:p>
+    <w:p>
+      <w:r>
+        <w:t>Les finestres i balcons exteriors són elements comuns de l’edifici, tot i que el seu ús sigui majoritàriament privat. Qualsevol modificació de la seva imatge exterior (incloent-hi el canvi de perfileria) haurà de ser aprovada per la Comunitat de Propietaris. Tanmateix, la neteja i el manteniment correspon als usuaris dels habitatges.</w:t>
+      </w:r>
+    </w:p>
+    <w:p>
+      <w:r>
+        <w:t>No es recolzaran, sobre les finestres i balcons, elements de subjecció de bastides, politges per aixecar càrregues o mobles, mecanismes de neteja exteriors o d’altres objectes que els puguin malmetre.</w:t>
+      </w:r>
+    </w:p>
+    <w:p>
+      <w:r>
+        <w:t>No s’han de donar cops forts a les finestres. D’altra banda, les finestres poden aconseguir una alta estanquitat a l’aire i al soroll amb la col·locació de ribets especialment concebuts per aquesta finalitat.</w:t>
+      </w:r>
+    </w:p>
+    <w:p>
+      <w:r>
+        <w:t xml:space="preserve">Els vidres s’hauran de netejar amb aigua sabonosa, preferentment tèbia, i posteriorment s’assecaran. No s’han de fregar amb draps secs, ja que el vidre es ratllaria. </w:t>
+      </w:r>
+    </w:p>
+    <w:p>
+      <w:r>
+        <w:t xml:space="preserve">A les persianes enrotllables de PVC, s’ha d’evitar forçar les lamel·les quan perdin l’horitzontalitat o es quedin encallades a les guies. S’ha de netejar amb detergents no alcalins i aigua calenta. Cal utilitzar un drap suau o una esponja. </w:t>
+      </w:r>
+    </w:p>
+    <w:p>
+      <w:r>
+        <w:t>Una manca d’aïllament tèrmic pot ser la causa de l’existència d’humitats de condensació. El Tècnic de Capçalera haurà d’analitzar els símptomes adequadament per tal de determinar possibles defectes a l’aïllament tèrmic.</w:t>
+      </w:r>
+    </w:p>
+    <w:p>
+      <w:r>
+        <w:t>Si l’aïllament tèrmic es mulla, perd la seva efectivitat. Per tant, s’ha d’evitar qualsevol tipus d’humitat que el pugui afectar.</w:t>
+      </w:r>
+    </w:p>
+    <w:p>
+      <w:r>
+        <w:t xml:space="preserve">El soroll es transmet per l’aire o per mitjà dels materials de l’edifici. Pot provenir del carrer o de l’interior de la casa. El soroll del carrer es pot reduir mitjançant finestres amb doble vidre o dobles finestres. El soroll de les persones es pot reduir amb la col·locació de materials aïllants o absorbents acústics a parets i sostres. </w:t>
+      </w:r>
+    </w:p>
+    <w:p>
+      <w:r>
+        <w:t>Per a les reposicions dels elements que tinguin una durada més curta que la pròpia façana (junts, proteccions, etc.) o dels tancaments de vidre, s'utilitzaran productes idèntics als existents o de característiques equivalents que no alterin les seves prestacions inicials.</w:t>
+      </w:r>
+    </w:p>
+    <w:p>
+      <w:r>
+        <w:t>Els despreniments d'elements de la façana, són un risc, tant pels usuaris com pels vianants. És responsabilitat de l'usuari, que, quan hi hagi símptomes de degradacions, bufats i/o elements trencats a les façanes, avisar ràpidament als responsables de manteniment de l'edifici perquè es prenguin les mesures oportunes. En cas de perill imminent cal avisar al Servei de Bombers.</w:t>
       </w:r>
     </w:p>
     <w:p/>
     <w:p>
-      <w:r>
-        <w:t>Cal que la subjecció dels elements pesants es faci en parets mestres o si fos el cas en els elements resistents respectant sempre les limitacions de càrrega que imposen les normes.</w:t>
-      </w:r>
-    </w:p>
-    <w:p>
-      <w:r>
-        <w:t>Mai no s’han de col·locar càrregues pesants als balcons ni a les galeries.</w:t>
-      </w:r>
-    </w:p>
-    <w:p>
-      <w:r>
-        <w:t>No es pot estendre roba a les façanes exteriors a no ser que hi hagi un lloc específic per fer-ho.</w:t>
-      </w:r>
-    </w:p>
-    <w:p>
-      <w:r>
-        <w:t>Periòdicament s’ha de comprovar que no hi ha obstacles per a la normal evacuació d’aigua de pluja en terrasses i balcons.</w:t>
-      </w:r>
-    </w:p>
-    <w:p>
-      <w:r>
-        <w:t>Les humitats en els elements de tancament acostumen a ser conseqüència de defectes o de vicis constructius, o bé de deterioraments de les solucions aplicades. També cal tenir en consideració les condicions d’utilització. Aquestes humitats s’han d’analitzar amb la màxima cura, ja que l’origen o la causa pot ser variable.</w:t>
-      </w:r>
-    </w:p>
-    <w:p>
-      <w:r>
-        <w:t>Els problemes de condensació estan en relació directa amb la producció de vapor d’aigua i de la ventilació, i s’incrementen amb l’augment de la humitat relativa ambiental per l’ús de vaporitzadors, per la concentració de persones o per l’ús d’estufes, etc. La millor prevenció és la ventilació continuada de les zones que produeixen o són afectades per la humitat.</w:t>
-      </w:r>
-    </w:p>
-    <w:p>
-      <w:r>
-        <w:t>La manca d’aïllament tèrmic pot ser la causa que hi hagi humitats de condensació; caldrà analitzar-les amb cura per determinar possibles defectes en l’aïllament tèrmic. Si aquest aïllament es mulla, llavors perd la seva efectivitat; cal, doncs, evitar tot tipus d’humitat que el pugui afectar.</w:t>
-      </w:r>
-    </w:p>
-    <w:p>
-      <w:r>
-        <w:t xml:space="preserve">El soroll es transmet per l’aire o a través dels materials. El soroll pot provenir del carrer o de l’interior de l’edifici. El que prové de l’exterior es pot reduir col·locant finestres amb doble </w:t>
-      </w:r>
-      <w:r>
-        <w:t xml:space="preserve">o triple </w:t>
-      </w:r>
-      <w:r>
-        <w:t>vidre o bé amb dobles finestres.</w:t>
-      </w:r>
-    </w:p>
-    <w:p>
-      <w:r>
-        <w:t>Per a les reposicions dels elements que tinguin una durada més curta que la pròpia façana (junts, proteccions, etc.) o dels tancaments de vidre, s'utilitzaran productes idèntics als existents o de característiques equivalents que no alterin les seves prestacions inicials.</w:t>
-      </w:r>
-    </w:p>
-    <w:p>
-      <w:r>
-        <w:t>Els despreniments d'elements de la façana, són un risc, tant pels usuaris com pels vianants. És responsabilitat de l'usuari, que, quan hi hagi símptomes de degradacions, bufats i/o elements trencats a les façanes, avisar ràpidament als responsables de manteniment de l'edifici perquè es prenguin les mesures oportunes. En cas de perill imminent cal avisar al Servei de Bombers.</w:t>
-      </w:r>
-    </w:p>
-    <w:p/>
-    <w:p>
       <w:pPr>
         <w:rPr>
           <w:b/>
@@ -1375,120 +1362,130 @@
     <w:p>
       <w:r>
         <w:t>$operacions_tancaments_verticals$</w:t>
-      </w:r>
-    </w:p>
-    <w:p>
-      <w:r>
-        <w:br w:type="page"/>
-      </w:r>
-    </w:p>
-    <w:p>
-      <w:pPr>
-        <w:pStyle w:val="Heading2"/>
-      </w:pPr>
-      <w:bookmarkStart w:id="12" w:name="_Toc297976121"/>
-      <w:bookmarkStart w:id="13" w:name="_Toc424303761"/>
-      <w:r>
-        <w:t>Cobertes</w:t>
-      </w:r>
-      <w:bookmarkEnd w:id="12"/>
-      <w:bookmarkEnd w:id="13"/>
-    </w:p>
-    <w:p/>
-    <w:p>
-      <w:pPr>
-        <w:rPr>
-          <w:b/>
-        </w:rPr>
-      </w:pPr>
-      <w:r>
-        <w:rPr>
-          <w:b/>
-        </w:rPr>
-        <w:t>Instruccions d’ús:</w:t>
-      </w:r>
-    </w:p>
-    <w:p>
-      <w:r>
-        <w:t>Les cobertes s'utilitzaràn exclusivament per a l'ús previst en el projecte, de manera que mantinguin les prestacions de seguretat i salubritat específiques per a les quals s'ha construït l'edifici.</w:t>
-      </w:r>
-    </w:p>
-    <w:p>
-      <w:r>
-        <w:t>Les cobertes, teulades, terrats i terrasses s'han de mantenir netes i sense vegetació (especialment les buneres, els morrions, les canals i els aiguafons) i no hi ha d’haver cap tipus de material o objecte que pugui convertir-se en un obstacle per al correcte desguàs de l’aigua.</w:t>
-      </w:r>
-    </w:p>
-    <w:p>
-      <w:r>
-        <w:t>En el cas d'intervencions que impliquin obres de reforma, reparació o rehabilitació de les cobertes, caldrà el consentiment de la propietat o del seu representant, la supervisió d'un tècnic competent, el compliment de les normatives vigents i la corresponent llicència municipal.</w:t>
-      </w:r>
-    </w:p>
-    <w:p>
-      <w:r>
-        <w:t>Si s'instal·len noves antenes, equips d'aire condicionat o, en general, elements que requereixin ser fixats, la subjecció no ha d'afectar la impermeabilització. Tampoc s'han d'utilitzar les baranes metàl·liques o d'obra com a punts d'ancoratge per a fixar-hi tensors de pals, astes i similars, ni els conductes d'evacuació de fums existents.</w:t>
-      </w:r>
-    </w:p>
-    <w:p>
-      <w:r>
-        <w:t>Si a més a més, aquestes noves instal·lacions necessiten un manteniment periòdic, caldrà preveure al seu voltant les proteccions adequades per evitar danys a la impermeabilització i a l'acabat durant les operacions de manteniment.</w:t>
-      </w:r>
-    </w:p>
-    <w:p>
-      <w:r>
-        <w:t>Si s'observa humitat en els sostres i parets sota coberta es procedirà a la seva immediata reparació per a evitar efectes negatius sobre altres parts de l’edifici.</w:t>
-      </w:r>
-    </w:p>
-    <w:p>
-      <w:r>
-        <w:t>Els treballs de reparació sempre es realitzaran retirant la part malmesa per a no sobrecarregar l’estructura.</w:t>
-      </w:r>
-    </w:p>
-    <w:p/>
-    <w:p>
-      <w:r>
-        <w:t>Els terrats transitables:</w:t>
-      </w:r>
-    </w:p>
-    <w:p>
-      <w:r>
-        <w:t>Els terrats transitables i les terrasses només s'han d'utilitzar per a l'ús que hagin estat projectats, i per això cal evitar d'emmagatzemar-hi materials, mobles, etc. No s’hi ha d’abocar productes químics com ara dissolvents, olis o lleixius, els quals, a més de fer malbé el paviment, poden provocar la destrucció de la impermeabilització i, per tant, poden aparèixer degoters en la planta inferior.</w:t>
-      </w:r>
-    </w:p>
-    <w:p>
-      <w:r>
-        <w:t>A les cobertes amb paviment flotant, caldrà aixecar els registres per netejar les buneres.</w:t>
       </w:r>
     </w:p>
     <w:p/>
     <w:p/>
     <w:p>
       <w:r>
-        <w:t>Els terrats no transitables:</w:t>
-      </w:r>
-    </w:p>
-    <w:p>
-      <w:r>
-        <w:t>Aquests terrats només són accessibles per al personal de manteniment de l’edifici. Quan s'hi transiti s'ha d'anar amb molt de compte per evitar que es produeixin desperfectes. S’ha de procurar circular per les zones especialment habilitades per al pas de persones.</w:t>
-      </w:r>
+        <w:br w:type="page"/>
+      </w:r>
+    </w:p>
+    <w:p>
+      <w:pPr>
+        <w:pStyle w:val="Heading2"/>
+      </w:pPr>
+      <w:bookmarkStart w:id="11" w:name="_Toc297976121"/>
+      <w:bookmarkStart w:id="12" w:name="_Toc424303761"/>
+      <w:r>
+        <w:t>Cobertes</w:t>
+      </w:r>
+      <w:bookmarkEnd w:id="11"/>
+      <w:bookmarkEnd w:id="12"/>
     </w:p>
     <w:p/>
     <w:p>
-      <w:r>
-        <w:t>Les teulades:</w:t>
-      </w:r>
-    </w:p>
-    <w:p>
-      <w:r>
-        <w:t>Les teulades només són accessibles per al personal de manteniment de l’edifici, que només hi podrà accedir equipat adequadament i amb les mesures de seguretat oportunes.</w:t>
-      </w:r>
-    </w:p>
-    <w:p>
-      <w:r>
-        <w:t>Als usuaris, no els és permès usar ni ocupar les golfes o espais sota coberta, ni tampoc transitar-hi. No s’autoritza l’ús d’aquests espais per a cap tipus d’emmagatzematge de materials o d’estris.</w:t>
+      <w:pPr>
+        <w:rPr>
+          <w:b/>
+        </w:rPr>
+      </w:pPr>
+      <w:r>
+        <w:rPr>
+          <w:b/>
+        </w:rPr>
+        <w:t>Instruccions d’ús:</w:t>
+      </w:r>
+    </w:p>
+    <w:p>
+      <w:r>
+        <w:t>Cobertes amb pendent:</w:t>
+      </w:r>
+    </w:p>
+    <w:p>
+      <w:r>
+        <w:t>Les cobertes s’han de mantenir netes i sense herbes, especialment les buneres, les canals i els aiguafons. S’ha de procurar, sempre que sigui possible, no trepitjar les cobertes en pendent. Quan s'hi transiti cal anar amb molt de compte per no produir desperfectes.</w:t>
+      </w:r>
+    </w:p>
+    <w:p>
+      <w:r>
+        <w:t>Les cobertes en pendent seran accessibles només per a la seva conservació. El personal encarregat del treball anirà proveït de cinturó de seguretat que subjectarà a dos ganxos de servei o a punts fixos de la coberta. És recomanable que els operaris portin sabates amb soles toves i antilliscants. No es transitarà sobre les cobertes si estan mullades.</w:t>
+      </w:r>
+    </w:p>
+    <w:p>
+      <w:r>
+        <w:t>Si a la coberta s’instal·len noves antenes, equips d’aire condicionat o, en general, aparells que requereixin ser fixats, la subjecció no pot afectar la impermeabilització. Tampoc no s’han d’utilitzar com a punts d’ancoratge de tensors, de baranes metàl·liques o d’obra, ni de conductes d’evacuació de fums existents, llevat que un tècnic especialitzat ho autoritzi. Si aquestes noves instal·lacions necessiten d’un manteniment periòdic, caldrà preveure al seu entorn les proteccions adequades.</w:t>
+      </w:r>
+    </w:p>
+    <w:p>
+      <w:r>
+        <w:t>En el cas que s’observin humitats a les plantes sota coberta, s’hauran de controlar, ja que poden tenir un efecte negatiu sobre els elements estructurals.</w:t>
+      </w:r>
+    </w:p>
+    <w:p>
+      <w:r>
+        <w:t>La molsa i els fongs s’eliminaran amb un raspall i si cal s’aplicarà un fungicida.</w:t>
+      </w:r>
+    </w:p>
+    <w:p>
+      <w:r>
+        <w:t xml:space="preserve">Els treballs de reparació es faran sempre retirant la part malmesa per tal de no sobrecarregar l’estructura. </w:t>
       </w:r>
     </w:p>
     <w:p/>
     <w:p>
+      <w:r>
+        <w:t>Cobertes planes:</w:t>
+      </w:r>
+    </w:p>
+    <w:p>
+      <w:r>
+        <w:t>Les cobertes planes s’han de mantenir netes i sense herbes, especialment les buneres, les canals i els aiguafons. És preferible no col·locar jardineres a prop dels desguassos o bé que estiguin elevades del sòl per permetre el pas de l’aigua.</w:t>
+      </w:r>
+    </w:p>
+    <w:p>
+      <w:r>
+        <w:t>Aquest tipus de coberta només ha d’utilitzar-se per a l’ús a què hagi estat projectada. En aquest sentit, s’evitarà l’emmagatzematge de materials, mobles, etc., i l’abocament de productes químics agressius com ara olis, dissolvents o lleixiu.</w:t>
+      </w:r>
+    </w:p>
+    <w:p>
+      <w:r>
+        <w:t>Si a la coberta s’hi instal·len noves antenes, equips d’aire condicionat o, en general, aparells que requereixin ser fixats, la subjecció no ha d’afectar la impermeabilització.</w:t>
+      </w:r>
+    </w:p>
+    <w:p>
+      <w:r>
+        <w:t xml:space="preserve">Tampoc no s’han d’utilitzar com a punts d’ancoratge de tensors, de baranes metàl·liques o d’obra, ni de conductes d’evacuació de fums existents, llevat que el Tècnic de Capçalera ho autoritzi. Si aquestes noves instal·lacions precisen d’un manteniment periòdic, es preveuran al seu entorn les proteccions adequades. </w:t>
+      </w:r>
+    </w:p>
+    <w:p>
+      <w:r>
+        <w:t xml:space="preserve">En cas que s’observin humitats als pisos sota coberta, caldrà controlar-les, ja que poden tenir un efecte negatiu sobre els elements estructurals. </w:t>
+      </w:r>
+    </w:p>
+    <w:p>
+      <w:r>
+        <w:t xml:space="preserve">Cal procurar, sempre que sigui possible, no caminar per sobre de les cobertes planes no transitables. Quan sigui necessari trepitjar-les s’ha d’anar amb molt de compte per no produir desperfectes. El personal d’inspecció, conservació o reparació estarà proveït de sabates de sola tova. </w:t>
+      </w:r>
+    </w:p>
+    <w:p/>
+    <w:p>
+      <w:r>
+        <w:t>Lluernes i claraboies:</w:t>
+      </w:r>
+    </w:p>
+    <w:p>
+      <w:r>
+        <w:t>Les claraboies i lluernes s’han de netejar amb assiduïtat, ja que en cas d’embrutar-se redueixen considerablement la quantitat de llum que deixen passar.</w:t>
+      </w:r>
+    </w:p>
+    <w:p>
+      <w:r>
+        <w:t xml:space="preserve">Per la seva situació dins l’edifici, han d’extremar-se les mesures de seguretat en el moment de netejar-les per tal d’evitar accidents. </w:t>
+      </w:r>
+    </w:p>
+    <w:p/>
+    <w:p>
       <w:pPr>
         <w:rPr>
           <w:b/>
@@ -1503,11 +1500,895 @@
     </w:p>
     <w:p>
       <w:r>
-        <w:t>$operacions_coberta$</w:t>
+        <w:t>$operacions_cobertes$</w:t>
       </w:r>
     </w:p>
     <w:p/>
     <w:p/>
+    <w:p>
+      <w:r>
+        <w:br w:type="page"/>
+      </w:r>
+    </w:p>
+    <w:p>
+      <w:pPr>
+        <w:pStyle w:val="Heading2"/>
+      </w:pPr>
+      <w:r>
+        <w:t>Sanejament</w:t>
+      </w:r>
+    </w:p>
+    <w:p>
+      <w:pPr>
+        <w:pStyle w:val="Heading2"/>
+      </w:pPr>
+    </w:p>
+    <w:p>
+      <w:pPr>
+        <w:rPr>
+          <w:b/>
+        </w:rPr>
+      </w:pPr>
+      <w:r>
+        <w:rPr>
+          <w:b/>
+        </w:rPr>
+        <w:t>Instruccions d'ús:</w:t>
+      </w:r>
+    </w:p>
+    <w:p>
+      <w:r>
+        <w:t>La xarxa de sanejament es compon bàsicament d’elements i conductes de desguàs dels aparells de cada planta i d’alguns recintes de l’edifici, que connecten amb la xarxa de sanejament vertical (baixants) i amb els claveguerons, pericons, col·lectors, etc., fins a la xarxa municipal o un altre sistema autoritzat.</w:t>
+      </w:r>
+    </w:p>
+    <w:p>
+      <w:r>
+        <w:t>A la xarxa de sanejament és molt important conservar la instal·lació neta i lliure de dipòsits. Es pot aconseguir amb un manteniment reduït basat en una utilització adequada i en uns hàbits higiènics correctes per part dels usuaris.</w:t>
+      </w:r>
+    </w:p>
+    <w:p>
+      <w:r>
+        <w:t>La xarxa d'evacuació d'aigua, sobretot l'inodor, no es pot utilitzar com a abocador de deixalles. No s’hi poden llençar plàstics, cotó, gomes, compreses, fulles d'afaitar, bastonets, etc. Les substàncies i els elements anteriors, per si mateixos o combinats, poden taponar o, fins i tot, destruir per procediments físics o reaccions químiques les conduccions i/o els seus elements, produint-se vessaments pudents com ara fuites, taques, etc.</w:t>
+      </w:r>
+    </w:p>
+    <w:p>
+      <w:r>
+        <w:t>S'han de revisar amb freqüència els sifons de les buneres i comprovar que no els falti aigua, per tal d'evitar que les olors de la xarxa surtin a l'exterior.</w:t>
+      </w:r>
+    </w:p>
+    <w:p>
+      <w:r>
+        <w:t>Per desembussar els conductes no es poden utilitzar àcids o productes que perjudiquin els desguassos. S'utilitzaran sempre detergents biodegradables per tal d'evitar la creació d'escumes que petrifiquin dins dels sifons i dels pericons de l'edifici. Tampoc s'abocaran aigües que continguin olis, colorants permanents o substàncies tòxiques. Com a exemple, un litre d'oli mineral contamina 10.000 litres d'aigua.</w:t>
+      </w:r>
+    </w:p>
+    <w:p>
+      <w:r>
+        <w:t>Qualsevol modificació a la instal·lació o a les condicions d'ús que puguin alterar el normal funcionament serà feta mitjançant un estudi previ i sota la direcció del vostre Tècnic de Capçalera.</w:t>
+      </w:r>
+    </w:p>
+    <w:p>
+      <w:r>
+        <w:t xml:space="preserve">Les possibles fuites es localitzaran i repararan al més aviat possible. </w:t>
+      </w:r>
+    </w:p>
+    <w:p/>
+    <w:p>
+      <w:pPr>
+        <w:rPr>
+          <w:b/>
+        </w:rPr>
+      </w:pPr>
+      <w:r>
+        <w:rPr>
+          <w:b/>
+        </w:rPr>
+        <w:t>Instruccions de manteniment:</w:t>
+      </w:r>
+    </w:p>
+    <w:p>
+      <w:r>
+        <w:t>$operacions_sanejament$</w:t>
+      </w:r>
+      <w:r>
+        <w:br w:type="page"/>
+      </w:r>
+    </w:p>
+    <w:p>
+      <w:pPr>
+        <w:pStyle w:val="Heading2"/>
+      </w:pPr>
+      <w:r>
+        <w:t>Subministrament d'aigua</w:t>
+      </w:r>
+    </w:p>
+    <w:p/>
+    <w:p>
+      <w:pPr>
+        <w:rPr>
+          <w:b/>
+        </w:rPr>
+      </w:pPr>
+      <w:r>
+        <w:rPr>
+          <w:b/>
+        </w:rPr>
+        <w:t>Instruccions d'ús:</w:t>
+      </w:r>
+    </w:p>
+    <w:p>
+      <w:r>
+        <w:t>Responsabilitats:</w:t>
+      </w:r>
+    </w:p>
+    <w:p>
+      <w:r>
+        <w:t>El manteniment de la instal·lació a partir del comptador (no només des de la clau de pas de l'habitatge) és a càrrec de cadascun dels usuaris. El manteniment de les instal·lacions situades entre la clau de pas de l'edifici i els comptadors correspon al propietari de l'immoble o a la Comunitat de Propietaris.</w:t>
+      </w:r>
+    </w:p>
+    <w:p>
+      <w:r>
+        <w:t>La cambra de comptadors serà accessible només per al porter o vigilant i el personal de la companyia subministradora o de manteniment. Cal vigilar que les reixes de ventilació no estiguin obstruïdes, així com també l’accés a la cambra.</w:t>
+      </w:r>
+    </w:p>
+    <w:p>
+      <w:r>
+        <w:t>Precaucions:</w:t>
+      </w:r>
+    </w:p>
+    <w:p>
+      <w:r>
+        <w:t>Es recomana tancar la clau de pas de l'habitatge en cas d'absència prolongada. Si l'absència ha estat molt llarga s'han de revisar els junts abans d'obrir la clau de pas.</w:t>
+      </w:r>
+    </w:p>
+    <w:p>
+      <w:r>
+        <w:t>Totes les fuites o defectes de funcionament a les conduccions, els accessoris o els equips es repararan immediatament.</w:t>
+      </w:r>
+    </w:p>
+    <w:p>
+      <w:r>
+        <w:t>Totes les canalitzacions metàl·liques es connectaran a la xarxa de posada a terra. És prohibit d’utilitzar les canonades com a elements de contacte de les instal·lacions elèctriques amb el terra.</w:t>
+      </w:r>
+    </w:p>
+    <w:p>
+      <w:r>
+        <w:t>Per desembussar canonades, no s’han d’utilitzar objectes punyents que puguin perforar-les.</w:t>
+      </w:r>
+    </w:p>
+    <w:p>
+      <w:r>
+        <w:t>En cas de baixes temperatures, s’ha de deixar córrer l’aigua per les canonades per tal d’evitar que es geli l’aigua al seu interior.</w:t>
+      </w:r>
+    </w:p>
+    <w:p>
+      <w:r>
+        <w:t>El correcte funcionament de la xarxa d’aigua calenta és un dels factors que influeixen més decididament en l’estalvi d’energia, per aquest motiu ha de ser objecte d’una atenció més gran per obtenir un rendiment energètic òptim.</w:t>
+      </w:r>
+    </w:p>
+    <w:p>
+      <w:r>
+        <w:t xml:space="preserve">A la revisió general s’ha de comprovar l’estat de l’aïllament i la senyalització de la xarxa d’aigua, l’estanquitat de les unions i els junts, i el correcte funcionament de les claus de pas i vàlvules, i cal verificar la possibilitat de tancament total o parcial de la xarxa. </w:t>
+      </w:r>
+    </w:p>
+    <w:p/>
+    <w:p>
+      <w:pPr>
+        <w:rPr>
+          <w:b/>
+        </w:rPr>
+      </w:pPr>
+    </w:p>
+    <w:p>
+      <w:pPr>
+        <w:rPr>
+          <w:b/>
+        </w:rPr>
+      </w:pPr>
+      <w:r>
+        <w:rPr>
+          <w:b/>
+        </w:rPr>
+        <w:t>Instruccions de manteniment:</w:t>
+      </w:r>
+    </w:p>
+    <w:p>
+      <w:r>
+        <w:t>$operacions_aigua$</w:t>
+      </w:r>
+    </w:p>
+    <w:p>
+      <w:r>
+        <w:br w:type="page"/>
+      </w:r>
+    </w:p>
+    <w:p>
+      <w:pPr>
+        <w:pStyle w:val="Heading2"/>
+      </w:pPr>
+      <w:r>
+        <w:t>Instal·lació elèctrica</w:t>
+      </w:r>
+    </w:p>
+    <w:p/>
+    <w:p>
+      <w:pPr>
+        <w:rPr>
+          <w:b/>
+        </w:rPr>
+      </w:pPr>
+      <w:r>
+        <w:rPr>
+          <w:b/>
+        </w:rPr>
+        <w:t>Instruccions d'ús</w:t>
+      </w:r>
+    </w:p>
+    <w:p>
+      <w:r>
+        <w:t>La instal·lació elèctrica està formada pel comptador, per la derivació individual, pel quadre general de comandament i protecció i pels circuits de distribució interior. Al mateix temps, el quadre general de comandament i protecció està format per un interruptor de control de potència (ICP), un interruptor diferencial (ID) i els petits interruptors automàtics (PIA).</w:t>
+      </w:r>
+    </w:p>
+    <w:p>
+      <w:r>
+        <w:t>L’ICP és el mecanisme que controla la potència que subministra la xarxa de companyia. L’ICP desconnecta la instal·lació quan la potència consumida és superior a la contractada o bé quan es produeix un curtcircuit (contacte directe entre dos fils conductors) i el PIA del seu circuit no es dispara prèviament.</w:t>
+      </w:r>
+    </w:p>
+    <w:p>
+      <w:r>
+        <w:t>L’interruptor diferencial (ID) protegeix contra les fuites accidentals de corrent com, per exemple, les que es produeixen quan es toca amb el dit un endoll o quan un fil elèctric toca una canonada d’aigua o la carcassa de la rentadora. L’interruptor diferencial (ID) és indispensable per tal d’evitar accidents. Sempre que es produeix una fuita salta l’interruptor.</w:t>
+      </w:r>
+    </w:p>
+    <w:p>
+      <w:r>
+        <w:t>Cada circuit de distribució interior té assignat un PIA que salta quan el consum del circuit és superior al previst. Aquest interruptor protegeix contra els curtcircuits i les sobrecàrregues.</w:t>
+      </w:r>
+    </w:p>
+    <w:p>
+      <w:r>
+        <w:t>Responsabilitats</w:t>
+      </w:r>
+    </w:p>
+    <w:p>
+      <w:r>
+        <w:t>El manteniment de la instal·lació elèctrica a partir del comptador (i no només des del quadre general d’entrada a l’habitatge) és a càrrec de cadascun dels usuaris.</w:t>
+      </w:r>
+    </w:p>
+    <w:p>
+      <w:r>
+        <w:t>El manteniment de la instal·lació entre la caixa general de protecció i els comptadors correspon al propietari de l’immoble o a la Comunitat de Propietaris. Tot i que la instal·lació elèctrica té desgasts molt petits, difícils d’apreciar, és convenient fer revisions periòdiques per tal de comprovar el bon funcionament dels mecanismes i l’estat del cablejat, de les connexions i de l’aïllament. A la revisió general de la instal·lació elèctrica s’ha de verificar la canalització de les derivacions individuals comprovant l’estat dels conductes, fixacions, aïllament i tapes de registre, i verificar l’absència d’humitat.</w:t>
+      </w:r>
+    </w:p>
+    <w:p>
+      <w:r>
+        <w:t>La cambra de comptadors serà accessible només per al porter o vigilant, i el personal de la companyia subministradora o de manteniment. S’ha de vigilar que les reixes de ventilació no estiguin obstruïdes, així com també l’accés a la cambra.</w:t>
+      </w:r>
+    </w:p>
+    <w:p>
+      <w:r>
+        <w:t>Precaucions</w:t>
+      </w:r>
+    </w:p>
+    <w:p>
+      <w:r>
+        <w:t>Les instal·lacions elèctriques s’han d’utilitzar amb precaució pel perill que comporten. Està prohibit manipular els circuits i els quadres generals, aquestes operacions han de ser efectuades exclusivament per personal especialista.</w:t>
+      </w:r>
+    </w:p>
+    <w:p>
+      <w:r>
+        <w:t>No s’ha de permetre als nens manipular els aparells elèctrics quan estiguin endollats i, en general, s’ha d’evitar manipular-los amb les mans humides. S’ha de tenir especial cura en les instal·lacions de banys i cuines (locals humits).</w:t>
+      </w:r>
+    </w:p>
+    <w:p>
+      <w:r>
+        <w:t>No es poden connectar als endolls aparells de potència superior a la prevista o diversos aparells que, en conjunt, tinguin una potència superior. Si s’aprecia un escalfament dels cables o dels endolls connectats a un determinat punt, s’han de desconnectar. És símptoma que la instal·lació està sobrecarregada o no està preparada per tal de rebre l’aparell. Les clavilles dels endolls han d’estar ben cargolades per tal d’evitar que facin espurnes. Les connexions dolentes originen escalfaments que poden generar un incendi.</w:t>
+      </w:r>
+    </w:p>
+    <w:p>
+      <w:r>
+        <w:t>És recomanable tancar l’interruptor de control de potència (ICP) de l’habitatge en cas d’absència prolongada. Si es deixa el frigorífic en funcionament, no és possible desconnectar l’interruptor de control de potència, però sí tancar els petits interruptors automàtics d’altres circuits.</w:t>
+      </w:r>
+    </w:p>
+    <w:p>
+      <w:r>
+        <w:t>Periòdicament, és recomanable prémer el botó de prova del diferencial (ID), el qual ha de desconnectar tota la instal·lació. Si no la desconnecta, el quadre no ofereix protecció i caldrà avisar l’instal·lador.</w:t>
+      </w:r>
+    </w:p>
+    <w:p>
+      <w:r>
+        <w:t>Per netejar els llums i les plaques dels mecanismes elèctrics s’ha de desconnectar la instal·lació elèctrica. S’han de netejar amb un drap lleugerament humit amb aigua i detergent. L’electricitat es connectarà un cop s’hagin assecat les plaques.</w:t>
+      </w:r>
+    </w:p>
+    <w:p>
+      <w:pPr>
+        <w:rPr>
+          <w:b/>
+        </w:rPr>
+      </w:pPr>
+    </w:p>
+    <w:p>
+      <w:pPr>
+        <w:rPr>
+          <w:b/>
+        </w:rPr>
+      </w:pPr>
+      <w:r>
+        <w:rPr>
+          <w:b/>
+        </w:rPr>
+        <w:t>Instruccions de manteniment</w:t>
+      </w:r>
+    </w:p>
+    <w:p>
+      <w:r>
+        <w:t>$operacions_electricitat$</w:t>
+      </w:r>
+    </w:p>
+    <w:p>
+      <w:r>
+        <w:br w:type="page"/>
+      </w:r>
+    </w:p>
+    <w:p>
+      <w:pPr>
+        <w:pStyle w:val="Heading2"/>
+      </w:pPr>
+      <w:r>
+        <w:t>Instal·lació de gas</w:t>
+      </w:r>
+    </w:p>
+    <w:p/>
+    <w:p>
+      <w:pPr>
+        <w:rPr>
+          <w:b/>
+        </w:rPr>
+      </w:pPr>
+      <w:r>
+        <w:rPr>
+          <w:b/>
+        </w:rPr>
+        <w:t>Instruccions d'ús:</w:t>
+      </w:r>
+    </w:p>
+    <w:p>
+      <w:r>
+        <w:t>Precaucions</w:t>
+      </w:r>
+    </w:p>
+    <w:p>
+      <w:r>
+        <w:t>Les canonades de gas no s’han d’utilitzar com a preses de terra d’aparells elèctrics ni tampoc per penjar objectes.</w:t>
+      </w:r>
+    </w:p>
+    <w:p>
+      <w:r>
+        <w:t>Es recomana que en absències prolongades es tanqui la clau de pas general de la instal·lació de gas de l’habitatge o local. També és convenient tancar-la durant la nit.</w:t>
+      </w:r>
+    </w:p>
+    <w:p>
+      <w:r>
+        <w:t>Els tubs flexibles de connexió del gas als aparells no hauran de tenir una longitud superior a 1,50 metres i han de portar imprès el període de vigència, que no ha d’haver caducat. És important assegurar-se que el tub flexible i les connexions de l’aparell estiguin acoblades directament i no ballin. Han de subjectar-se els extrems mitjançant unes abraçadores. No ha d’estar en contacte amb cap superfície calenta, com per exemple a prop del forn.</w:t>
+      </w:r>
+    </w:p>
+    <w:p>
+      <w:r>
+        <w:t>En cas de fuita</w:t>
+      </w:r>
+    </w:p>
+    <w:p>
+      <w:r>
+        <w:t>Si es detecta una fuita de gas, s’haurà de tancar la clau de pas general de la instal·lació del pis o local, ventilar l’espai, no encendre llumins, no prémer timbres ni commutadors elèctrics i evitar les espurnes.</w:t>
+      </w:r>
+    </w:p>
+    <w:p>
+      <w:r>
+        <w:t>Haurà d’avisar immediatament a una empresa instal·ladora de gas autoritzada o al servei d’urgències de la companyia. Sobretot, no s’han d’obrir o tancar els interruptors de llum ja que produeixen espurnes.</w:t>
+      </w:r>
+    </w:p>
+    <w:p>
+      <w:r>
+        <w:t>Responsabilitats</w:t>
+      </w:r>
+    </w:p>
+    <w:p>
+      <w:r>
+        <w:t>El manteniment de les instal·lacions situades entre la clau d’entrada de l’immoble i el comptador correspon al propietari de l’immoble o a la Comunitat de Propietaris.</w:t>
+      </w:r>
+    </w:p>
+    <w:p>
+      <w:r>
+        <w:t>La cambra de comptadors serà accessible només per al porter o vigilant, i el personal de la companyia subministradora o de manteniment. S’ha de vigilar que les reixes de ventilació no estiguin obstruïdes, així com també l’accés a la cambra.</w:t>
+      </w:r>
+    </w:p>
+    <w:p>
+      <w:r>
+        <w:t>Si es desitja donar subministrament a altres aparells diferents dels instal·lats, s’ha de demanar permís a la propietat de l’immoble o a la Comunitat de Propietaris. La instal·lació de nous aparells l’ha de fer una empresa instal·ladora de gas autoritzada.</w:t>
+      </w:r>
+    </w:p>
+    <w:p>
+      <w:r>
+        <w:t>S’han de llegir atentament les instruccions dels aparells de gas, proporcionades pels seus fabricants, abans d’utilitzar-los per primera vegada.</w:t>
+      </w:r>
+    </w:p>
+    <w:p>
+      <w:r>
+        <w:t>El grau de perillositat d’aquesta instal·lació és superior a les altres, per la qual cosa s’extremaran les mesures de seguretat.</w:t>
+      </w:r>
+    </w:p>
+    <w:p>
+      <w:r>
+        <w:t xml:space="preserve">Els titulars de les instal·lacions receptores han de poder provocar el bon estat d'ús i conservació de les instal·lacions mitjançant l'obtenció del certificat de la revisió corresponent, que hauran de presentar a requeriment de l'administració o de la persona que realitzi la revisió periòdica següent. </w:t>
+      </w:r>
+    </w:p>
+    <w:p>
+      <w:r>
+        <w:t xml:space="preserve">El gas natural és menys pesat que l’aire i, per tant, en cas de fuita es concentra a les parts altes. Són necessàries les dues escletxes de ventilació, a la part inferior i superior de la paret que doni a l’exterior d’aquella habitació on es trobi la instal·lació, per tal de crear circulació de l’aire i, per tant, no es poden tapar. </w:t>
+      </w:r>
+    </w:p>
+    <w:p>
+      <w:pPr>
+        <w:rPr>
+          <w:b/>
+        </w:rPr>
+      </w:pPr>
+    </w:p>
+    <w:p>
+      <w:pPr>
+        <w:rPr>
+          <w:b/>
+        </w:rPr>
+      </w:pPr>
+      <w:r>
+        <w:rPr>
+          <w:b/>
+        </w:rPr>
+        <w:t>Instruccions de manteniment:</w:t>
+      </w:r>
+    </w:p>
+    <w:p>
+      <w:r>
+        <w:t>$operacions_gas$</w:t>
+      </w:r>
+    </w:p>
+    <w:p>
+      <w:r>
+        <w:br w:type="page"/>
+      </w:r>
+    </w:p>
+    <w:p>
+      <w:pPr>
+        <w:pStyle w:val="Heading2"/>
+      </w:pPr>
+      <w:r>
+        <w:t>ACS, calefacció i refrigeració</w:t>
+      </w:r>
+    </w:p>
+    <w:p/>
+    <w:p>
+      <w:pPr>
+        <w:rPr>
+          <w:b/>
+        </w:rPr>
+      </w:pPr>
+      <w:r>
+        <w:rPr>
+          <w:b/>
+        </w:rPr>
+        <w:t>Instruccions d'ús:</w:t>
+      </w:r>
+    </w:p>
+    <w:p>
+      <w:r>
+        <w:t>S’han de llegir i seguir les instruccions de la instal·lació abans de posar-la en funcionament per primera vegada.</w:t>
+      </w:r>
+    </w:p>
+    <w:p>
+      <w:r>
+        <w:t xml:space="preserve">El correcte funcionament de la instal·lació és un dels factors que influeixen més decisivament en l’estalvi d’energia, per tant s'ha de mantenir amb cura per obtenir un rendiment òptim. </w:t>
+      </w:r>
+    </w:p>
+    <w:p>
+      <w:r>
+        <w:t>Cal informar al personal de manteniment si es detecten fuites d’aigua en els aparells emissors o en les conduccions i es procedirà a la seva reparació immediata. Si és el cas s’avisarà del fet a la Propietat.</w:t>
+      </w:r>
+    </w:p>
+    <w:p>
+      <w:r>
+        <w:t>Els aparells emissors de calor no han de tapar-se amb cap moble o objecte.</w:t>
+      </w:r>
+    </w:p>
+    <w:p>
+      <w:r>
+        <w:t>Després d’una fuita de gas, no es pot encendre la calefacció fins que l’instal·lador l’hagi revisada.</w:t>
+      </w:r>
+    </w:p>
+    <w:p>
+      <w:pPr>
+        <w:rPr>
+          <w:b/>
+        </w:rPr>
+      </w:pPr>
+    </w:p>
+    <w:p>
+      <w:pPr>
+        <w:rPr>
+          <w:b/>
+        </w:rPr>
+      </w:pPr>
+      <w:r>
+        <w:rPr>
+          <w:b/>
+        </w:rPr>
+        <w:t>Instruccions de manteniment:</w:t>
+      </w:r>
+    </w:p>
+    <w:p>
+      <w:r>
+        <w:t>$operacions_climatitzacio$</w:t>
+      </w:r>
+    </w:p>
+    <w:p>
+      <w:r>
+        <w:br w:type="page"/>
+      </w:r>
+    </w:p>
+    <w:p>
+      <w:pPr>
+        <w:pStyle w:val="Heading2"/>
+      </w:pPr>
+      <w:r>
+        <w:t>Ventilació</w:t>
+      </w:r>
+    </w:p>
+    <w:p/>
+    <w:p>
+      <w:pPr>
+        <w:rPr>
+          <w:b/>
+        </w:rPr>
+      </w:pPr>
+      <w:r>
+        <w:rPr>
+          <w:b/>
+        </w:rPr>
+        <w:t>Instruccions d'ús:</w:t>
+      </w:r>
+    </w:p>
+    <w:p>
+      <w:r>
+        <w:t>Una bona ventilació és necessària a tots els edificis. Els espais interiors dels habitatges han de ventilar-se periòdicament per tal d’evitar humitats de condensació. La ventilació s’ha de fer preferentment a hores de sol, durant 20 o 30 minuts. És millor ventilar els dormitoris a primera hora del matí. Hi ha estances que per les seves característiques necessiten més ventilació que altres, com és el cas de les cuines i els banys. Per aquest motiu, en ocasions la ventilació es fa per mitjà de conductes, i en ocasions s’utilitz</w:t>
+      </w:r>
+      <w:r>
+        <w:t xml:space="preserve">en extractors per millorar-la. </w:t>
+      </w:r>
+    </w:p>
+    <w:p>
+      <w:pPr>
+        <w:rPr>
+          <w:b/>
+        </w:rPr>
+      </w:pPr>
+    </w:p>
+    <w:p>
+      <w:pPr>
+        <w:rPr>
+          <w:b/>
+        </w:rPr>
+      </w:pPr>
+      <w:r>
+        <w:rPr>
+          <w:b/>
+        </w:rPr>
+        <w:t>Instruccions de manteniment:</w:t>
+      </w:r>
+    </w:p>
+    <w:p>
+      <w:r>
+        <w:t>$operacions_ventilacio$</w:t>
+      </w:r>
+    </w:p>
+    <w:p>
+      <w:r>
+        <w:br w:type="page"/>
+      </w:r>
+    </w:p>
+    <w:p>
+      <w:pPr>
+        <w:pStyle w:val="Heading2"/>
+      </w:pPr>
+      <w:r>
+        <w:t>Protecció contra incendis</w:t>
+      </w:r>
+    </w:p>
+    <w:p/>
+    <w:p>
+      <w:pPr>
+        <w:rPr>
+          <w:b/>
+        </w:rPr>
+      </w:pPr>
+      <w:r>
+        <w:rPr>
+          <w:b/>
+        </w:rPr>
+        <w:t>Instruccions d'ús:</w:t>
+      </w:r>
+    </w:p>
+    <w:p>
+      <w:r>
+        <w:t>Aquestes instal·lacions són de prevenció i no s’utilitzen durant la vida normal de l’edifici, però la seva manca d’ús pot afavorir les avaries, per tant és necessari seguir les instruccions de manteniment periòdic correctament.</w:t>
+      </w:r>
+    </w:p>
+    <w:p>
+      <w:r>
+        <w:t>En cas de dur a terme proves de funcionament o simulacres d’emergència, s’haurà de comunicar amb l’antelació necessària als usuaris de l’edifici per tal d’evitar situacions de pànic.</w:t>
+      </w:r>
+    </w:p>
+    <w:p>
+      <w:r>
+        <w:t xml:space="preserve">Segons el tipus d’edifici, és necessari disposar d’un pla d’emergència, que ha d’estar aprovat per les autoritats competents. És recomanable que tots els usuaris de l’edifici coneguin l’existència dels elements de protecció de què es disposa i les instruccions per al seu ús correcte. </w:t>
+      </w:r>
+    </w:p>
+    <w:p>
+      <w:pPr>
+        <w:rPr>
+          <w:b/>
+        </w:rPr>
+      </w:pPr>
+    </w:p>
+    <w:p>
+      <w:pPr>
+        <w:rPr>
+          <w:b/>
+        </w:rPr>
+      </w:pPr>
+      <w:r>
+        <w:rPr>
+          <w:b/>
+        </w:rPr>
+        <w:t>Instruccions de manteniment:</w:t>
+      </w:r>
+    </w:p>
+    <w:p>
+      <w:r>
+        <w:t>$operacions_incendis$</w:t>
+      </w:r>
+    </w:p>
+    <w:p>
+      <w:r>
+        <w:br w:type="page"/>
+      </w:r>
+    </w:p>
+    <w:p>
+      <w:pPr>
+        <w:pStyle w:val="Heading2"/>
+      </w:pPr>
+      <w:r>
+        <w:t>Ascensors</w:t>
+      </w:r>
+    </w:p>
+    <w:p/>
+    <w:p>
+      <w:pPr>
+        <w:rPr>
+          <w:b/>
+        </w:rPr>
+      </w:pPr>
+      <w:r>
+        <w:rPr>
+          <w:b/>
+        </w:rPr>
+        <w:t>Instruccions d'ús:</w:t>
+      </w:r>
+    </w:p>
+    <w:p>
+      <w:r>
+        <w:t>Algú s’ha de fer responsable del funcionament de la instal·lació. Normalment és el president de la Comunitat de Propietaris o el conserge.</w:t>
+      </w:r>
+    </w:p>
+    <w:p>
+      <w:r>
+        <w:t>El manteniment de la instal·lació d’ascensors s’ha d’encarregar a una empresa especialitzada, mitjançant un contracte. Aquesta empresa enregistrarà les dates de visita, el resultat de les inspeccions i les incidències en un Llibre de Registre de Revisions, el qual romandrà en poder del responsable de la instal·lació.</w:t>
+      </w:r>
+    </w:p>
+    <w:p>
+      <w:r>
+        <w:t>La cambra de màquines serà accessible només per al porter o vigilant, i el personal de manteniment. S’ha de vigilar que les reixes de ventilació no estiguin obstruïdes, així com tampoc l’accés a la cambra.</w:t>
+      </w:r>
+    </w:p>
+    <w:p>
+      <w:r>
+        <w:t>Precaucions</w:t>
+      </w:r>
+    </w:p>
+    <w:p>
+      <w:r>
+        <w:t>Els ascensors no poden ser utilitzats per nens que no vagin acompanyats de persones adultes.</w:t>
+      </w:r>
+    </w:p>
+    <w:p>
+      <w:r>
+        <w:t>L’ascensor pot suportar un pes limitat i un nombre màxim de persones (indicats a la cabina i a l’apartat anterior). Aquesta limitació s’ha de respectar per tal d’evitar accidents. Els ascensors no es poden utilitzar com a muntacàrregues.</w:t>
+      </w:r>
+    </w:p>
+    <w:p>
+      <w:r>
+        <w:t>Si s’observa qualsevol anomalia (les portes s’obren en mig del recorregut, l’ascensor s’atura quedant desnivellat respecte al replà, hi ha interruptors que no funcionen, etc.) s’haurà d’aturar el servei i avisar a l’empresa de manteniment.</w:t>
+      </w:r>
+    </w:p>
+    <w:p>
+      <w:r>
+        <w:t xml:space="preserve">Si l’ascensor es queda sense electricitat, no s’ha d’intentar sortir de la cabina. S’ha d’esperar que es restableixi el subministrament d’electricitat o que la cabina es remunti manualment fins un replà. </w:t>
+      </w:r>
+    </w:p>
+    <w:p>
+      <w:pPr>
+        <w:rPr>
+          <w:b/>
+        </w:rPr>
+      </w:pPr>
+    </w:p>
+    <w:p>
+      <w:pPr>
+        <w:rPr>
+          <w:b/>
+        </w:rPr>
+      </w:pPr>
+      <w:r>
+        <w:rPr>
+          <w:b/>
+        </w:rPr>
+        <w:t>Instruccions de manteniment:</w:t>
+      </w:r>
+    </w:p>
+    <w:p>
+      <w:r>
+        <w:t>$operacions_ascensors$</w:t>
+      </w:r>
+    </w:p>
+    <w:p>
+      <w:r>
+        <w:br w:type="page"/>
+      </w:r>
+    </w:p>
+    <w:p>
+      <w:pPr>
+        <w:pStyle w:val="Heading2"/>
+      </w:pPr>
+      <w:r>
+        <w:t>Instal·lació de telecomunicacions</w:t>
+      </w:r>
+    </w:p>
+    <w:p/>
+    <w:p>
+      <w:pPr>
+        <w:rPr>
+          <w:b/>
+        </w:rPr>
+      </w:pPr>
+      <w:r>
+        <w:rPr>
+          <w:b/>
+        </w:rPr>
+        <w:t>Instruccions d'ús:</w:t>
+      </w:r>
+    </w:p>
+    <w:p>
+      <w:r>
+        <w:t>El propietari de l'immoble o la Comunitat de Propietaris són els responsables del manteniment de la part de la infraestructura comuna, entesa com a canalitzacions, compresa entre el punt d'entrada general de la xarxa o l'immoble i el registre d'accés d'usuari, així com adoptar les mesures necessàries per evitar l'accés no autoritzat i la manipulació incorrecta de la infrastructura.</w:t>
+      </w:r>
+    </w:p>
+    <w:p>
+      <w:r>
+        <w:t xml:space="preserve">Així mateix, el propietari de l'immoble o la Comunitat de Propietaris i l'instal·lador responsable de les actuacions sobre l'equipament d'accés al servei de telecomunicacions per cable han de facilitar a la Direcció General de Radiodifusió i Televisió la realització de les instal·lacions que aquesta efectuï i, amb aquesta finalitat permetran l'accés a les instal·lacions i a la documentació que els sigui requerida. </w:t>
+      </w:r>
+    </w:p>
+    <w:p>
+      <w:pPr>
+        <w:rPr>
+          <w:b/>
+        </w:rPr>
+      </w:pPr>
+    </w:p>
+    <w:p>
+      <w:pPr>
+        <w:rPr>
+          <w:b/>
+        </w:rPr>
+      </w:pPr>
+      <w:r>
+        <w:rPr>
+          <w:b/>
+        </w:rPr>
+        <w:t>Instruccions de manteniment:</w:t>
+      </w:r>
+    </w:p>
+    <w:p>
+      <w:r>
+        <w:t>$operacions_telecomunicacions$</w:t>
+      </w:r>
+    </w:p>
+    <w:p>
+      <w:r>
+        <w:br w:type="page"/>
+      </w:r>
+    </w:p>
+    <w:p>
+      <w:pPr>
+        <w:pStyle w:val="Heading2"/>
+      </w:pPr>
+      <w:r>
+        <w:t>Instal·lacions especials</w:t>
+      </w:r>
+    </w:p>
+    <w:p/>
+    <w:p>
+      <w:pPr>
+        <w:rPr>
+          <w:b/>
+        </w:rPr>
+      </w:pPr>
+      <w:r>
+        <w:rPr>
+          <w:b/>
+        </w:rPr>
+        <w:t>Instruccions d'ús:</w:t>
+      </w:r>
+    </w:p>
+    <w:p>
+      <w:r>
+        <w:t>Piscines:</w:t>
+      </w:r>
+    </w:p>
+    <w:p>
+      <w:r>
+        <w:t>Tant a l’hivern com a l’estiu, és necessari dedicar alguna atenció als equips, accessoris, aigua i voltants de la piscina. S’ha d’evitar, en la mesura del possible, que a l’entorn de la piscina s’acumulin fulles o pols que la puguin embrutar.</w:t>
+      </w:r>
+    </w:p>
+    <w:p>
+      <w:r>
+        <w:t>El manteniment de l’aigua en bones condicions exigeix un tractament que controli la seva qualitat. Diàriament s’ha de comprovar el clor residual i el pH de l’aigua. Per altra banda, cal una desinfecció periòdica dels serveis de la piscina, com ara els banys, les dutxes, els sanitaris, etc. Els elements mínims necessaris per a un bon manteniment són: raspalls, recollidor de fulles, netejafons i equips d’assaigs d’aigua.</w:t>
+      </w:r>
+    </w:p>
+    <w:p>
+      <w:r>
+        <w:t xml:space="preserve">Si es disposa d’equips de purificació i climatització, s’hauran de seguir les instruccions del fabricant per al seu correcte funcionament. </w:t>
+      </w:r>
+    </w:p>
+    <w:p>
+      <w:pPr>
+        <w:rPr>
+          <w:b/>
+        </w:rPr>
+      </w:pPr>
+    </w:p>
+    <w:p>
+      <w:pPr>
+        <w:rPr>
+          <w:b/>
+        </w:rPr>
+      </w:pPr>
+      <w:r>
+        <w:rPr>
+          <w:b/>
+        </w:rPr>
+        <w:t>Instruccions de manteniment:</w:t>
+      </w:r>
+    </w:p>
+    <w:p>
+      <w:r>
+        <w:t>$operacions_especials$</w:t>
+      </w:r>
+    </w:p>
+    <w:p>
+      <w:r>
+        <w:br w:type="page"/>
+      </w:r>
+    </w:p>
+    <w:p>
+      <w:bookmarkStart w:id="13" w:name="_GoBack"/>
+      <w:bookmarkEnd w:id="13"/>
+    </w:p>
     <w:p>
       <w:r>
         <w:br w:type="page"/>
@@ -1623,15 +2504,7 @@
         </w:numPr>
       </w:pPr>
       <w:r>
-        <w:t xml:space="preserve">Si la situació és extrema i l’evacuació difícil, s’han de tancar totes les portes entre vosaltres i el fum. Cal tapar totes les possibles entrades de fum amb roba i coixins, posats a les escletxes de les portes. Mulleu-los si teniu aigua. Busqueu una habitació sense foc, amb finestra a l’exterior </w:t>
-      </w:r>
-      <w:proofErr w:type="gramStart"/>
-      <w:r>
-        <w:t>i ,</w:t>
-      </w:r>
-      <w:proofErr w:type="gramEnd"/>
-      <w:r>
-        <w:t xml:space="preserve"> si es pot, cal obri-la una mica, sempre amb la porta tancada.</w:t>
+        <w:t>Si la situació és extrema i l’evacuació difícil, s’han de tancar totes les portes entre vosaltres i el fum. Cal tapar totes les possibles entrades de fum amb roba i coixins, posats a les escletxes de les portes. Mulleu-los si teniu aigua. Busqueu una habitació sense foc, amb finestra a l’exterior i , si es pot, cal obri-la una mica, sempre amb la porta tancada.</w:t>
       </w:r>
     </w:p>
     <w:p>
@@ -1756,15 +2629,7 @@
         </w:numPr>
       </w:pPr>
       <w:r>
-        <w:t xml:space="preserve">S’ha de tancar l’aixeta de pas de l’aigua. Si la fuita te lloc abans de la aixeta de pas, aleshores s’ha de tancar l’aixeta a la sortida del comptador de l’aigua. Si la fuita es localitza abans del comptador, aleshores s’ha de tancar a clau de </w:t>
-      </w:r>
-      <w:proofErr w:type="gramStart"/>
-      <w:r>
-        <w:t>pas</w:t>
-      </w:r>
-      <w:proofErr w:type="gramEnd"/>
-      <w:r>
-        <w:t xml:space="preserve"> general de l’edifici i comunicar l’avaria a la companyia subministradora.</w:t>
+        <w:t>S’ha de tancar l’aixeta de pas de l’aigua. Si la fuita te lloc abans de la aixeta de pas, aleshores s’ha de tancar l’aixeta a la sortida del comptador de l’aigua. Si la fuita es localitza abans del comptador, aleshores s’ha de tancar a clau de pas general de l’edifici i comunicar l’avaria a la companyia subministradora.</w:t>
       </w:r>
     </w:p>
     <w:p>
@@ -1788,15 +2653,7 @@
         </w:numPr>
       </w:pPr>
       <w:r>
-        <w:t xml:space="preserve">S’ha de recollir l’aigua el més aviat possible, evitant embassaments que podrien afectar </w:t>
-      </w:r>
-      <w:proofErr w:type="gramStart"/>
-      <w:r>
-        <w:t>a</w:t>
-      </w:r>
-      <w:proofErr w:type="gramEnd"/>
-      <w:r>
-        <w:t xml:space="preserve"> elements de l’edifici.</w:t>
+        <w:t>S’ha de recollir l’aigua el més aviat possible, evitant embassaments que podrien afectar a elements de l’edifici.</w:t>
       </w:r>
     </w:p>
     <w:p>
@@ -2306,15 +3163,7 @@
         </w:numPr>
       </w:pPr>
       <w:r>
-        <w:t xml:space="preserve">Documents que justifiquin la realització d’operacions de reparació, manteniment i rehabilitació de caràcter obligatori, així com la identificació de les empreses o </w:t>
-      </w:r>
-      <w:proofErr w:type="gramStart"/>
-      <w:r>
-        <w:t>professionals</w:t>
-      </w:r>
-      <w:proofErr w:type="gramEnd"/>
-      <w:r>
-        <w:t xml:space="preserve"> que les han realitzades i les garanties que s’han donat</w:t>
+        <w:t>Documents que justifiquin la realització d’operacions de reparació, manteniment i rehabilitació de caràcter obligatori, així com la identificació de les empreses o professionals que les han realitzades i les garanties que s’han donat</w:t>
       </w:r>
     </w:p>
     <w:p>
@@ -2362,10 +3211,7 @@
         </w:numPr>
       </w:pPr>
       <w:r>
-        <w:t>Altra documentació que sigui rellevant per al coneixement de l’estat de l’edifici i tota la documentació de què ja es disposi sobre l’edifici</w:t>
-      </w:r>
-      <w:r>
-        <w:t xml:space="preserve"> </w:t>
+        <w:t xml:space="preserve">Altra documentació que sigui rellevant per al coneixement de l’estat de l’edifici i tota la documentació de què ja es disposi sobre l’edifici </w:t>
       </w:r>
       <w:r>
         <w:br w:type="page"/>
@@ -2576,7 +3422,7 @@
         <w:rStyle w:val="PageNumber"/>
         <w:noProof/>
       </w:rPr>
-      <w:t>5</w:t>
+      <w:t>14</w:t>
     </w:r>
     <w:r>
       <w:rPr>
@@ -3973,6 +4819,119 @@
     </w:lvl>
   </w:abstractNum>
   <w:abstractNum w:abstractNumId="11">
+    <w:nsid w:val="62B63744"/>
+    <w:multiLevelType w:val="hybridMultilevel"/>
+    <w:tmpl w:val="EE62CE70"/>
+    <w:lvl w:ilvl="0" w:tplc="04090001">
+      <w:start w:val="1"/>
+      <w:numFmt w:val="bullet"/>
+      <w:lvlText w:val=""/>
+      <w:lvlJc w:val="left"/>
+      <w:pPr>
+        <w:ind w:left="720" w:hanging="360"/>
+      </w:pPr>
+      <w:rPr>
+        <w:rFonts w:ascii="Symbol" w:hAnsi="Symbol" w:hint="default"/>
+      </w:rPr>
+    </w:lvl>
+    <w:lvl w:ilvl="1" w:tplc="04090003" w:tentative="1">
+      <w:start w:val="1"/>
+      <w:numFmt w:val="bullet"/>
+      <w:lvlText w:val="o"/>
+      <w:lvlJc w:val="left"/>
+      <w:pPr>
+        <w:ind w:left="1440" w:hanging="360"/>
+      </w:pPr>
+      <w:rPr>
+        <w:rFonts w:ascii="Courier New" w:hAnsi="Courier New" w:cs="Courier New" w:hint="default"/>
+      </w:rPr>
+    </w:lvl>
+    <w:lvl w:ilvl="2" w:tplc="04090005" w:tentative="1">
+      <w:start w:val="1"/>
+      <w:numFmt w:val="bullet"/>
+      <w:lvlText w:val=""/>
+      <w:lvlJc w:val="left"/>
+      <w:pPr>
+        <w:ind w:left="2160" w:hanging="360"/>
+      </w:pPr>
+      <w:rPr>
+        <w:rFonts w:ascii="Wingdings" w:hAnsi="Wingdings" w:hint="default"/>
+      </w:rPr>
+    </w:lvl>
+    <w:lvl w:ilvl="3" w:tplc="04090001" w:tentative="1">
+      <w:start w:val="1"/>
+      <w:numFmt w:val="bullet"/>
+      <w:lvlText w:val=""/>
+      <w:lvlJc w:val="left"/>
+      <w:pPr>
+        <w:ind w:left="2880" w:hanging="360"/>
+      </w:pPr>
+      <w:rPr>
+        <w:rFonts w:ascii="Symbol" w:hAnsi="Symbol" w:hint="default"/>
+      </w:rPr>
+    </w:lvl>
+    <w:lvl w:ilvl="4" w:tplc="04090003" w:tentative="1">
+      <w:start w:val="1"/>
+      <w:numFmt w:val="bullet"/>
+      <w:lvlText w:val="o"/>
+      <w:lvlJc w:val="left"/>
+      <w:pPr>
+        <w:ind w:left="3600" w:hanging="360"/>
+      </w:pPr>
+      <w:rPr>
+        <w:rFonts w:ascii="Courier New" w:hAnsi="Courier New" w:cs="Courier New" w:hint="default"/>
+      </w:rPr>
+    </w:lvl>
+    <w:lvl w:ilvl="5" w:tplc="04090005" w:tentative="1">
+      <w:start w:val="1"/>
+      <w:numFmt w:val="bullet"/>
+      <w:lvlText w:val=""/>
+      <w:lvlJc w:val="left"/>
+      <w:pPr>
+        <w:ind w:left="4320" w:hanging="360"/>
+      </w:pPr>
+      <w:rPr>
+        <w:rFonts w:ascii="Wingdings" w:hAnsi="Wingdings" w:hint="default"/>
+      </w:rPr>
+    </w:lvl>
+    <w:lvl w:ilvl="6" w:tplc="04090001" w:tentative="1">
+      <w:start w:val="1"/>
+      <w:numFmt w:val="bullet"/>
+      <w:lvlText w:val=""/>
+      <w:lvlJc w:val="left"/>
+      <w:pPr>
+        <w:ind w:left="5040" w:hanging="360"/>
+      </w:pPr>
+      <w:rPr>
+        <w:rFonts w:ascii="Symbol" w:hAnsi="Symbol" w:hint="default"/>
+      </w:rPr>
+    </w:lvl>
+    <w:lvl w:ilvl="7" w:tplc="04090003" w:tentative="1">
+      <w:start w:val="1"/>
+      <w:numFmt w:val="bullet"/>
+      <w:lvlText w:val="o"/>
+      <w:lvlJc w:val="left"/>
+      <w:pPr>
+        <w:ind w:left="5760" w:hanging="360"/>
+      </w:pPr>
+      <w:rPr>
+        <w:rFonts w:ascii="Courier New" w:hAnsi="Courier New" w:cs="Courier New" w:hint="default"/>
+      </w:rPr>
+    </w:lvl>
+    <w:lvl w:ilvl="8" w:tplc="04090005" w:tentative="1">
+      <w:start w:val="1"/>
+      <w:numFmt w:val="bullet"/>
+      <w:lvlText w:val=""/>
+      <w:lvlJc w:val="left"/>
+      <w:pPr>
+        <w:ind w:left="6480" w:hanging="360"/>
+      </w:pPr>
+      <w:rPr>
+        <w:rFonts w:ascii="Wingdings" w:hAnsi="Wingdings" w:hint="default"/>
+      </w:rPr>
+    </w:lvl>
+  </w:abstractNum>
+  <w:abstractNum w:abstractNumId="12">
     <w:nsid w:val="675F7E01"/>
     <w:multiLevelType w:val="hybridMultilevel"/>
     <w:tmpl w:val="8C729614"/>
@@ -4092,7 +5051,7 @@
     <w:abstractNumId w:val="3"/>
   </w:num>
   <w:num w:numId="3">
-    <w:abstractNumId w:val="11"/>
+    <w:abstractNumId w:val="12"/>
   </w:num>
   <w:num w:numId="4">
     <w:abstractNumId w:val="4"/>
@@ -4120,6 +5079,9 @@
   </w:num>
   <w:num w:numId="12">
     <w:abstractNumId w:val="0"/>
+  </w:num>
+  <w:num w:numId="13">
+    <w:abstractNumId w:val="11"/>
   </w:num>
 </w:numbering>
 </file>
@@ -5476,10 +6438,9 @@
     <w:sig w:usb0="E00002FF" w:usb1="6AC7FDFB" w:usb2="08000012" w:usb3="00000000" w:csb0="0002009F" w:csb1="00000000"/>
   </w:font>
   <w:font w:name="Times">
-    <w:panose1 w:val="00000000000000000000"/>
-    <w:charset w:val="4D"/>
-    <w:family w:val="roman"/>
-    <w:notTrueType/>
+    <w:panose1 w:val="02000500000000000000"/>
+    <w:charset w:val="00"/>
+    <w:family w:val="auto"/>
     <w:pitch w:val="variable"/>
     <w:sig w:usb0="00000003" w:usb1="00000000" w:usb2="00000000" w:usb3="00000000" w:csb0="00000001" w:csb1="00000000"/>
   </w:font>
@@ -5528,6 +6489,7 @@
   </w:compat>
   <w:rsids>
     <w:rsidRoot w:val="00526DA5"/>
+    <w:rsid w:val="00090737"/>
     <w:rsid w:val="00334D67"/>
     <w:rsid w:val="00526DA5"/>
     <w:rsid w:val="00537A32"/>
@@ -6343,7 +7305,7 @@
 </file>
 
 <file path=customXml/itemProps1.xml><?xml version="1.0" encoding="utf-8"?>
-<ds:datastoreItem xmlns:ds="http://schemas.openxmlformats.org/officeDocument/2006/customXml" ds:itemID="{1ABE988F-A670-0D4D-849C-AD3595CCE910}">
+<ds:datastoreItem xmlns:ds="http://schemas.openxmlformats.org/officeDocument/2006/customXml" ds:itemID="{9684B37D-8F8A-404E-84BC-6B09E5C282F1}">
   <ds:schemaRefs>
     <ds:schemaRef ds:uri="http://schemas.openxmlformats.org/officeDocument/2006/bibliography"/>
   </ds:schemaRefs>

</xml_diff>

<commit_message>
Soluciona error en sistemes de climatització amb símbols de més gran o més petit en les descripcions
</commit_message>
<xml_diff>
--- a/lib/docx_templates/existents.docx
+++ b/lib/docx_templates/existents.docx
@@ -142,6 +142,70 @@
     </w:p>
     <w:p>
       <w:pPr>
+        <w:rPr>
+          <w:sz w:val="32"/>
+          <w:szCs w:val="32"/>
+        </w:rPr>
+      </w:pPr>
+    </w:p>
+    <w:p>
+      <w:pPr>
+        <w:rPr>
+          <w:sz w:val="32"/>
+          <w:szCs w:val="32"/>
+        </w:rPr>
+      </w:pPr>
+    </w:p>
+    <w:p>
+      <w:pPr>
+        <w:rPr>
+          <w:sz w:val="32"/>
+          <w:szCs w:val="32"/>
+        </w:rPr>
+      </w:pPr>
+    </w:p>
+    <w:p>
+      <w:pPr>
+        <w:rPr>
+          <w:sz w:val="32"/>
+          <w:szCs w:val="32"/>
+        </w:rPr>
+      </w:pPr>
+    </w:p>
+    <w:p>
+      <w:pPr>
+        <w:rPr>
+          <w:sz w:val="32"/>
+          <w:szCs w:val="32"/>
+        </w:rPr>
+      </w:pPr>
+    </w:p>
+    <w:p>
+      <w:pPr>
+        <w:rPr>
+          <w:sz w:val="32"/>
+          <w:szCs w:val="32"/>
+        </w:rPr>
+      </w:pPr>
+    </w:p>
+    <w:p>
+      <w:pPr>
+        <w:rPr>
+          <w:sz w:val="32"/>
+          <w:szCs w:val="32"/>
+        </w:rPr>
+      </w:pPr>
+    </w:p>
+    <w:p>
+      <w:pPr>
+        <w:rPr>
+          <w:sz w:val="32"/>
+          <w:szCs w:val="32"/>
+        </w:rPr>
+      </w:pPr>
+    </w:p>
+    <w:p>
+      <w:pPr>
         <w:jc w:val="right"/>
         <w:rPr>
           <w:sz w:val="28"/>
@@ -219,486 +283,6 @@
           <w:szCs w:val="32"/>
         </w:rPr>
         <w:lastRenderedPageBreak/>
-        <w:br w:type="page"/>
-      </w:r>
-    </w:p>
-    <w:p>
-      <w:pPr>
-        <w:rPr>
-          <w:b/>
-          <w:sz w:val="32"/>
-          <w:szCs w:val="32"/>
-        </w:rPr>
-      </w:pPr>
-      <w:r>
-        <w:rPr>
-          <w:b/>
-          <w:sz w:val="32"/>
-          <w:szCs w:val="32"/>
-        </w:rPr>
-        <w:t>Índex de continguts</w:t>
-      </w:r>
-    </w:p>
-    <w:p/>
-    <w:p>
-      <w:pPr>
-        <w:pStyle w:val="TOC1"/>
-        <w:tabs>
-          <w:tab w:val="right" w:leader="dot" w:pos="8488"/>
-        </w:tabs>
-        <w:rPr>
-          <w:rFonts w:asciiTheme="minorHAnsi" w:eastAsiaTheme="minorEastAsia" w:hAnsiTheme="minorHAnsi" w:cstheme="minorBidi"/>
-          <w:noProof/>
-          <w:sz w:val="24"/>
-          <w:szCs w:val="24"/>
-          <w:lang w:val="ca-ES" w:eastAsia="ja-JP"/>
-        </w:rPr>
-      </w:pPr>
-      <w:r>
-        <w:fldChar w:fldCharType="begin"/>
-      </w:r>
-      <w:r>
-        <w:instrText xml:space="preserve"> TOC \t "Heading 1;2;Title;1" </w:instrText>
-      </w:r>
-      <w:r>
-        <w:fldChar w:fldCharType="separate"/>
-      </w:r>
-      <w:r>
-        <w:rPr>
-          <w:noProof/>
-        </w:rPr>
-        <w:t>DADES D'IDENTIFICACIÓ DE L'EDIFICI</w:t>
-      </w:r>
-      <w:r>
-        <w:rPr>
-          <w:noProof/>
-        </w:rPr>
-        <w:tab/>
-      </w:r>
-      <w:r>
-        <w:rPr>
-          <w:noProof/>
-        </w:rPr>
-        <w:fldChar w:fldCharType="begin"/>
-      </w:r>
-      <w:r>
-        <w:rPr>
-          <w:noProof/>
-        </w:rPr>
-        <w:instrText xml:space="preserve"> PAGEREF _Toc424399578 \h </w:instrText>
-      </w:r>
-      <w:r>
-        <w:rPr>
-          <w:noProof/>
-        </w:rPr>
-      </w:r>
-      <w:r>
-        <w:rPr>
-          <w:noProof/>
-        </w:rPr>
-        <w:fldChar w:fldCharType="separate"/>
-      </w:r>
-      <w:r>
-        <w:rPr>
-          <w:noProof/>
-        </w:rPr>
-        <w:t>4</w:t>
-      </w:r>
-      <w:r>
-        <w:rPr>
-          <w:noProof/>
-        </w:rPr>
-        <w:fldChar w:fldCharType="end"/>
-      </w:r>
-    </w:p>
-    <w:p>
-      <w:pPr>
-        <w:pStyle w:val="TOC1"/>
-        <w:tabs>
-          <w:tab w:val="right" w:leader="dot" w:pos="8488"/>
-        </w:tabs>
-        <w:rPr>
-          <w:rFonts w:asciiTheme="minorHAnsi" w:eastAsiaTheme="minorEastAsia" w:hAnsiTheme="minorHAnsi" w:cstheme="minorBidi"/>
-          <w:noProof/>
-          <w:sz w:val="24"/>
-          <w:szCs w:val="24"/>
-          <w:lang w:val="ca-ES" w:eastAsia="ja-JP"/>
-        </w:rPr>
-      </w:pPr>
-      <w:r>
-        <w:rPr>
-          <w:noProof/>
-        </w:rPr>
-        <w:t>INSTRUCCIONS D'ÚS I MANTENIMENT DE L'EDIFICI</w:t>
-      </w:r>
-      <w:r>
-        <w:rPr>
-          <w:noProof/>
-        </w:rPr>
-        <w:tab/>
-      </w:r>
-      <w:r>
-        <w:rPr>
-          <w:noProof/>
-        </w:rPr>
-        <w:fldChar w:fldCharType="begin"/>
-      </w:r>
-      <w:r>
-        <w:rPr>
-          <w:noProof/>
-        </w:rPr>
-        <w:instrText xml:space="preserve"> PAGEREF _Toc424399579 \h </w:instrText>
-      </w:r>
-      <w:r>
-        <w:rPr>
-          <w:noProof/>
-        </w:rPr>
-      </w:r>
-      <w:r>
-        <w:rPr>
-          <w:noProof/>
-        </w:rPr>
-        <w:fldChar w:fldCharType="separate"/>
-      </w:r>
-      <w:r>
-        <w:rPr>
-          <w:noProof/>
-        </w:rPr>
-        <w:t>7</w:t>
-      </w:r>
-      <w:r>
-        <w:rPr>
-          <w:noProof/>
-        </w:rPr>
-        <w:fldChar w:fldCharType="end"/>
-      </w:r>
-    </w:p>
-    <w:p>
-      <w:pPr>
-        <w:pStyle w:val="TOC2"/>
-        <w:tabs>
-          <w:tab w:val="right" w:leader="dot" w:pos="8488"/>
-        </w:tabs>
-        <w:rPr>
-          <w:rFonts w:asciiTheme="minorHAnsi" w:eastAsiaTheme="minorEastAsia" w:hAnsiTheme="minorHAnsi" w:cstheme="minorBidi"/>
-          <w:noProof/>
-          <w:sz w:val="24"/>
-          <w:szCs w:val="24"/>
-          <w:lang w:val="ca-ES" w:eastAsia="ja-JP"/>
-        </w:rPr>
-      </w:pPr>
-      <w:r>
-        <w:rPr>
-          <w:noProof/>
-        </w:rPr>
-        <w:t>Instruccions d'ús i manteniment</w:t>
-      </w:r>
-      <w:r>
-        <w:rPr>
-          <w:noProof/>
-        </w:rPr>
-        <w:tab/>
-      </w:r>
-      <w:r>
-        <w:rPr>
-          <w:noProof/>
-        </w:rPr>
-        <w:fldChar w:fldCharType="begin"/>
-      </w:r>
-      <w:r>
-        <w:rPr>
-          <w:noProof/>
-        </w:rPr>
-        <w:instrText xml:space="preserve"> PAGEREF _Toc424399580 \h </w:instrText>
-      </w:r>
-      <w:r>
-        <w:rPr>
-          <w:noProof/>
-        </w:rPr>
-      </w:r>
-      <w:r>
-        <w:rPr>
-          <w:noProof/>
-        </w:rPr>
-        <w:fldChar w:fldCharType="separate"/>
-      </w:r>
-      <w:r>
-        <w:rPr>
-          <w:noProof/>
-        </w:rPr>
-        <w:t>8</w:t>
-      </w:r>
-      <w:r>
-        <w:rPr>
-          <w:noProof/>
-        </w:rPr>
-        <w:fldChar w:fldCharType="end"/>
-      </w:r>
-    </w:p>
-    <w:p>
-      <w:pPr>
-        <w:pStyle w:val="TOC2"/>
-        <w:tabs>
-          <w:tab w:val="right" w:leader="dot" w:pos="8488"/>
-        </w:tabs>
-        <w:rPr>
-          <w:rFonts w:asciiTheme="minorHAnsi" w:eastAsiaTheme="minorEastAsia" w:hAnsiTheme="minorHAnsi" w:cstheme="minorBidi"/>
-          <w:noProof/>
-          <w:sz w:val="24"/>
-          <w:szCs w:val="24"/>
-          <w:lang w:val="ca-ES" w:eastAsia="ja-JP"/>
-        </w:rPr>
-      </w:pPr>
-      <w:r>
-        <w:rPr>
-          <w:noProof/>
-        </w:rPr>
-        <w:t>Documents de substitució, modificació o ampliació de les instruccions d'ús i manteniment per incidències produïdes</w:t>
-      </w:r>
-      <w:r>
-        <w:rPr>
-          <w:noProof/>
-        </w:rPr>
-        <w:tab/>
-      </w:r>
-      <w:r>
-        <w:rPr>
-          <w:noProof/>
-        </w:rPr>
-        <w:fldChar w:fldCharType="begin"/>
-      </w:r>
-      <w:r>
-        <w:rPr>
-          <w:noProof/>
-        </w:rPr>
-        <w:instrText xml:space="preserve"> PAGEREF _Toc424399581 \h </w:instrText>
-      </w:r>
-      <w:r>
-        <w:rPr>
-          <w:noProof/>
-        </w:rPr>
-      </w:r>
-      <w:r>
-        <w:rPr>
-          <w:noProof/>
-        </w:rPr>
-        <w:fldChar w:fldCharType="separate"/>
-      </w:r>
-      <w:r>
-        <w:rPr>
-          <w:noProof/>
-        </w:rPr>
-        <w:t>15</w:t>
-      </w:r>
-      <w:r>
-        <w:rPr>
-          <w:noProof/>
-        </w:rPr>
-        <w:fldChar w:fldCharType="end"/>
-      </w:r>
-    </w:p>
-    <w:p>
-      <w:pPr>
-        <w:pStyle w:val="TOC2"/>
-        <w:tabs>
-          <w:tab w:val="right" w:leader="dot" w:pos="8488"/>
-        </w:tabs>
-        <w:rPr>
-          <w:rFonts w:asciiTheme="minorHAnsi" w:eastAsiaTheme="minorEastAsia" w:hAnsiTheme="minorHAnsi" w:cstheme="minorBidi"/>
-          <w:noProof/>
-          <w:sz w:val="24"/>
-          <w:szCs w:val="24"/>
-          <w:lang w:val="ca-ES" w:eastAsia="ja-JP"/>
-        </w:rPr>
-      </w:pPr>
-      <w:r>
-        <w:rPr>
-          <w:noProof/>
-        </w:rPr>
-        <w:t>Recomanacions per emergències</w:t>
-      </w:r>
-      <w:r>
-        <w:rPr>
-          <w:noProof/>
-        </w:rPr>
-        <w:tab/>
-      </w:r>
-      <w:r>
-        <w:rPr>
-          <w:noProof/>
-        </w:rPr>
-        <w:fldChar w:fldCharType="begin"/>
-      </w:r>
-      <w:r>
-        <w:rPr>
-          <w:noProof/>
-        </w:rPr>
-        <w:instrText xml:space="preserve"> PAGEREF _Toc424399582 \h </w:instrText>
-      </w:r>
-      <w:r>
-        <w:rPr>
-          <w:noProof/>
-        </w:rPr>
-      </w:r>
-      <w:r>
-        <w:rPr>
-          <w:noProof/>
-        </w:rPr>
-        <w:fldChar w:fldCharType="separate"/>
-      </w:r>
-      <w:r>
-        <w:rPr>
-          <w:noProof/>
-        </w:rPr>
-        <w:t>16</w:t>
-      </w:r>
-      <w:r>
-        <w:rPr>
-          <w:noProof/>
-        </w:rPr>
-        <w:fldChar w:fldCharType="end"/>
-      </w:r>
-    </w:p>
-    <w:p>
-      <w:pPr>
-        <w:pStyle w:val="TOC1"/>
-        <w:tabs>
-          <w:tab w:val="right" w:leader="dot" w:pos="8488"/>
-        </w:tabs>
-        <w:rPr>
-          <w:rFonts w:asciiTheme="minorHAnsi" w:eastAsiaTheme="minorEastAsia" w:hAnsiTheme="minorHAnsi" w:cstheme="minorBidi"/>
-          <w:noProof/>
-          <w:sz w:val="24"/>
-          <w:szCs w:val="24"/>
-          <w:lang w:val="ca-ES" w:eastAsia="ja-JP"/>
-        </w:rPr>
-      </w:pPr>
-      <w:r>
-        <w:rPr>
-          <w:noProof/>
-        </w:rPr>
-        <w:t>ARXIU DE DOCUMENTS</w:t>
-      </w:r>
-      <w:r>
-        <w:rPr>
-          <w:noProof/>
-        </w:rPr>
-        <w:tab/>
-      </w:r>
-      <w:r>
-        <w:rPr>
-          <w:noProof/>
-        </w:rPr>
-        <w:fldChar w:fldCharType="begin"/>
-      </w:r>
-      <w:r>
-        <w:rPr>
-          <w:noProof/>
-        </w:rPr>
-        <w:instrText xml:space="preserve"> PAGEREF _Toc424399583 \h </w:instrText>
-      </w:r>
-      <w:r>
-        <w:rPr>
-          <w:noProof/>
-        </w:rPr>
-      </w:r>
-      <w:r>
-        <w:rPr>
-          <w:noProof/>
-        </w:rPr>
-        <w:fldChar w:fldCharType="separate"/>
-      </w:r>
-      <w:r>
-        <w:rPr>
-          <w:noProof/>
-        </w:rPr>
-        <w:t>19</w:t>
-      </w:r>
-      <w:r>
-        <w:rPr>
-          <w:noProof/>
-        </w:rPr>
-        <w:fldChar w:fldCharType="end"/>
-      </w:r>
-    </w:p>
-    <w:p>
-      <w:pPr>
-        <w:pStyle w:val="TOC1"/>
-        <w:tabs>
-          <w:tab w:val="right" w:leader="dot" w:pos="8488"/>
-        </w:tabs>
-        <w:rPr>
-          <w:rFonts w:asciiTheme="minorHAnsi" w:eastAsiaTheme="minorEastAsia" w:hAnsiTheme="minorHAnsi" w:cstheme="minorBidi"/>
-          <w:noProof/>
-          <w:sz w:val="24"/>
-          <w:szCs w:val="24"/>
-          <w:lang w:val="ca-ES" w:eastAsia="ja-JP"/>
-        </w:rPr>
-      </w:pPr>
-      <w:r>
-        <w:rPr>
-          <w:noProof/>
-        </w:rPr>
-        <w:t>REGISTRE D'INCIDÈNCIES</w:t>
-      </w:r>
-      <w:r>
-        <w:rPr>
-          <w:noProof/>
-        </w:rPr>
-        <w:tab/>
-      </w:r>
-      <w:r>
-        <w:rPr>
-          <w:noProof/>
-        </w:rPr>
-        <w:fldChar w:fldCharType="begin"/>
-      </w:r>
-      <w:r>
-        <w:rPr>
-          <w:noProof/>
-        </w:rPr>
-        <w:instrText xml:space="preserve"> PAGEREF _Toc424399584 \h </w:instrText>
-      </w:r>
-      <w:r>
-        <w:rPr>
-          <w:noProof/>
-        </w:rPr>
-      </w:r>
-      <w:r>
-        <w:rPr>
-          <w:noProof/>
-        </w:rPr>
-        <w:fldChar w:fldCharType="separate"/>
-      </w:r>
-      <w:r>
-        <w:rPr>
-          <w:noProof/>
-        </w:rPr>
-        <w:t>20</w:t>
-      </w:r>
-      <w:r>
-        <w:rPr>
-          <w:noProof/>
-        </w:rPr>
-        <w:fldChar w:fldCharType="end"/>
-      </w:r>
-    </w:p>
-    <w:p>
-      <w:r>
-        <w:fldChar w:fldCharType="end"/>
-      </w:r>
-    </w:p>
-    <w:p>
-      <w:pPr>
-        <w:rPr>
-          <w:color w:val="17365D" w:themeColor="text2" w:themeShade="BF"/>
-          <w:spacing w:val="5"/>
-          <w:kern w:val="28"/>
-          <w:sz w:val="52"/>
-          <w:szCs w:val="52"/>
-        </w:rPr>
-      </w:pPr>
-      <w:r>
         <w:br w:type="page"/>
       </w:r>
     </w:p>
@@ -1012,9 +596,64 @@
     </w:p>
     <w:p>
       <w:pPr>
+        <w:pStyle w:val="Heading2"/>
+      </w:pPr>
+      <w:bookmarkStart w:id="3" w:name="_Toc424399579"/>
+      <w:bookmarkStart w:id="4" w:name="_Toc297976109"/>
+      <w:bookmarkStart w:id="5" w:name="_Toc424303749"/>
+      <w:r>
+        <w:t>Agents de l’edificació</w:t>
+      </w:r>
+      <w:bookmarkEnd w:id="4"/>
+      <w:bookmarkEnd w:id="5"/>
+    </w:p>
+    <w:p/>
+    <w:p>
+      <w:r>
+        <w:t>$word_agents$</w:t>
+      </w:r>
+    </w:p>
+    <w:p/>
+    <w:p/>
+    <w:p>
+      <w:r>
+        <w:br w:type="page"/>
+      </w:r>
+    </w:p>
+    <w:p>
+      <w:pPr>
+        <w:pStyle w:val="Heading2"/>
+      </w:pPr>
+      <w:r>
+        <w:t>Dades administratives i jurídiques</w:t>
+      </w:r>
+    </w:p>
+    <w:p/>
+    <w:p>
+      <w:r>
+        <w:t>$word_dades$</w:t>
+      </w:r>
+    </w:p>
+    <w:p/>
+    <w:p/>
+    <w:p>
+      <w:pPr>
+        <w:rPr>
+          <w:smallCaps/>
+          <w:sz w:val="52"/>
+          <w:szCs w:val="52"/>
+        </w:rPr>
+      </w:pPr>
+      <w:r>
+        <w:br w:type="page"/>
+      </w:r>
+    </w:p>
+    <w:p>
+      <w:pPr>
         <w:pStyle w:val="Title"/>
       </w:pPr>
-      <w:bookmarkStart w:id="3" w:name="_Toc424399579"/>
+      <w:bookmarkStart w:id="6" w:name="_GoBack"/>
+      <w:bookmarkEnd w:id="6"/>
       <w:r>
         <w:t>INSTRUCCIONS D'ÚS I MANTENIMENT DE L'EDIFICI</w:t>
       </w:r>
@@ -1030,157 +669,55 @@
       <w:pPr>
         <w:pStyle w:val="Heading1"/>
       </w:pPr>
-      <w:bookmarkStart w:id="4" w:name="_Toc424399580"/>
-      <w:bookmarkStart w:id="5" w:name="_Toc297976118"/>
-      <w:bookmarkStart w:id="6" w:name="_Toc424303758"/>
+      <w:bookmarkStart w:id="7" w:name="_Toc424399580"/>
+      <w:bookmarkStart w:id="8" w:name="_Toc297976118"/>
+      <w:bookmarkStart w:id="9" w:name="_Toc424303758"/>
       <w:r>
         <w:t>Instruccions d'ús i manteniment</w:t>
       </w:r>
-      <w:bookmarkEnd w:id="4"/>
-    </w:p>
-    <w:p/>
-    <w:bookmarkEnd w:id="5"/>
-    <w:bookmarkEnd w:id="6"/>
-    <w:p>
-      <w:pPr>
-        <w:pStyle w:val="Heading2"/>
-      </w:pPr>
-      <w:r>
-        <w:t>Fonaments</w:t>
-      </w:r>
-    </w:p>
-    <w:p/>
+      <w:bookmarkEnd w:id="7"/>
+    </w:p>
+    <w:p/>
+    <w:bookmarkEnd w:id="8"/>
+    <w:bookmarkEnd w:id="9"/>
     <w:p>
       <w:pPr>
         <w:rPr>
+          <w:rFonts w:ascii="Arial" w:hAnsi="Arial"/>
           <w:b/>
         </w:rPr>
       </w:pPr>
       <w:r>
         <w:rPr>
+          <w:rFonts w:ascii="Arial" w:hAnsi="Arial"/>
           <w:b/>
         </w:rPr>
-        <w:t>Instruccions d’ús:</w:t>
-      </w:r>
-    </w:p>
-    <w:p>
-      <w:r>
-        <w:t>Cal evitar qualsevol tipus de canvi en el sistema de càrrega de les diferents parts de l’edifici. Si desitgeu introduir modificacions o qualsevol canvi d’ús dins l’edifici consulteu al vostre Tècnic de Capçalera.</w:t>
-      </w:r>
-    </w:p>
-    <w:p>
-      <w:r>
-        <w:t>Les lesions (esquerdes, desploms) als fonaments no són apreciables directament i es detecten a partir de les que apareixen a d’altres elements constructius (parets, sostres, etc.). En aquests casos, fa falta que el Tècnic de Capçalera faci un informe sobre les lesions detectades, en determini la gravetat i, si escau, la necessitat d’intervenció.</w:t>
-      </w:r>
-    </w:p>
-    <w:p>
-      <w:r>
-        <w:t>Les alteracions d’importància efectuades als terrenys propers, com ara: noves construccions, realització de pous, túnels, vies, carreteres o reblerts de terres poden afectar la fonamentació de l’edifici. Si durant la realització dels treballs es detecten lesions, s’hauran d’estudiar i, si és el cas, es podrà exigir la seva reparació.</w:t>
-      </w:r>
-    </w:p>
-    <w:p>
-      <w:r>
-        <w:t xml:space="preserve">Els corrents subterranis d’aigua natural i les fuites de conduccions d’aigua o de desguassos poden ser causa d’alteracions del terreny i de descalçaments de la fonamentació. Aquests descalçaments poden produir un assentament de la zona afectada, que pot transformar-se en deterioraments importants a la resta de l’estructura. Per aquest motiu, és primordial eliminar ràpidament qualsevol tipus d’humitat que provingui del subsòl. </w:t>
-      </w:r>
-    </w:p>
-    <w:p>
-      <w:r>
-        <w:t xml:space="preserve">Després de pluges fortes s’observaran les possibles humitats i el bon funcionament de les perforacions de drenatge i desguàs. </w:t>
-      </w:r>
-    </w:p>
-    <w:p/>
+        <w:t>El manteniment</w:t>
+      </w:r>
+    </w:p>
     <w:p>
       <w:pPr>
         <w:rPr>
-          <w:b/>
+          <w:rFonts w:ascii="Arial" w:hAnsi="Arial"/>
         </w:rPr>
       </w:pPr>
-      <w:r>
-        <w:rPr>
-          <w:b/>
-        </w:rPr>
-        <w:t>Instruccions de manteniment:</w:t>
-      </w:r>
-    </w:p>
-    <w:p>
-      <w:r>
-        <w:t>$operacions_fonaments$</w:t>
-      </w:r>
-    </w:p>
-    <w:p/>
-    <w:p>
-      <w:pPr>
-        <w:rPr>
-          <w:smallCaps/>
-          <w:sz w:val="28"/>
-          <w:szCs w:val="28"/>
-        </w:rPr>
-      </w:pPr>
-      <w:bookmarkStart w:id="7" w:name="_Toc297976119"/>
-      <w:bookmarkStart w:id="8" w:name="_Toc424303759"/>
-      <w:r>
-        <w:br w:type="page"/>
-      </w:r>
-    </w:p>
-    <w:p>
-      <w:pPr>
-        <w:pStyle w:val="Heading2"/>
-      </w:pPr>
-      <w:r>
-        <w:t>Estructura</w:t>
-      </w:r>
-      <w:bookmarkEnd w:id="7"/>
-      <w:bookmarkEnd w:id="8"/>
-    </w:p>
-    <w:p/>
-    <w:p>
-      <w:pPr>
-        <w:rPr>
-          <w:b/>
-        </w:rPr>
-      </w:pPr>
-      <w:r>
-        <w:rPr>
-          <w:b/>
-        </w:rPr>
-        <w:t>Instruccions d’ús:</w:t>
-      </w:r>
-    </w:p>
-    <w:p>
-      <w:r>
-        <w:t>Les humitats persistents als elements estructurals tenen un efecte nefast sobre la conservació de l’estructura. Cal reparar-les immediatament.</w:t>
-      </w:r>
-    </w:p>
-    <w:p>
-      <w:r>
-        <w:t>Si s’han de penjar objectes (quadres, prestatgeries, mobles o lluminàries) als elements estructurals cal utilitzar tacs i cargols adequats per al material de base.</w:t>
-      </w:r>
-    </w:p>
-    <w:p>
-      <w:r>
-        <w:t>Els elements que formen part de l’estructura de l’edifici, parets de càrrega incloses, no es poden alterar sense el control del Tècnic de Capçalera. Aquesta prescripció inclou la realització de regates a les parets de càrrega i l’obertura de passos per a la redistribució d’espais interiors.</w:t>
-      </w:r>
-    </w:p>
-    <w:p>
-      <w:r>
-        <w:t>Durant la vida útil de l’edifici poden aparèixer símptomes de lesions a l’estructura o als elements en contacte amb ella. En general, aquests defectes poden tenir caràcter greu. En aquests casos, és necessari que el vostre Tècnic de Capçalera analitzi les lesions detectades, en determini la importància i, si escau, decideixi la necessitat d’una intervenció.</w:t>
-      </w:r>
-    </w:p>
-    <w:p>
-      <w:r>
-        <w:t>Relació orientativa de símptomes de lesions amb repercussió possible sobre l’estructura:</w:t>
-      </w:r>
-    </w:p>
+    </w:p>
+    <w:p>
+      <w:r>
+        <w:t>Les cases, tant en el seu conjunt com per a cadascun dels seus components, han de tenir un ús i un manteniment adequats. És per aquest motiu, que els seus propietaris i usuaris han de conèixer les seves característiques i les de les diferents parts. Una casa en bon estat ha de ser:</w:t>
+      </w:r>
+    </w:p>
+    <w:p/>
     <w:p>
       <w:pPr>
         <w:pStyle w:val="ListParagraph"/>
         <w:numPr>
           <w:ilvl w:val="0"/>
-          <w:numId w:val="13"/>
+          <w:numId w:val="14"/>
         </w:numPr>
       </w:pPr>
       <w:r>
-        <w:t>Deformacions: desploms de parets, façanes i pilars.</w:t>
+        <w:t>Segura. La casa ens proporciona seguretat, però els edificis, a mesura que envelleixen presenten perills: el simple accident domèstic, la fuita de gas, la descàrrega elèctrica o el despreniment d’una part de la façana. Si tenim la casa en bon estat eliminem els perills i augmentem la nostra seguretat.</w:t>
       </w:r>
     </w:p>
     <w:p>
@@ -1188,11 +725,11 @@
         <w:pStyle w:val="ListParagraph"/>
         <w:numPr>
           <w:ilvl w:val="0"/>
-          <w:numId w:val="13"/>
+          <w:numId w:val="14"/>
         </w:numPr>
       </w:pPr>
       <w:r>
-        <w:t xml:space="preserve">Fissures i esquerdes: a parets, façanes i pilars. </w:t>
+        <w:t>Durable i econòmica. Si la casa està en bon estat dura més, envelleix més dignament i en podem gaudir molts més anys. Al mateix temps, amb un manteniment periòdic, evitem les fortes despeses que hem d’efectuar si, de sobte, cal fer reparacions importants originades per un petit problema que s’ha anat agreujant amb el temps. Tenir la casa en bon estat ens surt a compte.</w:t>
       </w:r>
     </w:p>
     <w:p>
@@ -1200,310 +737,137 @@
         <w:pStyle w:val="ListParagraph"/>
         <w:numPr>
           <w:ilvl w:val="0"/>
-          <w:numId w:val="13"/>
+          <w:numId w:val="14"/>
         </w:numPr>
       </w:pPr>
       <w:r>
-        <w:t xml:space="preserve">Taques d'òxid en elements metàl·lics. </w:t>
-      </w:r>
-    </w:p>
-    <w:p/>
+        <w:t>Ecològica. L’aïllament tèrmic i el bon funcionament de les instal·lacions (electricitat, gas, calefacció, aire condicionat, etc.) permeten un important estalvi energètic. Si els aparells funcionen bé, no gastem més energia del que cal i respectem el medi ambient. Una casa en bon estat és ecològica.</w:t>
+      </w:r>
+    </w:p>
+    <w:p>
+      <w:pPr>
+        <w:pStyle w:val="ListParagraph"/>
+        <w:numPr>
+          <w:ilvl w:val="0"/>
+          <w:numId w:val="14"/>
+        </w:numPr>
+      </w:pPr>
+      <w:r>
+        <w:t>Confortable. Podem gaudir d’una casa amb les màximes prestacions de totes les seves parts i instal·lacions. Podem aconseguir un nivell òptim de confort amb una temperatura i humitat adequades, un bon aïllament dels sons i una il·luminació i ventilació òptimes. Una casa en bon estat ens proporciona qualitat de vida.</w:t>
+      </w:r>
+    </w:p>
+    <w:p>
+      <w:pPr>
+        <w:pStyle w:val="ListParagraph"/>
+        <w:numPr>
+          <w:ilvl w:val="0"/>
+          <w:numId w:val="14"/>
+        </w:numPr>
+      </w:pPr>
+      <w:r>
+        <w:t>Agradable. Una casa en bon estat té millor aspecte i fa més agradables els carrers del nostre poble o ciutat.</w:t>
+      </w:r>
+    </w:p>
     <w:p>
       <w:pPr>
         <w:rPr>
-          <w:b/>
+          <w:rFonts w:ascii="Arial" w:hAnsi="Arial"/>
         </w:rPr>
       </w:pPr>
-      <w:r>
+    </w:p>
+    <w:p>
+      <w:pPr>
         <w:rPr>
-          <w:b/>
+          <w:rFonts w:ascii="Arial" w:hAnsi="Arial"/>
         </w:rPr>
-        <w:t>Instruccions de manteniment:</w:t>
-      </w:r>
-    </w:p>
-    <w:p>
-      <w:r>
-        <w:t>$operacions_estructura$</w:t>
-      </w:r>
-    </w:p>
-    <w:p/>
-    <w:p>
-      <w:pPr>
-        <w:rPr>
-          <w:smallCaps/>
-          <w:sz w:val="28"/>
-          <w:szCs w:val="28"/>
-        </w:rPr>
-      </w:pPr>
-      <w:bookmarkStart w:id="9" w:name="_Toc297976120"/>
-      <w:bookmarkStart w:id="10" w:name="_Toc424303760"/>
+      </w:pPr>
+    </w:p>
+    <w:p>
+      <w:r>
+        <w:t>CONÈIXER L’EDIFICI</w:t>
+      </w:r>
+    </w:p>
+    <w:p/>
+    <w:p>
+      <w:r>
+        <w:t>Els nostres edificis són complexos. S’han construït per donar resposta a les necessitats de la vida diària. Cada part té una missió específica i ha de complir-la sempre.</w:t>
+      </w:r>
+    </w:p>
+    <w:p/>
+    <w:p>
+      <w:r>
+        <w:t>A. L’Estructura. Suporta el pes de la casa. Té elements horitzontals (sostres), verticals (pilars o parets mestres) i soterrats (fonaments). Els sostres (el sòl que trepitgem) aguanten el seu propi pes, el dels envans, els paviments, els mobles i les persones. Els pilars o les parets de càrrega aguanten els sostres i porten els pesos als fonaments i al terreny.</w:t>
+      </w:r>
+    </w:p>
+    <w:p/>
+    <w:p>
+      <w:r>
+        <w:t>B. Les Façanes. Ens protegeixen de la calor, el fred, el vent, la pluja i els sorolls. Proporcionen intimitat, i, al mateix temps, ens relacionen amb l’exterior mitjançant les finestres i els balcons.</w:t>
+      </w:r>
+    </w:p>
+    <w:p/>
+    <w:p>
+      <w:r>
+        <w:t>C. La Coberta. A l’igual que la façana, protegeix dels agents atmosfèrics i aïlla de les temperatures extremes. Hi ha dos tipus de coberta: les planes o els terrats, i les inclinades o teulades.</w:t>
+      </w:r>
+    </w:p>
+    <w:p/>
+    <w:p>
+      <w:r>
+        <w:t>D. Les Parets Interiors. Divideixen la casa en diferents espais, on fem les nostres activitats (dormir, cuinar, descansar, menjar, rentar). Les parets que només tenen funció divisòria s’anomenen envans. En canvi, les que suporten pes s’anomenen parets mestres.</w:t>
+      </w:r>
+    </w:p>
+    <w:p/>
+    <w:p>
+      <w:r>
+        <w:t>E. Els Acabats. Donen qualitat i confort als espais interiors. Habitualment l’usuari podrà introduir els canvis o les variacions que desitgi.</w:t>
+      </w:r>
+    </w:p>
+    <w:p/>
+    <w:p>
+      <w:r>
+        <w:t>F. Les Instal·lacions. Són l’equipament i la maquinària que introdueix l’energia dins l’edifici i la distribueix.</w:t>
+      </w:r>
+    </w:p>
+    <w:p/>
+    <w:p/>
+    <w:p>
+      <w:r>
+        <w:t>$word_manual_manteniment$</w:t>
+      </w:r>
+    </w:p>
+    <w:p>
       <w:r>
         <w:br w:type="page"/>
       </w:r>
     </w:p>
-    <w:p>
-      <w:pPr>
-        <w:pStyle w:val="Heading2"/>
-      </w:pPr>
-      <w:r>
-        <w:t>Tancaments verticals</w:t>
-      </w:r>
-      <w:bookmarkEnd w:id="9"/>
+    <w:p/>
+    <w:p>
+      <w:r>
+        <w:br w:type="page"/>
+      </w:r>
+    </w:p>
+    <w:p>
+      <w:pPr>
+        <w:pStyle w:val="Heading1"/>
+      </w:pPr>
+      <w:bookmarkStart w:id="10" w:name="_Toc297976123"/>
+      <w:bookmarkStart w:id="11" w:name="_Toc424303763"/>
+      <w:bookmarkStart w:id="12" w:name="_Toc424399581"/>
+      <w:r>
+        <w:t xml:space="preserve">Documents de substitució, modificació o ampliació </w:t>
+      </w:r>
+      <w:r>
+        <w:t>de les instruccions d'ús i manteniment</w:t>
+      </w:r>
+      <w:r>
+        <w:t xml:space="preserve"> per incidències produïdes</w:t>
+      </w:r>
       <w:bookmarkEnd w:id="10"/>
-    </w:p>
-    <w:p/>
-    <w:p>
-      <w:pPr>
-        <w:rPr>
-          <w:b/>
-        </w:rPr>
-      </w:pPr>
-      <w:r>
-        <w:rPr>
-          <w:b/>
-        </w:rPr>
-        <w:t>Instruccions d’ús:</w:t>
-      </w:r>
-    </w:p>
-    <w:p>
-      <w:r>
-        <w:t>Les façanes separen l’habitatge de l’ambient exterior, per aquest motiu, han de complir importants exigències d’aïllament respecte del fred o la calor, el soroll, l’entrada d’aire i d’humitat, la resistència, la seguretat al robatori, etc.</w:t>
-      </w:r>
-    </w:p>
-    <w:p>
-      <w:r>
-        <w:t xml:space="preserve">La façana constitueix la imatge externa de la casa i dels seus ocupants, conforma el carrer i, per tant, configura l’aspecte de la nostra ciutat. Per això, no pot alterar-se (tancar balcons amb vidre, obrir noves obertures, instal·lar tendals o rètols no apropiats) sense tenir en compte les ordenances municipals i l’aprovació de la Comunitat de Propietaris. </w:t>
-      </w:r>
-    </w:p>
-    <w:p>
-      <w:r>
-        <w:t xml:space="preserve">Els acabats de la façana acostumen a ser uns dels punts més fràgils de l’edifici ja que estan en contacte directe amb la intempèrie. D’altra banda, el que inicialment potser només és brutícia o una degradació de la imatge estètica de la façana, es pot convertir en un perill, ja que qualsevol despreniment cauria directament sobre el carrer. </w:t>
-      </w:r>
-    </w:p>
-    <w:p>
-      <w:r>
-        <w:t xml:space="preserve">Els aplacats de pedra natural s’embruten amb molta facilitat depenent de la porositat de la pedra. Consulteu al vostre Tècnic de Capçalera la possibilitat d’aplicar un producte protector incolor. </w:t>
-      </w:r>
-    </w:p>
-    <w:p>
-      <w:r>
-        <w:t xml:space="preserve">Les parets mitgeres són aquelles que separen l’edifici dels edificis veïns. Quan no hi hagi edificis veïns o siguin més baixos, les mitgeres quedaran a la vista i hauran d’estar protegides com si fossin façanes. </w:t>
-      </w:r>
-    </w:p>
-    <w:p>
-      <w:r>
-        <w:t xml:space="preserve">Als balcons i les galeries no s’han de col·locar càrregues pesades, com ara jardineres o materials emmagatzemats. També s’hauria d’evitar que l’aigua que s’utilitza per regar regalimi per la façana. </w:t>
-      </w:r>
-    </w:p>
-    <w:p>
-      <w:r>
-        <w:t>Les finestres i balcons exteriors són elements comuns de l’edifici, tot i que el seu ús sigui majoritàriament privat. Qualsevol modificació de la seva imatge exterior (incloent-hi el canvi de perfileria) haurà de ser aprovada per la Comunitat de Propietaris. Tanmateix, la neteja i el manteniment correspon als usuaris dels habitatges.</w:t>
-      </w:r>
-    </w:p>
-    <w:p>
-      <w:r>
-        <w:t>No es recolzaran, sobre les finestres i balcons, elements de subjecció de bastides, politges per aixecar càrregues o mobles, mecanismes de neteja exteriors o d’altres objectes que els puguin malmetre.</w:t>
-      </w:r>
-    </w:p>
-    <w:p>
-      <w:r>
-        <w:t>No s’han de donar cops forts a les finestres. D’altra banda, les finestres poden aconseguir una alta estanquitat a l’aire i al soroll amb la col·locació de ribets especialment concebuts per aquesta finalitat.</w:t>
-      </w:r>
-    </w:p>
-    <w:p>
-      <w:r>
-        <w:t xml:space="preserve">Els vidres s’hauran de netejar amb aigua sabonosa, preferentment tèbia, i posteriorment s’assecaran. No s’han de fregar amb draps secs, ja que el vidre es ratllaria. </w:t>
-      </w:r>
-    </w:p>
-    <w:p>
-      <w:r>
-        <w:t xml:space="preserve">A les persianes enrotllables de PVC, s’ha d’evitar forçar les lamel·les quan perdin l’horitzontalitat o es quedin encallades a les guies. S’ha de netejar amb detergents no alcalins i aigua calenta. Cal utilitzar un drap suau o una esponja. </w:t>
-      </w:r>
-    </w:p>
-    <w:p>
-      <w:r>
-        <w:t>Una manca d’aïllament tèrmic pot ser la causa de l’existència d’humitats de condensació. El Tècnic de Capçalera haurà d’analitzar els símptomes adequadament per tal de determinar possibles defectes a l’aïllament tèrmic.</w:t>
-      </w:r>
-    </w:p>
-    <w:p>
-      <w:r>
-        <w:t>Si l’aïllament tèrmic es mulla, perd la seva efectivitat. Per tant, s’ha d’evitar qualsevol tipus d’humitat que el pugui afectar.</w:t>
-      </w:r>
-    </w:p>
-    <w:p>
-      <w:r>
-        <w:t xml:space="preserve">El soroll es transmet per l’aire o per mitjà dels materials de l’edifici. Pot provenir del carrer o de l’interior de la casa. El soroll del carrer es pot reduir mitjançant finestres amb doble vidre o dobles finestres. El soroll de les persones es pot reduir amb la col·locació de materials aïllants o absorbents acústics a parets i sostres. </w:t>
-      </w:r>
-    </w:p>
-    <w:p>
-      <w:r>
-        <w:t>Per a les reposicions dels elements que tinguin una durada més curta que la pròpia façana (junts, proteccions, etc.) o dels tancaments de vidre, s'utilitzaran productes idèntics als existents o de característiques equivalents que no alterin les seves prestacions inicials.</w:t>
-      </w:r>
-    </w:p>
-    <w:p>
-      <w:r>
-        <w:t>Els despreniments d'elements de la façana, són un risc, tant pels usuaris com pels vianants. És responsabilitat de l'usuari, que, quan hi hagi símptomes de degradacions, bufats i/o elements trencats a les façanes, avisar ràpidament als responsables de manteniment de l'edifici perquè es prenguin les mesures oportunes. En cas de perill imminent cal avisar al Servei de Bombers.</w:t>
-      </w:r>
-    </w:p>
-    <w:p/>
-    <w:p>
-      <w:pPr>
-        <w:rPr>
-          <w:b/>
-        </w:rPr>
-      </w:pPr>
-      <w:r>
-        <w:rPr>
-          <w:b/>
-        </w:rPr>
-        <w:t>Instruccions de manteniment:</w:t>
-      </w:r>
-    </w:p>
-    <w:p>
-      <w:r>
-        <w:t>$operacions_tancaments_verticals$</w:t>
-      </w:r>
-    </w:p>
-    <w:p/>
-    <w:p/>
-    <w:p>
-      <w:r>
-        <w:br w:type="page"/>
-      </w:r>
-    </w:p>
-    <w:p>
-      <w:pPr>
-        <w:pStyle w:val="Heading2"/>
-      </w:pPr>
-      <w:bookmarkStart w:id="11" w:name="_Toc297976121"/>
-      <w:bookmarkStart w:id="12" w:name="_Toc424303761"/>
-      <w:r>
-        <w:t>Cobertes</w:t>
-      </w:r>
       <w:bookmarkEnd w:id="11"/>
       <w:bookmarkEnd w:id="12"/>
     </w:p>
     <w:p/>
-    <w:p>
-      <w:pPr>
-        <w:rPr>
-          <w:b/>
-        </w:rPr>
-      </w:pPr>
-      <w:r>
-        <w:rPr>
-          <w:b/>
-        </w:rPr>
-        <w:t>Instruccions d’ús:</w:t>
-      </w:r>
-    </w:p>
-    <w:p>
-      <w:r>
-        <w:t>Cobertes amb pendent:</w:t>
-      </w:r>
-    </w:p>
-    <w:p>
-      <w:r>
-        <w:t>Les cobertes s’han de mantenir netes i sense herbes, especialment les buneres, les canals i els aiguafons. S’ha de procurar, sempre que sigui possible, no trepitjar les cobertes en pendent. Quan s'hi transiti cal anar amb molt de compte per no produir desperfectes.</w:t>
-      </w:r>
-    </w:p>
-    <w:p>
-      <w:r>
-        <w:t>Les cobertes en pendent seran accessibles només per a la seva conservació. El personal encarregat del treball anirà proveït de cinturó de seguretat que subjectarà a dos ganxos de servei o a punts fixos de la coberta. És recomanable que els operaris portin sabates amb soles toves i antilliscants. No es transitarà sobre les cobertes si estan mullades.</w:t>
-      </w:r>
-    </w:p>
-    <w:p>
-      <w:r>
-        <w:t>Si a la coberta s’instal·len noves antenes, equips d’aire condicionat o, en general, aparells que requereixin ser fixats, la subjecció no pot afectar la impermeabilització. Tampoc no s’han d’utilitzar com a punts d’ancoratge de tensors, de baranes metàl·liques o d’obra, ni de conductes d’evacuació de fums existents, llevat que un tècnic especialitzat ho autoritzi. Si aquestes noves instal·lacions necessiten d’un manteniment periòdic, caldrà preveure al seu entorn les proteccions adequades.</w:t>
-      </w:r>
-    </w:p>
-    <w:p>
-      <w:r>
-        <w:t>En el cas que s’observin humitats a les plantes sota coberta, s’hauran de controlar, ja que poden tenir un efecte negatiu sobre els elements estructurals.</w:t>
-      </w:r>
-    </w:p>
-    <w:p>
-      <w:r>
-        <w:t>La molsa i els fongs s’eliminaran amb un raspall i si cal s’aplicarà un fungicida.</w:t>
-      </w:r>
-    </w:p>
-    <w:p>
-      <w:r>
-        <w:t xml:space="preserve">Els treballs de reparació es faran sempre retirant la part malmesa per tal de no sobrecarregar l’estructura. </w:t>
-      </w:r>
-    </w:p>
-    <w:p/>
-    <w:p>
-      <w:r>
-        <w:t>Cobertes planes:</w:t>
-      </w:r>
-    </w:p>
-    <w:p>
-      <w:r>
-        <w:t>Les cobertes planes s’han de mantenir netes i sense herbes, especialment les buneres, les canals i els aiguafons. És preferible no col·locar jardineres a prop dels desguassos o bé que estiguin elevades del sòl per permetre el pas de l’aigua.</w:t>
-      </w:r>
-    </w:p>
-    <w:p>
-      <w:r>
-        <w:t>Aquest tipus de coberta només ha d’utilitzar-se per a l’ús a què hagi estat projectada. En aquest sentit, s’evitarà l’emmagatzematge de materials, mobles, etc., i l’abocament de productes químics agressius com ara olis, dissolvents o lleixiu.</w:t>
-      </w:r>
-    </w:p>
-    <w:p>
-      <w:r>
-        <w:t>Si a la coberta s’hi instal·len noves antenes, equips d’aire condicionat o, en general, aparells que requereixin ser fixats, la subjecció no ha d’afectar la impermeabilització.</w:t>
-      </w:r>
-    </w:p>
-    <w:p>
-      <w:r>
-        <w:t xml:space="preserve">Tampoc no s’han d’utilitzar com a punts d’ancoratge de tensors, de baranes metàl·liques o d’obra, ni de conductes d’evacuació de fums existents, llevat que el Tècnic de Capçalera ho autoritzi. Si aquestes noves instal·lacions precisen d’un manteniment periòdic, es preveuran al seu entorn les proteccions adequades. </w:t>
-      </w:r>
-    </w:p>
-    <w:p>
-      <w:r>
-        <w:t xml:space="preserve">En cas que s’observin humitats als pisos sota coberta, caldrà controlar-les, ja que poden tenir un efecte negatiu sobre els elements estructurals. </w:t>
-      </w:r>
-    </w:p>
-    <w:p>
-      <w:r>
-        <w:t xml:space="preserve">Cal procurar, sempre que sigui possible, no caminar per sobre de les cobertes planes no transitables. Quan sigui necessari trepitjar-les s’ha d’anar amb molt de compte per no produir desperfectes. El personal d’inspecció, conservació o reparació estarà proveït de sabates de sola tova. </w:t>
-      </w:r>
-    </w:p>
-    <w:p/>
-    <w:p>
-      <w:r>
-        <w:t>Lluernes i claraboies:</w:t>
-      </w:r>
-    </w:p>
-    <w:p>
-      <w:r>
-        <w:t>Les claraboies i lluernes s’han de netejar amb assiduïtat, ja que en cas d’embrutar-se redueixen considerablement la quantitat de llum que deixen passar.</w:t>
-      </w:r>
-    </w:p>
-    <w:p>
-      <w:r>
-        <w:t xml:space="preserve">Per la seva situació dins l’edifici, han d’extremar-se les mesures de seguretat en el moment de netejar-les per tal d’evitar accidents. </w:t>
-      </w:r>
-    </w:p>
-    <w:p/>
-    <w:p>
-      <w:pPr>
-        <w:rPr>
-          <w:b/>
-        </w:rPr>
-      </w:pPr>
-      <w:r>
-        <w:rPr>
-          <w:b/>
-        </w:rPr>
-        <w:t>Instruccions de manteniment:</w:t>
-      </w:r>
-    </w:p>
-    <w:p>
-      <w:r>
-        <w:t>$operacions_cobertes$</w:t>
-      </w:r>
-    </w:p>
-    <w:p/>
     <w:p/>
     <w:p>
       <w:r>
@@ -1512,939 +876,28 @@
     </w:p>
     <w:p>
       <w:pPr>
-        <w:pStyle w:val="Heading2"/>
-      </w:pPr>
-      <w:r>
-        <w:t>Sanejament</w:t>
-      </w:r>
-    </w:p>
-    <w:p>
-      <w:pPr>
-        <w:pStyle w:val="Heading2"/>
-      </w:pPr>
-    </w:p>
-    <w:p>
-      <w:pPr>
-        <w:rPr>
-          <w:b/>
-        </w:rPr>
-      </w:pPr>
-      <w:r>
-        <w:rPr>
-          <w:b/>
-        </w:rPr>
-        <w:t>Instruccions d'ús:</w:t>
-      </w:r>
-    </w:p>
-    <w:p>
-      <w:r>
-        <w:t>La xarxa de sanejament es compon bàsicament d’elements i conductes de desguàs dels aparells de cada planta i d’alguns recintes de l’edifici, que connecten amb la xarxa de sanejament vertical (baixants) i amb els claveguerons, pericons, col·lectors, etc., fins a la xarxa municipal o un altre sistema autoritzat.</w:t>
-      </w:r>
-    </w:p>
-    <w:p>
-      <w:r>
-        <w:t>A la xarxa de sanejament és molt important conservar la instal·lació neta i lliure de dipòsits. Es pot aconseguir amb un manteniment reduït basat en una utilització adequada i en uns hàbits higiènics correctes per part dels usuaris.</w:t>
-      </w:r>
-    </w:p>
-    <w:p>
-      <w:r>
-        <w:t>La xarxa d'evacuació d'aigua, sobretot l'inodor, no es pot utilitzar com a abocador de deixalles. No s’hi poden llençar plàstics, cotó, gomes, compreses, fulles d'afaitar, bastonets, etc. Les substàncies i els elements anteriors, per si mateixos o combinats, poden taponar o, fins i tot, destruir per procediments físics o reaccions químiques les conduccions i/o els seus elements, produint-se vessaments pudents com ara fuites, taques, etc.</w:t>
-      </w:r>
-    </w:p>
-    <w:p>
-      <w:r>
-        <w:t>S'han de revisar amb freqüència els sifons de les buneres i comprovar que no els falti aigua, per tal d'evitar que les olors de la xarxa surtin a l'exterior.</w:t>
-      </w:r>
-    </w:p>
-    <w:p>
-      <w:r>
-        <w:t>Per desembussar els conductes no es poden utilitzar àcids o productes que perjudiquin els desguassos. S'utilitzaran sempre detergents biodegradables per tal d'evitar la creació d'escumes que petrifiquin dins dels sifons i dels pericons de l'edifici. Tampoc s'abocaran aigües que continguin olis, colorants permanents o substàncies tòxiques. Com a exemple, un litre d'oli mineral contamina 10.000 litres d'aigua.</w:t>
-      </w:r>
-    </w:p>
-    <w:p>
-      <w:r>
-        <w:t>Qualsevol modificació a la instal·lació o a les condicions d'ús que puguin alterar el normal funcionament serà feta mitjançant un estudi previ i sota la direcció del vostre Tècnic de Capçalera.</w:t>
-      </w:r>
-    </w:p>
-    <w:p>
-      <w:r>
-        <w:t xml:space="preserve">Les possibles fuites es localitzaran i repararan al més aviat possible. </w:t>
-      </w:r>
-    </w:p>
-    <w:p/>
-    <w:p>
-      <w:pPr>
-        <w:rPr>
-          <w:b/>
-        </w:rPr>
-      </w:pPr>
-      <w:r>
-        <w:rPr>
-          <w:b/>
-        </w:rPr>
-        <w:t>Instruccions de manteniment:</w:t>
-      </w:r>
-    </w:p>
-    <w:p>
-      <w:r>
-        <w:t>$operacions_sanejament$</w:t>
-      </w:r>
-      <w:r>
-        <w:br w:type="page"/>
-      </w:r>
-    </w:p>
-    <w:p>
-      <w:pPr>
-        <w:pStyle w:val="Heading2"/>
-      </w:pPr>
-      <w:r>
-        <w:t>Subministrament d'aigua</w:t>
-      </w:r>
-    </w:p>
-    <w:p/>
-    <w:p>
-      <w:pPr>
-        <w:rPr>
-          <w:b/>
-        </w:rPr>
-      </w:pPr>
-      <w:r>
-        <w:rPr>
-          <w:b/>
-        </w:rPr>
-        <w:t>Instruccions d'ús:</w:t>
-      </w:r>
-    </w:p>
-    <w:p>
-      <w:r>
-        <w:t>Responsabilitats:</w:t>
-      </w:r>
-    </w:p>
-    <w:p>
-      <w:r>
-        <w:t>El manteniment de la instal·lació a partir del comptador (no només des de la clau de pas de l'habitatge) és a càrrec de cadascun dels usuaris. El manteniment de les instal·lacions situades entre la clau de pas de l'edifici i els comptadors correspon al propietari de l'immoble o a la Comunitat de Propietaris.</w:t>
-      </w:r>
-    </w:p>
-    <w:p>
-      <w:r>
-        <w:t>La cambra de comptadors serà accessible només per al porter o vigilant i el personal de la companyia subministradora o de manteniment. Cal vigilar que les reixes de ventilació no estiguin obstruïdes, així com també l’accés a la cambra.</w:t>
-      </w:r>
-    </w:p>
-    <w:p>
-      <w:r>
-        <w:t>Precaucions:</w:t>
-      </w:r>
-    </w:p>
-    <w:p>
-      <w:r>
-        <w:t>Es recomana tancar la clau de pas de l'habitatge en cas d'absència prolongada. Si l'absència ha estat molt llarga s'han de revisar els junts abans d'obrir la clau de pas.</w:t>
-      </w:r>
-    </w:p>
-    <w:p>
-      <w:r>
-        <w:t>Totes les fuites o defectes de funcionament a les conduccions, els accessoris o els equips es repararan immediatament.</w:t>
-      </w:r>
-    </w:p>
-    <w:p>
-      <w:r>
-        <w:t>Totes les canalitzacions metàl·liques es connectaran a la xarxa de posada a terra. És prohibit d’utilitzar les canonades com a elements de contacte de les instal·lacions elèctriques amb el terra.</w:t>
-      </w:r>
-    </w:p>
-    <w:p>
-      <w:r>
-        <w:t>Per desembussar canonades, no s’han d’utilitzar objectes punyents que puguin perforar-les.</w:t>
-      </w:r>
-    </w:p>
-    <w:p>
-      <w:r>
-        <w:t>En cas de baixes temperatures, s’ha de deixar córrer l’aigua per les canonades per tal d’evitar que es geli l’aigua al seu interior.</w:t>
-      </w:r>
-    </w:p>
-    <w:p>
-      <w:r>
-        <w:t>El correcte funcionament de la xarxa d’aigua calenta és un dels factors que influeixen més decididament en l’estalvi d’energia, per aquest motiu ha de ser objecte d’una atenció més gran per obtenir un rendiment energètic òptim.</w:t>
-      </w:r>
-    </w:p>
-    <w:p>
-      <w:r>
-        <w:t xml:space="preserve">A la revisió general s’ha de comprovar l’estat de l’aïllament i la senyalització de la xarxa d’aigua, l’estanquitat de les unions i els junts, i el correcte funcionament de les claus de pas i vàlvules, i cal verificar la possibilitat de tancament total o parcial de la xarxa. </w:t>
-      </w:r>
-    </w:p>
-    <w:p/>
-    <w:p>
-      <w:pPr>
-        <w:rPr>
-          <w:b/>
-        </w:rPr>
-      </w:pPr>
-    </w:p>
-    <w:p>
-      <w:pPr>
-        <w:rPr>
-          <w:b/>
-        </w:rPr>
-      </w:pPr>
-      <w:r>
-        <w:rPr>
-          <w:b/>
-        </w:rPr>
-        <w:t>Instruccions de manteniment:</w:t>
-      </w:r>
-    </w:p>
-    <w:p>
-      <w:r>
-        <w:t>$operacions_aigua$</w:t>
-      </w:r>
-    </w:p>
-    <w:p>
-      <w:r>
-        <w:br w:type="page"/>
-      </w:r>
-    </w:p>
-    <w:p>
-      <w:pPr>
-        <w:pStyle w:val="Heading2"/>
-      </w:pPr>
-      <w:r>
-        <w:t>Instal·lació elèctrica</w:t>
-      </w:r>
-    </w:p>
-    <w:p/>
-    <w:p>
-      <w:pPr>
-        <w:rPr>
-          <w:b/>
-        </w:rPr>
-      </w:pPr>
-      <w:r>
-        <w:rPr>
-          <w:b/>
-        </w:rPr>
-        <w:t>Instruccions d'ús</w:t>
-      </w:r>
-    </w:p>
-    <w:p>
-      <w:r>
-        <w:t>La instal·lació elèctrica està formada pel comptador, per la derivació individual, pel quadre general de comandament i protecció i pels circuits de distribució interior. Al mateix temps, el quadre general de comandament i protecció està format per un interruptor de control de potència (ICP), un interruptor diferencial (ID) i els petits interruptors automàtics (PIA).</w:t>
-      </w:r>
-    </w:p>
-    <w:p>
-      <w:r>
-        <w:t>L’ICP és el mecanisme que controla la potència que subministra la xarxa de companyia. L’ICP desconnecta la instal·lació quan la potència consumida és superior a la contractada o bé quan es produeix un curtcircuit (contacte directe entre dos fils conductors) i el PIA del seu circuit no es dispara prèviament.</w:t>
-      </w:r>
-    </w:p>
-    <w:p>
-      <w:r>
-        <w:t>L’interruptor diferencial (ID) protegeix contra les fuites accidentals de corrent com, per exemple, les que es produeixen quan es toca amb el dit un endoll o quan un fil elèctric toca una canonada d’aigua o la carcassa de la rentadora. L’interruptor diferencial (ID) és indispensable per tal d’evitar accidents. Sempre que es produeix una fuita salta l’interruptor.</w:t>
-      </w:r>
-    </w:p>
-    <w:p>
-      <w:r>
-        <w:t>Cada circuit de distribució interior té assignat un PIA que salta quan el consum del circuit és superior al previst. Aquest interruptor protegeix contra els curtcircuits i les sobrecàrregues.</w:t>
-      </w:r>
-    </w:p>
-    <w:p>
-      <w:r>
-        <w:t>Responsabilitats</w:t>
-      </w:r>
-    </w:p>
-    <w:p>
-      <w:r>
-        <w:t>El manteniment de la instal·lació elèctrica a partir del comptador (i no només des del quadre general d’entrada a l’habitatge) és a càrrec de cadascun dels usuaris.</w:t>
-      </w:r>
-    </w:p>
-    <w:p>
-      <w:r>
-        <w:t>El manteniment de la instal·lació entre la caixa general de protecció i els comptadors correspon al propietari de l’immoble o a la Comunitat de Propietaris. Tot i que la instal·lació elèctrica té desgasts molt petits, difícils d’apreciar, és convenient fer revisions periòdiques per tal de comprovar el bon funcionament dels mecanismes i l’estat del cablejat, de les connexions i de l’aïllament. A la revisió general de la instal·lació elèctrica s’ha de verificar la canalització de les derivacions individuals comprovant l’estat dels conductes, fixacions, aïllament i tapes de registre, i verificar l’absència d’humitat.</w:t>
-      </w:r>
-    </w:p>
-    <w:p>
-      <w:r>
-        <w:t>La cambra de comptadors serà accessible només per al porter o vigilant, i el personal de la companyia subministradora o de manteniment. S’ha de vigilar que les reixes de ventilació no estiguin obstruïdes, així com també l’accés a la cambra.</w:t>
-      </w:r>
-    </w:p>
-    <w:p>
-      <w:r>
-        <w:t>Precaucions</w:t>
-      </w:r>
-    </w:p>
-    <w:p>
-      <w:r>
-        <w:t>Les instal·lacions elèctriques s’han d’utilitzar amb precaució pel perill que comporten. Està prohibit manipular els circuits i els quadres generals, aquestes operacions han de ser efectuades exclusivament per personal especialista.</w:t>
-      </w:r>
-    </w:p>
-    <w:p>
-      <w:r>
-        <w:t>No s’ha de permetre als nens manipular els aparells elèctrics quan estiguin endollats i, en general, s’ha d’evitar manipular-los amb les mans humides. S’ha de tenir especial cura en les instal·lacions de banys i cuines (locals humits).</w:t>
-      </w:r>
-    </w:p>
-    <w:p>
-      <w:r>
-        <w:t>No es poden connectar als endolls aparells de potència superior a la prevista o diversos aparells que, en conjunt, tinguin una potència superior. Si s’aprecia un escalfament dels cables o dels endolls connectats a un determinat punt, s’han de desconnectar. És símptoma que la instal·lació està sobrecarregada o no està preparada per tal de rebre l’aparell. Les clavilles dels endolls han d’estar ben cargolades per tal d’evitar que facin espurnes. Les connexions dolentes originen escalfaments que poden generar un incendi.</w:t>
-      </w:r>
-    </w:p>
-    <w:p>
-      <w:r>
-        <w:t>És recomanable tancar l’interruptor de control de potència (ICP) de l’habitatge en cas d’absència prolongada. Si es deixa el frigorífic en funcionament, no és possible desconnectar l’interruptor de control de potència, però sí tancar els petits interruptors automàtics d’altres circuits.</w:t>
-      </w:r>
-    </w:p>
-    <w:p>
-      <w:r>
-        <w:t>Periòdicament, és recomanable prémer el botó de prova del diferencial (ID), el qual ha de desconnectar tota la instal·lació. Si no la desconnecta, el quadre no ofereix protecció i caldrà avisar l’instal·lador.</w:t>
-      </w:r>
-    </w:p>
-    <w:p>
-      <w:r>
-        <w:t>Per netejar els llums i les plaques dels mecanismes elèctrics s’ha de desconnectar la instal·lació elèctrica. S’han de netejar amb un drap lleugerament humit amb aigua i detergent. L’electricitat es connectarà un cop s’hagin assecat les plaques.</w:t>
-      </w:r>
-    </w:p>
-    <w:p>
-      <w:pPr>
-        <w:rPr>
-          <w:b/>
-        </w:rPr>
-      </w:pPr>
-    </w:p>
-    <w:p>
-      <w:pPr>
-        <w:rPr>
-          <w:b/>
-        </w:rPr>
-      </w:pPr>
-      <w:r>
-        <w:rPr>
-          <w:b/>
-        </w:rPr>
-        <w:t>Instruccions de manteniment</w:t>
-      </w:r>
-    </w:p>
-    <w:p>
-      <w:r>
-        <w:t>$operacions_electricitat$</w:t>
-      </w:r>
-    </w:p>
-    <w:p>
-      <w:r>
-        <w:br w:type="page"/>
-      </w:r>
-    </w:p>
-    <w:p>
-      <w:pPr>
-        <w:pStyle w:val="Heading2"/>
-      </w:pPr>
-      <w:r>
-        <w:t>Instal·lació de gas</w:t>
-      </w:r>
-    </w:p>
-    <w:p/>
-    <w:p>
-      <w:pPr>
-        <w:rPr>
-          <w:b/>
-        </w:rPr>
-      </w:pPr>
-      <w:r>
-        <w:rPr>
-          <w:b/>
-        </w:rPr>
-        <w:t>Instruccions d'ús:</w:t>
-      </w:r>
-    </w:p>
-    <w:p>
-      <w:r>
-        <w:t>Precaucions</w:t>
-      </w:r>
-    </w:p>
-    <w:p>
-      <w:r>
-        <w:t>Les canonades de gas no s’han d’utilitzar com a preses de terra d’aparells elèctrics ni tampoc per penjar objectes.</w:t>
-      </w:r>
-    </w:p>
-    <w:p>
-      <w:r>
-        <w:t>Es recomana que en absències prolongades es tanqui la clau de pas general de la instal·lació de gas de l’habitatge o local. També és convenient tancar-la durant la nit.</w:t>
-      </w:r>
-    </w:p>
-    <w:p>
-      <w:r>
-        <w:t>Els tubs flexibles de connexió del gas als aparells no hauran de tenir una longitud superior a 1,50 metres i han de portar imprès el període de vigència, que no ha d’haver caducat. És important assegurar-se que el tub flexible i les connexions de l’aparell estiguin acoblades directament i no ballin. Han de subjectar-se els extrems mitjançant unes abraçadores. No ha d’estar en contacte amb cap superfície calenta, com per exemple a prop del forn.</w:t>
-      </w:r>
-    </w:p>
-    <w:p>
-      <w:r>
-        <w:t>En cas de fuita</w:t>
-      </w:r>
-    </w:p>
-    <w:p>
-      <w:r>
-        <w:t>Si es detecta una fuita de gas, s’haurà de tancar la clau de pas general de la instal·lació del pis o local, ventilar l’espai, no encendre llumins, no prémer timbres ni commutadors elèctrics i evitar les espurnes.</w:t>
-      </w:r>
-    </w:p>
-    <w:p>
-      <w:r>
-        <w:t>Haurà d’avisar immediatament a una empresa instal·ladora de gas autoritzada o al servei d’urgències de la companyia. Sobretot, no s’han d’obrir o tancar els interruptors de llum ja que produeixen espurnes.</w:t>
-      </w:r>
-    </w:p>
-    <w:p>
-      <w:r>
-        <w:t>Responsabilitats</w:t>
-      </w:r>
-    </w:p>
-    <w:p>
-      <w:r>
-        <w:t>El manteniment de les instal·lacions situades entre la clau d’entrada de l’immoble i el comptador correspon al propietari de l’immoble o a la Comunitat de Propietaris.</w:t>
-      </w:r>
-    </w:p>
-    <w:p>
-      <w:r>
-        <w:t>La cambra de comptadors serà accessible només per al porter o vigilant, i el personal de la companyia subministradora o de manteniment. S’ha de vigilar que les reixes de ventilació no estiguin obstruïdes, així com també l’accés a la cambra.</w:t>
-      </w:r>
-    </w:p>
-    <w:p>
-      <w:r>
-        <w:t>Si es desitja donar subministrament a altres aparells diferents dels instal·lats, s’ha de demanar permís a la propietat de l’immoble o a la Comunitat de Propietaris. La instal·lació de nous aparells l’ha de fer una empresa instal·ladora de gas autoritzada.</w:t>
-      </w:r>
-    </w:p>
-    <w:p>
-      <w:r>
-        <w:t>S’han de llegir atentament les instruccions dels aparells de gas, proporcionades pels seus fabricants, abans d’utilitzar-los per primera vegada.</w:t>
-      </w:r>
-    </w:p>
-    <w:p>
-      <w:r>
-        <w:t>El grau de perillositat d’aquesta instal·lació és superior a les altres, per la qual cosa s’extremaran les mesures de seguretat.</w:t>
-      </w:r>
-    </w:p>
-    <w:p>
-      <w:r>
-        <w:t xml:space="preserve">Els titulars de les instal·lacions receptores han de poder provocar el bon estat d'ús i conservació de les instal·lacions mitjançant l'obtenció del certificat de la revisió corresponent, que hauran de presentar a requeriment de l'administració o de la persona que realitzi la revisió periòdica següent. </w:t>
-      </w:r>
-    </w:p>
-    <w:p>
-      <w:r>
-        <w:t xml:space="preserve">El gas natural és menys pesat que l’aire i, per tant, en cas de fuita es concentra a les parts altes. Són necessàries les dues escletxes de ventilació, a la part inferior i superior de la paret que doni a l’exterior d’aquella habitació on es trobi la instal·lació, per tal de crear circulació de l’aire i, per tant, no es poden tapar. </w:t>
-      </w:r>
-    </w:p>
-    <w:p>
-      <w:pPr>
-        <w:rPr>
-          <w:b/>
-        </w:rPr>
-      </w:pPr>
-    </w:p>
-    <w:p>
-      <w:pPr>
-        <w:rPr>
-          <w:b/>
-        </w:rPr>
-      </w:pPr>
-      <w:r>
-        <w:rPr>
-          <w:b/>
-        </w:rPr>
-        <w:t>Instruccions de manteniment:</w:t>
-      </w:r>
-    </w:p>
-    <w:p>
-      <w:r>
-        <w:t>$operacions_gas$</w:t>
-      </w:r>
-    </w:p>
-    <w:p>
-      <w:r>
-        <w:br w:type="page"/>
-      </w:r>
-    </w:p>
-    <w:p>
-      <w:pPr>
-        <w:pStyle w:val="Heading2"/>
-      </w:pPr>
-      <w:r>
-        <w:t>ACS, calefacció i refrigeració</w:t>
-      </w:r>
-    </w:p>
-    <w:p/>
-    <w:p>
-      <w:pPr>
-        <w:rPr>
-          <w:b/>
-        </w:rPr>
-      </w:pPr>
-      <w:r>
-        <w:rPr>
-          <w:b/>
-        </w:rPr>
-        <w:t>Instruccions d'ús:</w:t>
-      </w:r>
-    </w:p>
-    <w:p>
-      <w:r>
-        <w:t>S’han de llegir i seguir les instruccions de la instal·lació abans de posar-la en funcionament per primera vegada.</w:t>
-      </w:r>
-    </w:p>
-    <w:p>
-      <w:r>
-        <w:t xml:space="preserve">El correcte funcionament de la instal·lació és un dels factors que influeixen més decisivament en l’estalvi d’energia, per tant s'ha de mantenir amb cura per obtenir un rendiment òptim. </w:t>
-      </w:r>
-    </w:p>
-    <w:p>
-      <w:r>
-        <w:t>Cal informar al personal de manteniment si es detecten fuites d’aigua en els aparells emissors o en les conduccions i es procedirà a la seva reparació immediata. Si és el cas s’avisarà del fet a la Propietat.</w:t>
-      </w:r>
-    </w:p>
-    <w:p>
-      <w:r>
-        <w:t>Els aparells emissors de calor no han de tapar-se amb cap moble o objecte.</w:t>
-      </w:r>
-    </w:p>
-    <w:p>
-      <w:r>
-        <w:t>Després d’una fuita de gas, no es pot encendre la calefacció fins que l’instal·lador l’hagi revisada.</w:t>
-      </w:r>
-    </w:p>
-    <w:p>
-      <w:pPr>
-        <w:rPr>
-          <w:b/>
-        </w:rPr>
-      </w:pPr>
-    </w:p>
-    <w:p>
-      <w:pPr>
-        <w:rPr>
-          <w:b/>
-        </w:rPr>
-      </w:pPr>
-      <w:r>
-        <w:rPr>
-          <w:b/>
-        </w:rPr>
-        <w:t>Instruccions de manteniment:</w:t>
-      </w:r>
-    </w:p>
-    <w:p>
-      <w:r>
-        <w:t>$operacions_climatitzacio$</w:t>
-      </w:r>
-    </w:p>
-    <w:p>
-      <w:r>
-        <w:br w:type="page"/>
-      </w:r>
-    </w:p>
-    <w:p>
-      <w:pPr>
-        <w:pStyle w:val="Heading2"/>
-      </w:pPr>
-      <w:r>
-        <w:t>Ventilació</w:t>
-      </w:r>
-    </w:p>
-    <w:p/>
-    <w:p>
-      <w:pPr>
-        <w:rPr>
-          <w:b/>
-        </w:rPr>
-      </w:pPr>
-      <w:r>
-        <w:rPr>
-          <w:b/>
-        </w:rPr>
-        <w:t>Instruccions d'ús:</w:t>
-      </w:r>
-    </w:p>
-    <w:p>
-      <w:r>
-        <w:t>Una bona ventilació és necessària a tots els edificis. Els espais interiors dels habitatges han de ventilar-se periòdicament per tal d’evitar humitats de condensació. La ventilació s’ha de fer preferentment a hores de sol, durant 20 o 30 minuts. És millor ventilar els dormitoris a primera hora del matí. Hi ha estances que per les seves característiques necessiten més ventilació que altres, com és el cas de les cuines i els banys. Per aquest motiu, en ocasions la ventilació es fa per mitjà de conductes, i en ocasions s’utilitz</w:t>
-      </w:r>
-      <w:r>
-        <w:t xml:space="preserve">en extractors per millorar-la. </w:t>
-      </w:r>
-    </w:p>
-    <w:p>
-      <w:pPr>
-        <w:rPr>
-          <w:b/>
-        </w:rPr>
-      </w:pPr>
-    </w:p>
-    <w:p>
-      <w:pPr>
-        <w:rPr>
-          <w:b/>
-        </w:rPr>
-      </w:pPr>
-      <w:r>
-        <w:rPr>
-          <w:b/>
-        </w:rPr>
-        <w:t>Instruccions de manteniment:</w:t>
-      </w:r>
-    </w:p>
-    <w:p>
-      <w:r>
-        <w:t>$operacions_ventilacio$</w:t>
-      </w:r>
-    </w:p>
-    <w:p>
-      <w:r>
-        <w:br w:type="page"/>
-      </w:r>
-    </w:p>
-    <w:p>
-      <w:pPr>
-        <w:pStyle w:val="Heading2"/>
-      </w:pPr>
-      <w:r>
-        <w:t>Protecció contra incendis</w:t>
-      </w:r>
-    </w:p>
-    <w:p/>
-    <w:p>
-      <w:pPr>
-        <w:rPr>
-          <w:b/>
-        </w:rPr>
-      </w:pPr>
-      <w:r>
-        <w:rPr>
-          <w:b/>
-        </w:rPr>
-        <w:t>Instruccions d'ús:</w:t>
-      </w:r>
-    </w:p>
-    <w:p>
-      <w:r>
-        <w:t>Aquestes instal·lacions són de prevenció i no s’utilitzen durant la vida normal de l’edifici, però la seva manca d’ús pot afavorir les avaries, per tant és necessari seguir les instruccions de manteniment periòdic correctament.</w:t>
-      </w:r>
-    </w:p>
-    <w:p>
-      <w:r>
-        <w:t>En cas de dur a terme proves de funcionament o simulacres d’emergència, s’haurà de comunicar amb l’antelació necessària als usuaris de l’edifici per tal d’evitar situacions de pànic.</w:t>
-      </w:r>
-    </w:p>
-    <w:p>
-      <w:r>
-        <w:t xml:space="preserve">Segons el tipus d’edifici, és necessari disposar d’un pla d’emergència, que ha d’estar aprovat per les autoritats competents. És recomanable que tots els usuaris de l’edifici coneguin l’existència dels elements de protecció de què es disposa i les instruccions per al seu ús correcte. </w:t>
-      </w:r>
-    </w:p>
-    <w:p>
-      <w:pPr>
-        <w:rPr>
-          <w:b/>
-        </w:rPr>
-      </w:pPr>
-    </w:p>
-    <w:p>
-      <w:pPr>
-        <w:rPr>
-          <w:b/>
-        </w:rPr>
-      </w:pPr>
-      <w:r>
-        <w:rPr>
-          <w:b/>
-        </w:rPr>
-        <w:t>Instruccions de manteniment:</w:t>
-      </w:r>
-    </w:p>
-    <w:p>
-      <w:r>
-        <w:t>$operacions_incendis$</w:t>
-      </w:r>
-    </w:p>
-    <w:p>
-      <w:r>
-        <w:br w:type="page"/>
-      </w:r>
-    </w:p>
-    <w:p>
-      <w:pPr>
-        <w:pStyle w:val="Heading2"/>
-      </w:pPr>
-      <w:r>
-        <w:t>Ascensors</w:t>
-      </w:r>
-    </w:p>
-    <w:p/>
-    <w:p>
-      <w:pPr>
-        <w:rPr>
-          <w:b/>
-        </w:rPr>
-      </w:pPr>
-      <w:r>
-        <w:rPr>
-          <w:b/>
-        </w:rPr>
-        <w:t>Instruccions d'ús:</w:t>
-      </w:r>
-    </w:p>
-    <w:p>
-      <w:r>
-        <w:t>Algú s’ha de fer responsable del funcionament de la instal·lació. Normalment és el president de la Comunitat de Propietaris o el conserge.</w:t>
-      </w:r>
-    </w:p>
-    <w:p>
-      <w:r>
-        <w:t>El manteniment de la instal·lació d’ascensors s’ha d’encarregar a una empresa especialitzada, mitjançant un contracte. Aquesta empresa enregistrarà les dates de visita, el resultat de les inspeccions i les incidències en un Llibre de Registre de Revisions, el qual romandrà en poder del responsable de la instal·lació.</w:t>
-      </w:r>
-    </w:p>
-    <w:p>
-      <w:r>
-        <w:t>La cambra de màquines serà accessible només per al porter o vigilant, i el personal de manteniment. S’ha de vigilar que les reixes de ventilació no estiguin obstruïdes, així com tampoc l’accés a la cambra.</w:t>
-      </w:r>
-    </w:p>
-    <w:p>
-      <w:r>
-        <w:t>Precaucions</w:t>
-      </w:r>
-    </w:p>
-    <w:p>
-      <w:r>
-        <w:t>Els ascensors no poden ser utilitzats per nens que no vagin acompanyats de persones adultes.</w:t>
-      </w:r>
-    </w:p>
-    <w:p>
-      <w:r>
-        <w:t>L’ascensor pot suportar un pes limitat i un nombre màxim de persones (indicats a la cabina i a l’apartat anterior). Aquesta limitació s’ha de respectar per tal d’evitar accidents. Els ascensors no es poden utilitzar com a muntacàrregues.</w:t>
-      </w:r>
-    </w:p>
-    <w:p>
-      <w:r>
-        <w:t>Si s’observa qualsevol anomalia (les portes s’obren en mig del recorregut, l’ascensor s’atura quedant desnivellat respecte al replà, hi ha interruptors que no funcionen, etc.) s’haurà d’aturar el servei i avisar a l’empresa de manteniment.</w:t>
-      </w:r>
-    </w:p>
-    <w:p>
-      <w:r>
-        <w:t xml:space="preserve">Si l’ascensor es queda sense electricitat, no s’ha d’intentar sortir de la cabina. S’ha d’esperar que es restableixi el subministrament d’electricitat o que la cabina es remunti manualment fins un replà. </w:t>
-      </w:r>
-    </w:p>
-    <w:p>
-      <w:pPr>
-        <w:rPr>
-          <w:b/>
-        </w:rPr>
-      </w:pPr>
-    </w:p>
-    <w:p>
-      <w:pPr>
-        <w:rPr>
-          <w:b/>
-        </w:rPr>
-      </w:pPr>
-      <w:r>
-        <w:rPr>
-          <w:b/>
-        </w:rPr>
-        <w:t>Instruccions de manteniment:</w:t>
-      </w:r>
-    </w:p>
-    <w:p>
-      <w:r>
-        <w:t>$operacions_ascensors$</w:t>
-      </w:r>
-    </w:p>
-    <w:p>
-      <w:r>
-        <w:br w:type="page"/>
-      </w:r>
-    </w:p>
-    <w:p>
-      <w:pPr>
-        <w:pStyle w:val="Heading2"/>
-      </w:pPr>
-      <w:r>
-        <w:t>Instal·lació de telecomunicacions</w:t>
-      </w:r>
-    </w:p>
-    <w:p/>
-    <w:p>
-      <w:pPr>
-        <w:rPr>
-          <w:b/>
-        </w:rPr>
-      </w:pPr>
-      <w:r>
-        <w:rPr>
-          <w:b/>
-        </w:rPr>
-        <w:t>Instruccions d'ús:</w:t>
-      </w:r>
-    </w:p>
-    <w:p>
-      <w:r>
-        <w:t>El propietari de l'immoble o la Comunitat de Propietaris són els responsables del manteniment de la part de la infraestructura comuna, entesa com a canalitzacions, compresa entre el punt d'entrada general de la xarxa o l'immoble i el registre d'accés d'usuari, així com adoptar les mesures necessàries per evitar l'accés no autoritzat i la manipulació incorrecta de la infrastructura.</w:t>
-      </w:r>
-    </w:p>
-    <w:p>
-      <w:r>
-        <w:t xml:space="preserve">Així mateix, el propietari de l'immoble o la Comunitat de Propietaris i l'instal·lador responsable de les actuacions sobre l'equipament d'accés al servei de telecomunicacions per cable han de facilitar a la Direcció General de Radiodifusió i Televisió la realització de les instal·lacions que aquesta efectuï i, amb aquesta finalitat permetran l'accés a les instal·lacions i a la documentació que els sigui requerida. </w:t>
-      </w:r>
-    </w:p>
-    <w:p>
-      <w:pPr>
-        <w:rPr>
-          <w:b/>
-        </w:rPr>
-      </w:pPr>
-    </w:p>
-    <w:p>
-      <w:pPr>
-        <w:rPr>
-          <w:b/>
-        </w:rPr>
-      </w:pPr>
-      <w:r>
-        <w:rPr>
-          <w:b/>
-        </w:rPr>
-        <w:t>Instruccions de manteniment:</w:t>
-      </w:r>
-    </w:p>
-    <w:p>
-      <w:r>
-        <w:t>$operacions_telecomunicacions$</w:t>
-      </w:r>
-    </w:p>
-    <w:p>
-      <w:r>
-        <w:br w:type="page"/>
-      </w:r>
-    </w:p>
-    <w:p>
-      <w:pPr>
-        <w:pStyle w:val="Heading2"/>
-      </w:pPr>
-      <w:r>
-        <w:t>Instal·lacions especials</w:t>
-      </w:r>
-    </w:p>
-    <w:p/>
-    <w:p>
-      <w:pPr>
-        <w:rPr>
-          <w:b/>
-        </w:rPr>
-      </w:pPr>
-      <w:r>
-        <w:rPr>
-          <w:b/>
-        </w:rPr>
-        <w:t>Instruccions d'ús:</w:t>
-      </w:r>
-    </w:p>
-    <w:p>
-      <w:r>
-        <w:t>Piscines:</w:t>
-      </w:r>
-    </w:p>
-    <w:p>
-      <w:r>
-        <w:t>Tant a l’hivern com a l’estiu, és necessari dedicar alguna atenció als equips, accessoris, aigua i voltants de la piscina. S’ha d’evitar, en la mesura del possible, que a l’entorn de la piscina s’acumulin fulles o pols que la puguin embrutar.</w:t>
-      </w:r>
-    </w:p>
-    <w:p>
-      <w:r>
-        <w:t>El manteniment de l’aigua en bones condicions exigeix un tractament que controli la seva qualitat. Diàriament s’ha de comprovar el clor residual i el pH de l’aigua. Per altra banda, cal una desinfecció periòdica dels serveis de la piscina, com ara els banys, les dutxes, els sanitaris, etc. Els elements mínims necessaris per a un bon manteniment són: raspalls, recollidor de fulles, netejafons i equips d’assaigs d’aigua.</w:t>
-      </w:r>
-    </w:p>
-    <w:p>
-      <w:r>
-        <w:t xml:space="preserve">Si es disposa d’equips de purificació i climatització, s’hauran de seguir les instruccions del fabricant per al seu correcte funcionament. </w:t>
-      </w:r>
-    </w:p>
-    <w:p>
-      <w:pPr>
-        <w:rPr>
-          <w:b/>
-        </w:rPr>
-      </w:pPr>
-    </w:p>
-    <w:p>
-      <w:pPr>
-        <w:rPr>
-          <w:b/>
-        </w:rPr>
-      </w:pPr>
-      <w:r>
-        <w:rPr>
-          <w:b/>
-        </w:rPr>
-        <w:t>Instruccions de manteniment:</w:t>
-      </w:r>
-    </w:p>
-    <w:p>
-      <w:r>
-        <w:t>$operacions_especials$</w:t>
-      </w:r>
-    </w:p>
-    <w:p>
-      <w:r>
-        <w:br w:type="page"/>
-      </w:r>
-    </w:p>
-    <w:p>
-      <w:bookmarkStart w:id="13" w:name="_GoBack"/>
+        <w:pStyle w:val="Heading1"/>
+      </w:pPr>
+      <w:bookmarkStart w:id="13" w:name="_Toc297976124"/>
+      <w:bookmarkStart w:id="14" w:name="_Toc424303764"/>
+      <w:bookmarkStart w:id="15" w:name="_Toc424399582"/>
+      <w:r>
+        <w:t>Recomanacions per emergències</w:t>
+      </w:r>
       <w:bookmarkEnd w:id="13"/>
-    </w:p>
-    <w:p>
-      <w:r>
-        <w:br w:type="page"/>
-      </w:r>
-    </w:p>
-    <w:p>
-      <w:pPr>
-        <w:pStyle w:val="Heading1"/>
-      </w:pPr>
-      <w:bookmarkStart w:id="14" w:name="_Toc297976123"/>
-      <w:bookmarkStart w:id="15" w:name="_Toc424303763"/>
-      <w:bookmarkStart w:id="16" w:name="_Toc424399581"/>
-      <w:r>
-        <w:t xml:space="preserve">Documents de substitució, modificació o ampliació </w:t>
-      </w:r>
-      <w:r>
-        <w:t>de les instruccions d'ús i manteniment</w:t>
-      </w:r>
-      <w:r>
-        <w:t xml:space="preserve"> per incidències produïdes</w:t>
-      </w:r>
       <w:bookmarkEnd w:id="14"/>
       <w:bookmarkEnd w:id="15"/>
+    </w:p>
+    <w:p/>
+    <w:p>
+      <w:pPr>
+        <w:pStyle w:val="Heading3"/>
+      </w:pPr>
+      <w:bookmarkStart w:id="16" w:name="_Toc297976125"/>
+      <w:r>
+        <w:t>Accions de cas d’incendi</w:t>
+      </w:r>
       <w:bookmarkEnd w:id="16"/>
-    </w:p>
-    <w:p/>
-    <w:p/>
-    <w:p>
-      <w:r>
-        <w:br w:type="page"/>
-      </w:r>
-    </w:p>
-    <w:p>
-      <w:pPr>
-        <w:pStyle w:val="Heading1"/>
-      </w:pPr>
-      <w:bookmarkStart w:id="17" w:name="_Toc297976124"/>
-      <w:bookmarkStart w:id="18" w:name="_Toc424303764"/>
-      <w:bookmarkStart w:id="19" w:name="_Toc424399582"/>
-      <w:r>
-        <w:t>Recomanacions per emergències</w:t>
-      </w:r>
-      <w:bookmarkEnd w:id="17"/>
-      <w:bookmarkEnd w:id="18"/>
-      <w:bookmarkEnd w:id="19"/>
-    </w:p>
-    <w:p/>
-    <w:p>
-      <w:pPr>
-        <w:pStyle w:val="Heading3"/>
-      </w:pPr>
-      <w:bookmarkStart w:id="20" w:name="_Toc297976125"/>
-      <w:r>
-        <w:t>Accions de cas d’incendi</w:t>
-      </w:r>
-      <w:bookmarkEnd w:id="20"/>
     </w:p>
     <w:p/>
     <w:p>
@@ -2504,8 +957,21 @@
         </w:numPr>
       </w:pPr>
       <w:r>
-        <w:t>Si la situació és extrema i l’evacuació difícil, s’han de tancar totes les portes entre vosaltres i el fum. Cal tapar totes les possibles entrades de fum amb roba i coixins, posats a les escletxes de les portes. Mulleu-los si teniu aigua. Busqueu una habitació sense foc, amb finestra a l’exterior i , si es pot, cal obri-la una mica, sempre amb la porta tancada.</w:t>
-      </w:r>
+        <w:t xml:space="preserve">Si la situació és extrema i l’evacuació difícil, s’han de tancar totes les portes entre vosaltres i el fum. Cal tapar totes les possibles entrades de fum amb roba i coixins, posats a les escletxes de les portes. Mulleu-los si teniu aigua. Busqueu una habitació sense foc, amb finestra a l’exterior </w:t>
+      </w:r>
+      <w:proofErr w:type="gramStart"/>
+      <w:r>
+        <w:t>i ,</w:t>
+      </w:r>
+      <w:proofErr w:type="gramEnd"/>
+      <w:r>
+        <w:t xml:space="preserve"> si es pot, cal obri-la una mica, sempre amb la porta tancada.</w:t>
+      </w:r>
+    </w:p>
+    <w:p>
+      <w:pPr>
+        <w:pStyle w:val="ListParagraph"/>
+      </w:pPr>
     </w:p>
     <w:p>
       <w:r>
@@ -2613,11 +1079,11 @@
       <w:pPr>
         <w:pStyle w:val="Heading3"/>
       </w:pPr>
-      <w:bookmarkStart w:id="21" w:name="_Toc297976126"/>
+      <w:bookmarkStart w:id="17" w:name="_Toc297976126"/>
       <w:r>
         <w:t>Accions en cas de fuita d’aigua</w:t>
       </w:r>
-      <w:bookmarkEnd w:id="21"/>
+      <w:bookmarkEnd w:id="17"/>
     </w:p>
     <w:p/>
     <w:p>
@@ -2629,7 +1095,15 @@
         </w:numPr>
       </w:pPr>
       <w:r>
-        <w:t>S’ha de tancar l’aixeta de pas de l’aigua. Si la fuita te lloc abans de la aixeta de pas, aleshores s’ha de tancar l’aixeta a la sortida del comptador de l’aigua. Si la fuita es localitza abans del comptador, aleshores s’ha de tancar a clau de pas general de l’edifici i comunicar l’avaria a la companyia subministradora.</w:t>
+        <w:t xml:space="preserve">S’ha de tancar l’aixeta de pas de l’aigua. Si la fuita te lloc abans de la aixeta de pas, aleshores s’ha de tancar l’aixeta a la sortida del comptador de l’aigua. Si la fuita es localitza abans del comptador, aleshores s’ha de tancar a clau de </w:t>
+      </w:r>
+      <w:proofErr w:type="gramStart"/>
+      <w:r>
+        <w:t>pas</w:t>
+      </w:r>
+      <w:proofErr w:type="gramEnd"/>
+      <w:r>
+        <w:t xml:space="preserve"> general de l’edifici i comunicar l’avaria a la companyia subministradora.</w:t>
       </w:r>
     </w:p>
     <w:p>
@@ -2653,7 +1127,15 @@
         </w:numPr>
       </w:pPr>
       <w:r>
-        <w:t>S’ha de recollir l’aigua el més aviat possible, evitant embassaments que podrien afectar a elements de l’edifici.</w:t>
+        <w:t xml:space="preserve">S’ha de recollir l’aigua el més aviat possible, evitant embassaments que podrien afectar </w:t>
+      </w:r>
+      <w:proofErr w:type="gramStart"/>
+      <w:r>
+        <w:t>a</w:t>
+      </w:r>
+      <w:proofErr w:type="gramEnd"/>
+      <w:r>
+        <w:t xml:space="preserve"> elements de l’edifici.</w:t>
       </w:r>
     </w:p>
     <w:p>
@@ -2673,11 +1155,11 @@
       <w:pPr>
         <w:pStyle w:val="Heading3"/>
       </w:pPr>
-      <w:bookmarkStart w:id="22" w:name="_Toc297976127"/>
+      <w:bookmarkStart w:id="18" w:name="_Toc297976127"/>
       <w:r>
         <w:t>Accions en cas de fallida del subministrament elèctric</w:t>
       </w:r>
-      <w:bookmarkEnd w:id="22"/>
+      <w:bookmarkEnd w:id="18"/>
     </w:p>
     <w:p/>
     <w:p>
@@ -2709,11 +1191,11 @@
       <w:pPr>
         <w:pStyle w:val="Heading3"/>
       </w:pPr>
-      <w:bookmarkStart w:id="23" w:name="_Toc297976128"/>
+      <w:bookmarkStart w:id="19" w:name="_Toc297976128"/>
       <w:r>
         <w:t>Accions en cas de ventades</w:t>
       </w:r>
-      <w:bookmarkEnd w:id="23"/>
+      <w:bookmarkEnd w:id="19"/>
     </w:p>
     <w:p/>
     <w:p>
@@ -2769,11 +1251,11 @@
       <w:pPr>
         <w:pStyle w:val="Heading3"/>
       </w:pPr>
-      <w:bookmarkStart w:id="24" w:name="_Toc297976129"/>
+      <w:bookmarkStart w:id="20" w:name="_Toc297976129"/>
       <w:r>
         <w:t>Accions en cas d’inundació</w:t>
       </w:r>
-      <w:bookmarkEnd w:id="24"/>
+      <w:bookmarkEnd w:id="20"/>
     </w:p>
     <w:p/>
     <w:p>
@@ -2833,11 +1315,11 @@
       <w:pPr>
         <w:pStyle w:val="Heading3"/>
       </w:pPr>
-      <w:bookmarkStart w:id="25" w:name="_Toc297976130"/>
+      <w:bookmarkStart w:id="21" w:name="_Toc297976130"/>
       <w:r>
         <w:t>Accions en cas de gran nevada</w:t>
       </w:r>
-      <w:bookmarkEnd w:id="25"/>
+      <w:bookmarkEnd w:id="21"/>
     </w:p>
     <w:p/>
     <w:p>
@@ -2880,11 +1362,16 @@
       <w:pPr>
         <w:pStyle w:val="Heading3"/>
       </w:pPr>
-      <w:bookmarkStart w:id="26" w:name="_Toc297976131"/>
+      <w:bookmarkStart w:id="22" w:name="_Toc297976131"/>
+    </w:p>
+    <w:p>
+      <w:pPr>
+        <w:pStyle w:val="Heading3"/>
+      </w:pPr>
       <w:r>
         <w:t>Accions en cas de calamarçada</w:t>
       </w:r>
-      <w:bookmarkEnd w:id="26"/>
+      <w:bookmarkEnd w:id="22"/>
     </w:p>
     <w:p/>
     <w:p>
@@ -2916,11 +1403,11 @@
       <w:pPr>
         <w:pStyle w:val="Heading3"/>
       </w:pPr>
-      <w:bookmarkStart w:id="27" w:name="_Toc297976132"/>
+      <w:bookmarkStart w:id="23" w:name="_Toc297976132"/>
       <w:r>
         <w:t>Accions en cas de tempesta</w:t>
       </w:r>
-      <w:bookmarkEnd w:id="27"/>
+      <w:bookmarkEnd w:id="23"/>
     </w:p>
     <w:p/>
     <w:p>
@@ -2988,11 +1475,11 @@
       <w:pPr>
         <w:pStyle w:val="Heading3"/>
       </w:pPr>
-      <w:bookmarkStart w:id="28" w:name="_Toc297976133"/>
+      <w:bookmarkStart w:id="24" w:name="_Toc297976133"/>
       <w:r>
         <w:t>Accions en cas de moviments en l’estructura</w:t>
       </w:r>
-      <w:bookmarkEnd w:id="28"/>
+      <w:bookmarkEnd w:id="24"/>
     </w:p>
     <w:p/>
     <w:p>
@@ -3042,190 +1529,42 @@
       <w:pPr>
         <w:pStyle w:val="Title"/>
       </w:pPr>
-      <w:bookmarkStart w:id="29" w:name="_Toc297976134"/>
-      <w:bookmarkStart w:id="30" w:name="_Toc424303765"/>
-      <w:bookmarkStart w:id="31" w:name="_Toc424399583"/>
+      <w:bookmarkStart w:id="25" w:name="_Toc297976134"/>
+      <w:bookmarkStart w:id="26" w:name="_Toc424303765"/>
+      <w:bookmarkStart w:id="27" w:name="_Toc424399583"/>
       <w:r>
         <w:t>ARXIU DE DOCUMENTS</w:t>
       </w:r>
-      <w:bookmarkEnd w:id="29"/>
-      <w:bookmarkEnd w:id="30"/>
-      <w:bookmarkEnd w:id="31"/>
-    </w:p>
-    <w:p/>
-    <w:p>
-      <w:r>
-        <w:t>L'arxiu de documents ha de contenir els següents documents:</w:t>
-      </w:r>
-    </w:p>
-    <w:p>
-      <w:pPr>
-        <w:pStyle w:val="ListParagraph"/>
-        <w:numPr>
-          <w:ilvl w:val="0"/>
-          <w:numId w:val="11"/>
-        </w:numPr>
-      </w:pPr>
-      <w:r>
-        <w:t>Informe d’inspecció tècnica obligatòria (IITE)</w:t>
-      </w:r>
-    </w:p>
-    <w:p>
-      <w:pPr>
-        <w:pStyle w:val="ListParagraph"/>
-        <w:numPr>
-          <w:ilvl w:val="0"/>
-          <w:numId w:val="11"/>
-        </w:numPr>
-      </w:pPr>
-      <w:r>
-        <w:t>Document acreditatiu del lliurament a l’Administració de les dades bàsiques de la IITE</w:t>
-      </w:r>
-    </w:p>
-    <w:p>
-      <w:pPr>
-        <w:pStyle w:val="ListParagraph"/>
-        <w:numPr>
-          <w:ilvl w:val="0"/>
-          <w:numId w:val="11"/>
-        </w:numPr>
-      </w:pPr>
-      <w:r>
-        <w:t>El comunicat a l’ens local del municipi al qual pertany l’edifici en cas de situació de risc per a les persones</w:t>
-      </w:r>
-    </w:p>
-    <w:p>
-      <w:pPr>
-        <w:pStyle w:val="ListParagraph"/>
-        <w:numPr>
-          <w:ilvl w:val="0"/>
-          <w:numId w:val="11"/>
-        </w:numPr>
-      </w:pPr>
-      <w:r>
-        <w:t>Programa de rehabilitació que adopti les mesures correctores</w:t>
-      </w:r>
-    </w:p>
-    <w:p>
-      <w:pPr>
-        <w:pStyle w:val="ListParagraph"/>
-        <w:numPr>
-          <w:ilvl w:val="0"/>
-          <w:numId w:val="11"/>
-        </w:numPr>
-      </w:pPr>
-      <w:r>
-        <w:t>Certificats de final d’obra de totes les obres que s’executin en l’edifici</w:t>
-      </w:r>
-    </w:p>
-    <w:p>
-      <w:pPr>
-        <w:pStyle w:val="ListParagraph"/>
-        <w:numPr>
-          <w:ilvl w:val="0"/>
-          <w:numId w:val="11"/>
-        </w:numPr>
-      </w:pPr>
-      <w:r>
-        <w:t>Certificat d’aptitud</w:t>
-      </w:r>
-    </w:p>
-    <w:p>
-      <w:pPr>
-        <w:pStyle w:val="ListParagraph"/>
-        <w:numPr>
-          <w:ilvl w:val="0"/>
-          <w:numId w:val="11"/>
-        </w:numPr>
-      </w:pPr>
-      <w:r>
-        <w:t>Certificat d’eficiència energètica de l’edifici</w:t>
-      </w:r>
-    </w:p>
-    <w:p>
-      <w:pPr>
-        <w:pStyle w:val="ListParagraph"/>
-        <w:numPr>
-          <w:ilvl w:val="0"/>
-          <w:numId w:val="11"/>
-        </w:numPr>
-      </w:pPr>
-      <w:r>
-        <w:t>Instruccions o recomanacions d’ús i manteniment de l’edifici i les seves instal·lacions</w:t>
-      </w:r>
-    </w:p>
-    <w:p>
-      <w:pPr>
-        <w:pStyle w:val="ListParagraph"/>
-        <w:numPr>
-          <w:ilvl w:val="0"/>
-          <w:numId w:val="11"/>
-        </w:numPr>
-      </w:pPr>
-      <w:r>
-        <w:t>Documents que justifiquin la realització d’operacions de reparació, manteniment i rehabilitació de caràcter obligatori, així com la identificació de les empreses o professionals que les han realitzades i les garanties que s’han donat</w:t>
-      </w:r>
-    </w:p>
-    <w:p>
-      <w:pPr>
-        <w:pStyle w:val="ListParagraph"/>
-        <w:numPr>
-          <w:ilvl w:val="0"/>
-          <w:numId w:val="11"/>
-        </w:numPr>
-      </w:pPr>
-      <w:r>
-        <w:t>Pressupostos i contractes d’obres, manteniments i honoraris professionals</w:t>
-      </w:r>
-    </w:p>
-    <w:p>
-      <w:pPr>
-        <w:pStyle w:val="ListParagraph"/>
-        <w:numPr>
-          <w:ilvl w:val="0"/>
-          <w:numId w:val="11"/>
-        </w:numPr>
-      </w:pPr>
-      <w:r>
-        <w:t>Certificats d’inscripció en el Registre d’instal·lacions tècniques de seguretat industrial de Catalunya de les instal·lacions comunes de l’edifici de baixa tensió, gasos combustibles, instal·lacions petrolíferes, instal·lacions tèrmiques i d’ascensors que s’hagin realitzat</w:t>
-      </w:r>
-    </w:p>
-    <w:p>
-      <w:pPr>
-        <w:pStyle w:val="ListParagraph"/>
-        <w:numPr>
-          <w:ilvl w:val="0"/>
-          <w:numId w:val="11"/>
-        </w:numPr>
-      </w:pPr>
-      <w:r>
-        <w:t>Certificats d’inspeccions tècniques de les instal·lacions comunes sotmeses a reglamentació de seguretat industrial</w:t>
-      </w:r>
-    </w:p>
-    <w:p>
-      <w:pPr>
-        <w:pStyle w:val="ListParagraph"/>
-        <w:numPr>
-          <w:ilvl w:val="0"/>
-          <w:numId w:val="11"/>
-        </w:numPr>
-      </w:pPr>
-      <w:r>
-        <w:t xml:space="preserve">Altra documentació que sigui rellevant per al coneixement de l’estat de l’edifici i tota la documentació de què ja es disposi sobre l’edifici </w:t>
-      </w:r>
+      <w:bookmarkEnd w:id="25"/>
+      <w:bookmarkEnd w:id="26"/>
+      <w:bookmarkEnd w:id="27"/>
+    </w:p>
+    <w:p/>
+    <w:p>
       <w:r>
         <w:br w:type="page"/>
       </w:r>
     </w:p>
     <w:p>
+      <w:bookmarkStart w:id="28" w:name="_Toc424399584"/>
+      <w:r>
+        <w:t>$titol_apartat_arxiu$</w:t>
+      </w:r>
+    </w:p>
+    <w:p/>
+    <w:p>
+      <w:r>
+        <w:br w:type="page"/>
+      </w:r>
+    </w:p>
+    <w:p>
       <w:pPr>
         <w:pStyle w:val="Title"/>
       </w:pPr>
-      <w:bookmarkStart w:id="32" w:name="_Toc424399584"/>
       <w:r>
         <w:t>REGISTRE D'INCIDÈNCIES</w:t>
       </w:r>
-      <w:bookmarkEnd w:id="32"/>
+      <w:bookmarkEnd w:id="28"/>
     </w:p>
     <w:p/>
     <w:p>
@@ -3319,9 +1658,8 @@
     </w:p>
     <w:sectPr>
       <w:headerReference w:type="even" r:id="rId8"/>
-      <w:headerReference w:type="default" r:id="rId9"/>
-      <w:footerReference w:type="even" r:id="rId10"/>
-      <w:footerReference w:type="default" r:id="rId11"/>
+      <w:footerReference w:type="even" r:id="rId9"/>
+      <w:footerReference w:type="default" r:id="rId10"/>
       <w:pgSz w:w="11900" w:h="16840"/>
       <w:pgMar w:top="1417" w:right="1701" w:bottom="1417" w:left="1701" w:header="708" w:footer="708" w:gutter="0"/>
       <w:cols w:space="708"/>
@@ -3391,46 +1729,6 @@
 
 <file path=word/footer2.xml><?xml version="1.0" encoding="utf-8"?>
 <w:ftr xmlns:wpc="http://schemas.microsoft.com/office/word/2010/wordprocessingCanvas" xmlns:mo="http://schemas.microsoft.com/office/mac/office/2008/main" xmlns:mc="http://schemas.openxmlformats.org/markup-compatibility/2006" xmlns:mv="urn:schemas-microsoft-com:mac:vml" xmlns:o="urn:schemas-microsoft-com:office:office" xmlns:r="http://schemas.openxmlformats.org/officeDocument/2006/relationships" xmlns:m="http://schemas.openxmlformats.org/officeDocument/2006/math" xmlns:v="urn:schemas-microsoft-com:vml" xmlns:wp14="http://schemas.microsoft.com/office/word/2010/wordprocessingDrawing" xmlns:wp="http://schemas.openxmlformats.org/drawingml/2006/wordprocessingDrawing" xmlns:w10="urn:schemas-microsoft-com:office:word" xmlns:w="http://schemas.openxmlformats.org/wordprocessingml/2006/main" xmlns:w14="http://schemas.microsoft.com/office/word/2010/wordml" xmlns:w15="http://schemas.microsoft.com/office/word/2012/wordml" xmlns:wpg="http://schemas.microsoft.com/office/word/2010/wordprocessingGroup" xmlns:wpi="http://schemas.microsoft.com/office/word/2010/wordprocessingInk" xmlns:wne="http://schemas.microsoft.com/office/word/2006/wordml" xmlns:wps="http://schemas.microsoft.com/office/word/2010/wordprocessingShape" mc:Ignorable="w14 w15 wp14">
-  <w:p>
-    <w:pPr>
-      <w:pStyle w:val="Footer"/>
-      <w:framePr w:wrap="around" w:vAnchor="text" w:hAnchor="margin" w:xAlign="right" w:y="1"/>
-      <w:rPr>
-        <w:rStyle w:val="PageNumber"/>
-      </w:rPr>
-    </w:pPr>
-    <w:r>
-      <w:rPr>
-        <w:rStyle w:val="PageNumber"/>
-      </w:rPr>
-      <w:fldChar w:fldCharType="begin"/>
-    </w:r>
-    <w:r>
-      <w:rPr>
-        <w:rStyle w:val="PageNumber"/>
-      </w:rPr>
-      <w:instrText xml:space="preserve">PAGE  </w:instrText>
-    </w:r>
-    <w:r>
-      <w:rPr>
-        <w:rStyle w:val="PageNumber"/>
-      </w:rPr>
-      <w:fldChar w:fldCharType="separate"/>
-    </w:r>
-    <w:r>
-      <w:rPr>
-        <w:rStyle w:val="PageNumber"/>
-        <w:noProof/>
-      </w:rPr>
-      <w:t>14</w:t>
-    </w:r>
-    <w:r>
-      <w:rPr>
-        <w:rStyle w:val="PageNumber"/>
-      </w:rPr>
-      <w:fldChar w:fldCharType="end"/>
-    </w:r>
-  </w:p>
   <w:p>
     <w:pPr>
       <w:pStyle w:val="Footer"/>
@@ -3537,42 +1835,6 @@
 </w:hdr>
 </file>
 
-<file path=word/header2.xml><?xml version="1.0" encoding="utf-8"?>
-<w:hdr xmlns:wpc="http://schemas.microsoft.com/office/word/2010/wordprocessingCanvas" xmlns:mo="http://schemas.microsoft.com/office/mac/office/2008/main" xmlns:mc="http://schemas.openxmlformats.org/markup-compatibility/2006" xmlns:mv="urn:schemas-microsoft-com:mac:vml" xmlns:o="urn:schemas-microsoft-com:office:office" xmlns:r="http://schemas.openxmlformats.org/officeDocument/2006/relationships" xmlns:m="http://schemas.openxmlformats.org/officeDocument/2006/math" xmlns:v="urn:schemas-microsoft-com:vml" xmlns:wp14="http://schemas.microsoft.com/office/word/2010/wordprocessingDrawing" xmlns:wp="http://schemas.openxmlformats.org/drawingml/2006/wordprocessingDrawing" xmlns:w10="urn:schemas-microsoft-com:office:word" xmlns:w="http://schemas.openxmlformats.org/wordprocessingml/2006/main" xmlns:w14="http://schemas.microsoft.com/office/word/2010/wordml" xmlns:w15="http://schemas.microsoft.com/office/word/2012/wordml" xmlns:wpg="http://schemas.microsoft.com/office/word/2010/wordprocessingGroup" xmlns:wpi="http://schemas.microsoft.com/office/word/2010/wordprocessingInk" xmlns:wne="http://schemas.microsoft.com/office/word/2006/wordml" xmlns:wps="http://schemas.microsoft.com/office/word/2010/wordprocessingShape" mc:Ignorable="w14 w15 wp14">
-  <w:p>
-    <w:pPr>
-      <w:pStyle w:val="Header"/>
-      <w:pBdr>
-        <w:bottom w:val="single" w:sz="6" w:space="1" w:color="auto"/>
-      </w:pBdr>
-      <w:rPr>
-        <w:color w:val="595959" w:themeColor="text1" w:themeTint="A6"/>
-        <w:sz w:val="20"/>
-        <w:szCs w:val="20"/>
-      </w:rPr>
-    </w:pPr>
-    <w:r>
-      <w:rPr>
-        <w:color w:val="595959" w:themeColor="text1" w:themeTint="A6"/>
-        <w:sz w:val="20"/>
-        <w:szCs w:val="20"/>
-      </w:rPr>
-      <w:t>Llibre de l’edifici</w:t>
-    </w:r>
-  </w:p>
-  <w:p>
-    <w:pPr>
-      <w:pStyle w:val="Header"/>
-      <w:rPr>
-        <w:color w:val="595959" w:themeColor="text1" w:themeTint="A6"/>
-        <w:sz w:val="20"/>
-        <w:szCs w:val="20"/>
-      </w:rPr>
-    </w:pPr>
-  </w:p>
-</w:hdr>
-</file>
-
 <file path=word/numbering.xml><?xml version="1.0" encoding="utf-8"?>
 <w:numbering xmlns:wpc="http://schemas.microsoft.com/office/word/2010/wordprocessingCanvas" xmlns:mo="http://schemas.microsoft.com/office/mac/office/2008/main" xmlns:mc="http://schemas.openxmlformats.org/markup-compatibility/2006" xmlns:mv="urn:schemas-microsoft-com:mac:vml" xmlns:o="urn:schemas-microsoft-com:office:office" xmlns:r="http://schemas.openxmlformats.org/officeDocument/2006/relationships" xmlns:m="http://schemas.openxmlformats.org/officeDocument/2006/math" xmlns:v="urn:schemas-microsoft-com:vml" xmlns:wp14="http://schemas.microsoft.com/office/word/2010/wordprocessingDrawing" xmlns:wp="http://schemas.openxmlformats.org/drawingml/2006/wordprocessingDrawing" xmlns:w10="urn:schemas-microsoft-com:office:word" xmlns:w="http://schemas.openxmlformats.org/wordprocessingml/2006/main" xmlns:w14="http://schemas.microsoft.com/office/word/2010/wordml" xmlns:w15="http://schemas.microsoft.com/office/word/2012/wordml" xmlns:wpg="http://schemas.microsoft.com/office/word/2010/wordprocessingGroup" xmlns:wpi="http://schemas.microsoft.com/office/word/2010/wordprocessingInk" xmlns:wne="http://schemas.microsoft.com/office/word/2006/wordml" xmlns:wps="http://schemas.microsoft.com/office/word/2010/wordprocessingShape" mc:Ignorable="w14 w15 wp14">
   <w:abstractNum w:abstractNumId="0">
@@ -3802,6 +2064,119 @@
     </w:lvl>
   </w:abstractNum>
   <w:abstractNum w:abstractNumId="2">
+    <w:nsid w:val="1F4A1582"/>
+    <w:multiLevelType w:val="hybridMultilevel"/>
+    <w:tmpl w:val="9B104D9E"/>
+    <w:lvl w:ilvl="0" w:tplc="04090001">
+      <w:start w:val="1"/>
+      <w:numFmt w:val="bullet"/>
+      <w:lvlText w:val=""/>
+      <w:lvlJc w:val="left"/>
+      <w:pPr>
+        <w:ind w:left="720" w:hanging="360"/>
+      </w:pPr>
+      <w:rPr>
+        <w:rFonts w:ascii="Symbol" w:hAnsi="Symbol" w:hint="default"/>
+      </w:rPr>
+    </w:lvl>
+    <w:lvl w:ilvl="1" w:tplc="04090003" w:tentative="1">
+      <w:start w:val="1"/>
+      <w:numFmt w:val="bullet"/>
+      <w:lvlText w:val="o"/>
+      <w:lvlJc w:val="left"/>
+      <w:pPr>
+        <w:ind w:left="1440" w:hanging="360"/>
+      </w:pPr>
+      <w:rPr>
+        <w:rFonts w:ascii="Courier New" w:hAnsi="Courier New" w:cs="Courier New" w:hint="default"/>
+      </w:rPr>
+    </w:lvl>
+    <w:lvl w:ilvl="2" w:tplc="04090005" w:tentative="1">
+      <w:start w:val="1"/>
+      <w:numFmt w:val="bullet"/>
+      <w:lvlText w:val=""/>
+      <w:lvlJc w:val="left"/>
+      <w:pPr>
+        <w:ind w:left="2160" w:hanging="360"/>
+      </w:pPr>
+      <w:rPr>
+        <w:rFonts w:ascii="Wingdings" w:hAnsi="Wingdings" w:hint="default"/>
+      </w:rPr>
+    </w:lvl>
+    <w:lvl w:ilvl="3" w:tplc="04090001" w:tentative="1">
+      <w:start w:val="1"/>
+      <w:numFmt w:val="bullet"/>
+      <w:lvlText w:val=""/>
+      <w:lvlJc w:val="left"/>
+      <w:pPr>
+        <w:ind w:left="2880" w:hanging="360"/>
+      </w:pPr>
+      <w:rPr>
+        <w:rFonts w:ascii="Symbol" w:hAnsi="Symbol" w:hint="default"/>
+      </w:rPr>
+    </w:lvl>
+    <w:lvl w:ilvl="4" w:tplc="04090003" w:tentative="1">
+      <w:start w:val="1"/>
+      <w:numFmt w:val="bullet"/>
+      <w:lvlText w:val="o"/>
+      <w:lvlJc w:val="left"/>
+      <w:pPr>
+        <w:ind w:left="3600" w:hanging="360"/>
+      </w:pPr>
+      <w:rPr>
+        <w:rFonts w:ascii="Courier New" w:hAnsi="Courier New" w:cs="Courier New" w:hint="default"/>
+      </w:rPr>
+    </w:lvl>
+    <w:lvl w:ilvl="5" w:tplc="04090005" w:tentative="1">
+      <w:start w:val="1"/>
+      <w:numFmt w:val="bullet"/>
+      <w:lvlText w:val=""/>
+      <w:lvlJc w:val="left"/>
+      <w:pPr>
+        <w:ind w:left="4320" w:hanging="360"/>
+      </w:pPr>
+      <w:rPr>
+        <w:rFonts w:ascii="Wingdings" w:hAnsi="Wingdings" w:hint="default"/>
+      </w:rPr>
+    </w:lvl>
+    <w:lvl w:ilvl="6" w:tplc="04090001" w:tentative="1">
+      <w:start w:val="1"/>
+      <w:numFmt w:val="bullet"/>
+      <w:lvlText w:val=""/>
+      <w:lvlJc w:val="left"/>
+      <w:pPr>
+        <w:ind w:left="5040" w:hanging="360"/>
+      </w:pPr>
+      <w:rPr>
+        <w:rFonts w:ascii="Symbol" w:hAnsi="Symbol" w:hint="default"/>
+      </w:rPr>
+    </w:lvl>
+    <w:lvl w:ilvl="7" w:tplc="04090003" w:tentative="1">
+      <w:start w:val="1"/>
+      <w:numFmt w:val="bullet"/>
+      <w:lvlText w:val="o"/>
+      <w:lvlJc w:val="left"/>
+      <w:pPr>
+        <w:ind w:left="5760" w:hanging="360"/>
+      </w:pPr>
+      <w:rPr>
+        <w:rFonts w:ascii="Courier New" w:hAnsi="Courier New" w:cs="Courier New" w:hint="default"/>
+      </w:rPr>
+    </w:lvl>
+    <w:lvl w:ilvl="8" w:tplc="04090005" w:tentative="1">
+      <w:start w:val="1"/>
+      <w:numFmt w:val="bullet"/>
+      <w:lvlText w:val=""/>
+      <w:lvlJc w:val="left"/>
+      <w:pPr>
+        <w:ind w:left="6480" w:hanging="360"/>
+      </w:pPr>
+      <w:rPr>
+        <w:rFonts w:ascii="Wingdings" w:hAnsi="Wingdings" w:hint="default"/>
+      </w:rPr>
+    </w:lvl>
+  </w:abstractNum>
+  <w:abstractNum w:abstractNumId="3">
     <w:nsid w:val="20337E06"/>
     <w:multiLevelType w:val="hybridMultilevel"/>
     <w:tmpl w:val="FAE840AA"/>
@@ -3914,7 +2289,7 @@
       </w:rPr>
     </w:lvl>
   </w:abstractNum>
-  <w:abstractNum w:abstractNumId="3">
+  <w:abstractNum w:abstractNumId="4">
     <w:nsid w:val="27F05578"/>
     <w:multiLevelType w:val="hybridMultilevel"/>
     <w:tmpl w:val="3F3EC0DA"/>
@@ -4027,7 +2402,7 @@
       </w:rPr>
     </w:lvl>
   </w:abstractNum>
-  <w:abstractNum w:abstractNumId="4">
+  <w:abstractNum w:abstractNumId="5">
     <w:nsid w:val="2B256C85"/>
     <w:multiLevelType w:val="hybridMultilevel"/>
     <w:tmpl w:val="0F9ACCC0"/>
@@ -4140,7 +2515,7 @@
       </w:rPr>
     </w:lvl>
   </w:abstractNum>
-  <w:abstractNum w:abstractNumId="5">
+  <w:abstractNum w:abstractNumId="6">
     <w:nsid w:val="2C6609BF"/>
     <w:multiLevelType w:val="hybridMultilevel"/>
     <w:tmpl w:val="46082F62"/>
@@ -4253,7 +2628,7 @@
       </w:rPr>
     </w:lvl>
   </w:abstractNum>
-  <w:abstractNum w:abstractNumId="6">
+  <w:abstractNum w:abstractNumId="7">
     <w:nsid w:val="2D427B2A"/>
     <w:multiLevelType w:val="hybridMultilevel"/>
     <w:tmpl w:val="9BAC847C"/>
@@ -4366,7 +2741,7 @@
       </w:rPr>
     </w:lvl>
   </w:abstractNum>
-  <w:abstractNum w:abstractNumId="7">
+  <w:abstractNum w:abstractNumId="8">
     <w:nsid w:val="2FB85D11"/>
     <w:multiLevelType w:val="hybridMultilevel"/>
     <w:tmpl w:val="4E66F2CA"/>
@@ -4479,7 +2854,7 @@
       </w:rPr>
     </w:lvl>
   </w:abstractNum>
-  <w:abstractNum w:abstractNumId="8">
+  <w:abstractNum w:abstractNumId="9">
     <w:nsid w:val="4C552164"/>
     <w:multiLevelType w:val="hybridMultilevel"/>
     <w:tmpl w:val="54CEF7F0"/>
@@ -4592,7 +2967,7 @@
       </w:rPr>
     </w:lvl>
   </w:abstractNum>
-  <w:abstractNum w:abstractNumId="9">
+  <w:abstractNum w:abstractNumId="10">
     <w:nsid w:val="58754917"/>
     <w:multiLevelType w:val="hybridMultilevel"/>
     <w:tmpl w:val="9472732E"/>
@@ -4705,7 +3080,7 @@
       </w:rPr>
     </w:lvl>
   </w:abstractNum>
-  <w:abstractNum w:abstractNumId="10">
+  <w:abstractNum w:abstractNumId="11">
     <w:nsid w:val="60016226"/>
     <w:multiLevelType w:val="hybridMultilevel"/>
     <w:tmpl w:val="22F8EA2E"/>
@@ -4818,7 +3193,7 @@
       </w:rPr>
     </w:lvl>
   </w:abstractNum>
-  <w:abstractNum w:abstractNumId="11">
+  <w:abstractNum w:abstractNumId="12">
     <w:nsid w:val="62B63744"/>
     <w:multiLevelType w:val="hybridMultilevel"/>
     <w:tmpl w:val="EE62CE70"/>
@@ -4931,7 +3306,7 @@
       </w:rPr>
     </w:lvl>
   </w:abstractNum>
-  <w:abstractNum w:abstractNumId="12">
+  <w:abstractNum w:abstractNumId="13">
     <w:nsid w:val="675F7E01"/>
     <w:multiLevelType w:val="hybridMultilevel"/>
     <w:tmpl w:val="8C729614"/>
@@ -5048,40 +3423,43 @@
     <w:abstractNumId w:val="1"/>
   </w:num>
   <w:num w:numId="2">
-    <w:abstractNumId w:val="3"/>
+    <w:abstractNumId w:val="4"/>
   </w:num>
   <w:num w:numId="3">
-    <w:abstractNumId w:val="12"/>
+    <w:abstractNumId w:val="13"/>
   </w:num>
   <w:num w:numId="4">
-    <w:abstractNumId w:val="4"/>
+    <w:abstractNumId w:val="5"/>
   </w:num>
   <w:num w:numId="5">
+    <w:abstractNumId w:val="8"/>
+  </w:num>
+  <w:num w:numId="6">
+    <w:abstractNumId w:val="10"/>
+  </w:num>
+  <w:num w:numId="7">
+    <w:abstractNumId w:val="11"/>
+  </w:num>
+  <w:num w:numId="8">
     <w:abstractNumId w:val="7"/>
   </w:num>
-  <w:num w:numId="6">
+  <w:num w:numId="9">
     <w:abstractNumId w:val="9"/>
   </w:num>
-  <w:num w:numId="7">
-    <w:abstractNumId w:val="10"/>
-  </w:num>
-  <w:num w:numId="8">
+  <w:num w:numId="10">
     <w:abstractNumId w:val="6"/>
   </w:num>
-  <w:num w:numId="9">
-    <w:abstractNumId w:val="8"/>
-  </w:num>
-  <w:num w:numId="10">
-    <w:abstractNumId w:val="5"/>
-  </w:num>
   <w:num w:numId="11">
-    <w:abstractNumId w:val="2"/>
+    <w:abstractNumId w:val="3"/>
   </w:num>
   <w:num w:numId="12">
     <w:abstractNumId w:val="0"/>
   </w:num>
   <w:num w:numId="13">
-    <w:abstractNumId w:val="11"/>
+    <w:abstractNumId w:val="12"/>
+  </w:num>
+  <w:num w:numId="14">
+    <w:abstractNumId w:val="2"/>
   </w:num>
 </w:numbering>
 </file>
@@ -5099,7 +3477,7 @@
     </w:rPrDefault>
     <w:pPrDefault>
       <w:pPr>
-        <w:spacing w:after="200" w:line="276" w:lineRule="auto"/>
+        <w:spacing w:after="80"/>
       </w:pPr>
     </w:pPrDefault>
   </w:docDefaults>
@@ -5745,7 +4123,7 @@
     <w:qFormat/>
     <w:rsid w:val="00752B30"/>
     <w:pPr>
-      <w:spacing w:after="300" w:line="240" w:lineRule="auto"/>
+      <w:spacing w:after="300"/>
       <w:contextualSpacing/>
     </w:pPr>
     <w:rPr>
@@ -6127,7 +4505,7 @@
     <w:qFormat/>
     <w:rsid w:val="00752B30"/>
     <w:pPr>
-      <w:spacing w:after="0" w:line="240" w:lineRule="auto"/>
+      <w:spacing w:after="0"/>
     </w:pPr>
   </w:style>
   <w:style w:type="paragraph" w:styleId="Quote">
@@ -6274,7 +4652,7 @@
     <w:qFormat/>
     <w:rsid w:val="00DC0276"/>
     <w:pPr>
-      <w:spacing w:before="120" w:line="240" w:lineRule="auto"/>
+      <w:spacing w:before="120"/>
     </w:pPr>
     <w:rPr>
       <w:b/>
@@ -6288,7 +4666,7 @@
     <w:unhideWhenUsed/>
     <w:rsid w:val="00881B68"/>
     <w:pPr>
-      <w:spacing w:before="100" w:beforeAutospacing="1" w:after="100" w:afterAutospacing="1" w:line="240" w:lineRule="auto"/>
+      <w:spacing w:before="100" w:beforeAutospacing="1" w:after="100" w:afterAutospacing="1"/>
     </w:pPr>
     <w:rPr>
       <w:rFonts w:ascii="Times" w:hAnsi="Times" w:cs="Times New Roman"/>
@@ -6438,11 +4816,25 @@
     <w:sig w:usb0="E00002FF" w:usb1="6AC7FDFB" w:usb2="08000012" w:usb3="00000000" w:csb0="0002009F" w:csb1="00000000"/>
   </w:font>
   <w:font w:name="Times">
-    <w:panose1 w:val="02000500000000000000"/>
+    <w:panose1 w:val="00000000000000000000"/>
+    <w:charset w:val="4D"/>
+    <w:family w:val="roman"/>
+    <w:notTrueType/>
+    <w:pitch w:val="variable"/>
+    <w:sig w:usb0="00000003" w:usb1="00000000" w:usb2="00000000" w:usb3="00000000" w:csb0="00000001" w:csb1="00000000"/>
+  </w:font>
+  <w:font w:name="Arial">
+    <w:panose1 w:val="020B0604020202020204"/>
     <w:charset w:val="00"/>
     <w:family w:val="auto"/>
     <w:pitch w:val="variable"/>
-    <w:sig w:usb0="00000003" w:usb1="00000000" w:usb2="00000000" w:usb3="00000000" w:csb0="00000001" w:csb1="00000000"/>
+    <w:sig w:usb0="E0002AFF" w:usb1="C0007843" w:usb2="00000009" w:usb3="00000000" w:csb0="000001FF" w:csb1="00000000"/>
+  </w:font>
+  <w:font w:name="ＭＳ 明朝">
+    <w:charset w:val="80"/>
+    <w:family w:val="auto"/>
+    <w:pitch w:val="variable"/>
+    <w:sig w:usb0="E00002FF" w:usb1="6AC7FDFB" w:usb2="08000012" w:usb3="00000000" w:csb0="0002009F" w:csb1="00000000"/>
   </w:font>
   <w:font w:name="Cambria">
     <w:panose1 w:val="02040503050406030204"/>
@@ -6451,18 +4843,19 @@
     <w:pitch w:val="variable"/>
     <w:sig w:usb0="E00002FF" w:usb1="400004FF" w:usb2="00000000" w:usb3="00000000" w:csb0="0000019F" w:csb1="00000000"/>
   </w:font>
-  <w:font w:name="ＭＳ 明朝">
+  <w:font w:name="Yu Mincho">
+    <w:panose1 w:val="02020400000000000000"/>
     <w:charset w:val="80"/>
     <w:family w:val="auto"/>
     <w:pitch w:val="variable"/>
-    <w:sig w:usb0="E00002FF" w:usb1="6AC7FDFB" w:usb2="08000012" w:usb3="00000000" w:csb0="0002009F" w:csb1="00000000"/>
+    <w:sig w:usb0="800002E7" w:usb1="2AC7FCFF" w:usb2="00000012" w:usb3="00000000" w:csb0="0002009F" w:csb1="00000000"/>
   </w:font>
-  <w:font w:name="Arial">
-    <w:panose1 w:val="020B0604020202020204"/>
-    <w:charset w:val="00"/>
+  <w:font w:name="Yu Gothic Light">
+    <w:panose1 w:val="020B0300000000000000"/>
+    <w:charset w:val="80"/>
     <w:family w:val="auto"/>
     <w:pitch w:val="variable"/>
-    <w:sig w:usb0="E0002AFF" w:usb1="C0007843" w:usb2="00000009" w:usb3="00000000" w:csb0="000001FF" w:csb1="00000000"/>
+    <w:sig w:usb0="E00002FF" w:usb1="2AC7FDFF" w:usb2="00000016" w:usb3="00000000" w:csb0="0002009F" w:csb1="00000000"/>
   </w:font>
   <w:font w:name="Calibri Light">
     <w:panose1 w:val="020F0302020204030204"/>
@@ -6490,6 +4883,7 @@
   <w:rsids>
     <w:rsidRoot w:val="00526DA5"/>
     <w:rsid w:val="00090737"/>
+    <w:rsid w:val="00134507"/>
     <w:rsid w:val="00334D67"/>
     <w:rsid w:val="00526DA5"/>
     <w:rsid w:val="00537A32"/>
@@ -6497,6 +4891,7 @@
     <w:rsid w:val="007C068A"/>
     <w:rsid w:val="008114A0"/>
     <w:rsid w:val="00880336"/>
+    <w:rsid w:val="00F17C4F"/>
   </w:rsids>
   <m:mathPr>
     <m:mathFont m:val="Cambria Math"/>
@@ -7305,7 +5700,7 @@
 </file>
 
 <file path=customXml/itemProps1.xml><?xml version="1.0" encoding="utf-8"?>
-<ds:datastoreItem xmlns:ds="http://schemas.openxmlformats.org/officeDocument/2006/customXml" ds:itemID="{9684B37D-8F8A-404E-84BC-6B09E5C282F1}">
+<ds:datastoreItem xmlns:ds="http://schemas.openxmlformats.org/officeDocument/2006/customXml" ds:itemID="{275158D2-063C-EA4E-964B-F476E63B1670}">
   <ds:schemaRefs>
     <ds:schemaRef ds:uri="http://schemas.openxmlformats.org/officeDocument/2006/bibliography"/>
   </ds:schemaRefs>

</xml_diff>

<commit_message>
Millora les descripcions dels documents
</commit_message>
<xml_diff>
--- a/lib/docx_templates/existents.docx
+++ b/lib/docx_templates/existents.docx
@@ -273,24 +273,145 @@
     <w:p>
       <w:pPr>
         <w:rPr>
-          <w:sz w:val="32"/>
-          <w:szCs w:val="32"/>
-        </w:rPr>
-      </w:pPr>
-      <w:r>
-        <w:rPr>
-          <w:sz w:val="32"/>
-          <w:szCs w:val="32"/>
-        </w:rPr>
+          <w:smallCaps/>
+          <w:spacing w:val="5"/>
+          <w:sz w:val="36"/>
+          <w:szCs w:val="36"/>
+        </w:rPr>
+      </w:pPr>
+      <w:r>
         <w:lastRenderedPageBreak/>
         <w:br w:type="page"/>
       </w:r>
     </w:p>
     <w:p>
       <w:pPr>
+        <w:pStyle w:val="Heading1"/>
+        <w:rPr>
+          <w:b/>
+        </w:rPr>
+      </w:pPr>
+      <w:r>
+        <w:t>Introducció</w:t>
+      </w:r>
+    </w:p>
+    <w:p/>
+    <w:p/>
+    <w:p>
+      <w:pPr>
+        <w:rPr>
+          <w:rFonts w:ascii="Arial" w:hAnsi="Arial"/>
+        </w:rPr>
+      </w:pPr>
+      <w:r>
+        <w:rPr>
+          <w:rFonts w:ascii="Arial" w:hAnsi="Arial"/>
+        </w:rPr>
+        <w:t>El Llibre de l’Edifici és la documentació completa que s’elabora al final de l’obra i que conté les dades principals de tot edifici destinat a habitatge. Consta dels documents següents:</w:t>
+      </w:r>
+    </w:p>
+    <w:p>
+      <w:pPr>
+        <w:rPr>
+          <w:rFonts w:ascii="Arial" w:hAnsi="Arial"/>
+        </w:rPr>
+      </w:pPr>
+    </w:p>
+    <w:p>
+      <w:pPr>
+        <w:rPr>
+          <w:rFonts w:ascii="Arial" w:hAnsi="Arial"/>
+        </w:rPr>
+      </w:pPr>
+      <w:r>
+        <w:rPr>
+          <w:rFonts w:ascii="Arial" w:hAnsi="Arial"/>
+        </w:rPr>
+        <w:t>- El Quadern de registre</w:t>
+      </w:r>
+    </w:p>
+    <w:p>
+      <w:pPr>
+        <w:rPr>
+          <w:rFonts w:ascii="Arial" w:hAnsi="Arial"/>
+        </w:rPr>
+      </w:pPr>
+      <w:r>
+        <w:rPr>
+          <w:rFonts w:ascii="Arial" w:hAnsi="Arial"/>
+        </w:rPr>
+        <w:t>- El Document d’especificacions tècniques</w:t>
+      </w:r>
+    </w:p>
+    <w:p>
+      <w:pPr>
+        <w:rPr>
+          <w:rFonts w:ascii="Arial" w:hAnsi="Arial"/>
+        </w:rPr>
+      </w:pPr>
+      <w:r>
+        <w:rPr>
+          <w:rFonts w:ascii="Arial" w:hAnsi="Arial"/>
+        </w:rPr>
+        <w:t>- L’Arxiu de documents.</w:t>
+      </w:r>
+    </w:p>
+    <w:p>
+      <w:pPr>
+        <w:rPr>
+          <w:rFonts w:ascii="Arial" w:hAnsi="Arial"/>
+        </w:rPr>
+      </w:pPr>
+    </w:p>
+    <w:p>
+      <w:pPr>
+        <w:rPr>
+          <w:rFonts w:ascii="Arial" w:hAnsi="Arial"/>
+        </w:rPr>
+      </w:pPr>
+      <w:r>
+        <w:rPr>
+          <w:rFonts w:ascii="Arial" w:hAnsi="Arial"/>
+        </w:rPr>
+        <w:t>A l’acte de transmissió de la propietat, l’adquirent de l’edifici o el president de la comunitat de propietaris ha de rebre el Llibre de l’Edifici. També són els responsables de tenir-lo al dia mitjançant les inscripcions oportunes en el Quadern de registre i l’Arxiu de documents. Totes les inscripcions en el Quadern de registre i les incorporacions a l’Arxiu de documents han d’estar signades pel propietari de l’edifici o pel president de la comunitat. Les inscripcions d’incidència de les operacions de manteniment en el Quadern de registre s’han de fer durant el mes posterior d’haver-se produït, a l'igual que la inclusió a l’Arxiu de documents de la documentació que correspongui.</w:t>
+      </w:r>
+    </w:p>
+    <w:p>
+      <w:pPr>
+        <w:rPr>
+          <w:rFonts w:ascii="Arial" w:hAnsi="Arial"/>
+        </w:rPr>
+      </w:pPr>
+    </w:p>
+    <w:p>
+      <w:r>
+        <w:rPr>
+          <w:rFonts w:ascii="Arial" w:hAnsi="Arial"/>
+        </w:rPr>
+        <w:t>El Llibre de l’Edifici ha d’estar a disposició de tots els copropietaris de l’edifici.</w:t>
+      </w:r>
+    </w:p>
+    <w:p>
+      <w:pPr>
+        <w:rPr>
+          <w:color w:val="17365D" w:themeColor="text2" w:themeShade="BF"/>
+          <w:spacing w:val="5"/>
+          <w:kern w:val="28"/>
+          <w:sz w:val="52"/>
+          <w:szCs w:val="52"/>
+        </w:rPr>
+      </w:pPr>
+      <w:r>
+        <w:br w:type="page"/>
+      </w:r>
+    </w:p>
+    <w:p>
+      <w:pPr>
         <w:pStyle w:val="Title"/>
       </w:pPr>
       <w:bookmarkStart w:id="0" w:name="_Toc424399578"/>
+      <w:bookmarkStart w:id="1" w:name="_GoBack"/>
+      <w:bookmarkEnd w:id="1"/>
       <w:r>
         <w:t>DADES D'IDENTIFICACIÓ DE L'EDIFICI</w:t>
       </w:r>
@@ -337,13 +458,13 @@
       <w:pPr>
         <w:pStyle w:val="Heading2"/>
       </w:pPr>
-      <w:bookmarkStart w:id="1" w:name="_Toc297976108"/>
-      <w:bookmarkStart w:id="2" w:name="_Toc424303748"/>
+      <w:bookmarkStart w:id="2" w:name="_Toc297976108"/>
+      <w:bookmarkStart w:id="3" w:name="_Toc424303748"/>
       <w:r>
         <w:t>Dades d’identificació</w:t>
       </w:r>
-      <w:bookmarkEnd w:id="1"/>
       <w:bookmarkEnd w:id="2"/>
+      <w:bookmarkEnd w:id="3"/>
     </w:p>
     <w:p/>
     <w:tbl>
@@ -598,9 +719,9 @@
       <w:pPr>
         <w:pStyle w:val="Heading2"/>
       </w:pPr>
-      <w:bookmarkStart w:id="3" w:name="_Toc424399579"/>
       <w:bookmarkStart w:id="4" w:name="_Toc297976109"/>
       <w:bookmarkStart w:id="5" w:name="_Toc424303749"/>
+      <w:bookmarkStart w:id="6" w:name="_Toc424399579"/>
       <w:r>
         <w:t>Agents de l’edificació</w:t>
       </w:r>
@@ -652,12 +773,10 @@
       <w:pPr>
         <w:pStyle w:val="Title"/>
       </w:pPr>
-      <w:bookmarkStart w:id="6" w:name="_GoBack"/>
+      <w:r>
+        <w:t>INSTRUCCIONS D'ÚS I MANTENIMENT DE L'EDIFICI</w:t>
+      </w:r>
       <w:bookmarkEnd w:id="6"/>
-      <w:r>
-        <w:t>INSTRUCCIONS D'ÚS I MANTENIMENT DE L'EDIFICI</w:t>
-      </w:r>
-      <w:bookmarkEnd w:id="3"/>
     </w:p>
     <w:p/>
     <w:p>
@@ -4885,6 +5004,7 @@
     <w:rsid w:val="00090737"/>
     <w:rsid w:val="00134507"/>
     <w:rsid w:val="00334D67"/>
+    <w:rsid w:val="003D7341"/>
     <w:rsid w:val="00526DA5"/>
     <w:rsid w:val="00537A32"/>
     <w:rsid w:val="0067156B"/>
@@ -5700,7 +5820,7 @@
 </file>
 
 <file path=customXml/itemProps1.xml><?xml version="1.0" encoding="utf-8"?>
-<ds:datastoreItem xmlns:ds="http://schemas.openxmlformats.org/officeDocument/2006/customXml" ds:itemID="{275158D2-063C-EA4E-964B-F476E63B1670}">
+<ds:datastoreItem xmlns:ds="http://schemas.openxmlformats.org/officeDocument/2006/customXml" ds:itemID="{51EA7DDD-D176-9A4D-A5AD-0B7F0CF2D642}">
   <ds:schemaRefs>
     <ds:schemaRef ds:uri="http://schemas.openxmlformats.org/officeDocument/2006/bibliography"/>
   </ds:schemaRefs>

</xml_diff>

<commit_message>
Afegeix les observacions als documents
</commit_message>
<xml_diff>
--- a/lib/docx_templates/existents.docx
+++ b/lib/docx_templates/existents.docx
@@ -410,8 +410,6 @@
         <w:pStyle w:val="Title"/>
       </w:pPr>
       <w:bookmarkStart w:id="0" w:name="_Toc424399578"/>
-      <w:bookmarkStart w:id="1" w:name="_GoBack"/>
-      <w:bookmarkEnd w:id="1"/>
       <w:r>
         <w:t>DADES D'IDENTIFICACIÓ DE L'EDIFICI</w:t>
       </w:r>
@@ -458,13 +456,13 @@
       <w:pPr>
         <w:pStyle w:val="Heading2"/>
       </w:pPr>
-      <w:bookmarkStart w:id="2" w:name="_Toc297976108"/>
-      <w:bookmarkStart w:id="3" w:name="_Toc424303748"/>
+      <w:bookmarkStart w:id="1" w:name="_Toc297976108"/>
+      <w:bookmarkStart w:id="2" w:name="_Toc424303748"/>
       <w:r>
         <w:t>Dades d’identificació</w:t>
       </w:r>
+      <w:bookmarkEnd w:id="1"/>
       <w:bookmarkEnd w:id="2"/>
-      <w:bookmarkEnd w:id="3"/>
     </w:p>
     <w:p/>
     <w:tbl>
@@ -604,8 +602,7 @@
       <w:tr>
         <w:tc>
           <w:tcPr>
-            <w:tcW w:w="5758" w:type="dxa"/>
-            <w:gridSpan w:val="2"/>
+            <w:tcW w:w="2879" w:type="dxa"/>
             <w:tcBorders>
               <w:top w:val="single" w:sz="4" w:space="0" w:color="auto"/>
               <w:left w:val="nil"/>
@@ -629,10 +626,35 @@
               <w:t>$referencia_cadastral$</w:t>
             </w:r>
           </w:p>
+        </w:tc>
+        <w:tc>
+          <w:tcPr>
+            <w:tcW w:w="2879" w:type="dxa"/>
+            <w:tcBorders>
+              <w:top w:val="single" w:sz="4" w:space="0" w:color="auto"/>
+              <w:left w:val="nil"/>
+              <w:bottom w:val="single" w:sz="4" w:space="0" w:color="auto"/>
+              <w:right w:val="nil"/>
+            </w:tcBorders>
+          </w:tcPr>
+          <w:p>
+            <w:pPr>
+              <w:pStyle w:val="titoltaula"/>
+            </w:pPr>
+            <w:r>
+              <w:t>Any de construcció</w:t>
+            </w:r>
+            <w:r>
+              <w:t>:</w:t>
+            </w:r>
+          </w:p>
           <w:p>
             <w:pPr>
               <w:pStyle w:val="normaltaula"/>
             </w:pPr>
+            <w:r>
+              <w:t>$any_fi_construccio$</w:t>
+            </w:r>
           </w:p>
         </w:tc>
         <w:tc>
@@ -647,6 +669,25 @@
           </w:tcPr>
           <w:p>
             <w:pPr>
+              <w:pStyle w:val="titoltaula"/>
+            </w:pPr>
+            <w:r>
+              <w:t>Font de l’any de construcció</w:t>
+            </w:r>
+            <w:r>
+              <w:t>:</w:t>
+            </w:r>
+          </w:p>
+          <w:p>
+            <w:pPr>
+              <w:pStyle w:val="normaltaula"/>
+            </w:pPr>
+            <w:r>
+              <w:t>$origen_any_construccio$</w:t>
+            </w:r>
+          </w:p>
+          <w:p>
+            <w:pPr>
               <w:pStyle w:val="normaltaula"/>
             </w:pPr>
           </w:p>
@@ -662,27 +703,15 @@
           <w:szCs w:val="20"/>
         </w:rPr>
       </w:pPr>
-      <w:r>
+    </w:p>
+    <w:p>
+      <w:pPr>
         <w:rPr>
           <w:b/>
           <w:sz w:val="20"/>
           <w:szCs w:val="20"/>
         </w:rPr>
-        <w:t>Fotografia de la façana</w:t>
-      </w:r>
-    </w:p>
-    <w:p/>
-    <w:p/>
-    <w:p/>
-    <w:p/>
-    <w:p/>
-    <w:p/>
-    <w:p/>
-    <w:p/>
-    <w:p>
-      <w:r>
-        <w:br w:type="page"/>
-      </w:r>
+      </w:pPr>
     </w:p>
     <w:p>
       <w:pPr>
@@ -698,6 +727,77 @@
           <w:sz w:val="20"/>
           <w:szCs w:val="20"/>
         </w:rPr>
+        <w:t>Observacions:</w:t>
+      </w:r>
+    </w:p>
+    <w:p>
+      <w:pPr>
+        <w:rPr>
+          <w:b/>
+          <w:sz w:val="20"/>
+          <w:szCs w:val="20"/>
+        </w:rPr>
+      </w:pPr>
+      <w:r>
+        <w:rPr>
+          <w:sz w:val="20"/>
+          <w:szCs w:val="20"/>
+        </w:rPr>
+        <w:t>$observacions$</w:t>
+      </w:r>
+      <w:r>
+        <w:rPr>
+          <w:b/>
+          <w:sz w:val="20"/>
+          <w:szCs w:val="20"/>
+        </w:rPr>
+        <w:br w:type="page"/>
+      </w:r>
+    </w:p>
+    <w:p>
+      <w:pPr>
+        <w:rPr>
+          <w:b/>
+          <w:sz w:val="20"/>
+          <w:szCs w:val="20"/>
+        </w:rPr>
+      </w:pPr>
+      <w:r>
+        <w:rPr>
+          <w:b/>
+          <w:sz w:val="20"/>
+          <w:szCs w:val="20"/>
+        </w:rPr>
+        <w:t>Fotografia de la façana</w:t>
+      </w:r>
+    </w:p>
+    <w:p/>
+    <w:p/>
+    <w:p/>
+    <w:p/>
+    <w:p/>
+    <w:p/>
+    <w:p/>
+    <w:p/>
+    <w:p>
+      <w:r>
+        <w:br w:type="page"/>
+      </w:r>
+    </w:p>
+    <w:p>
+      <w:pPr>
+        <w:rPr>
+          <w:b/>
+          <w:sz w:val="20"/>
+          <w:szCs w:val="20"/>
+        </w:rPr>
+      </w:pPr>
+      <w:r>
+        <w:rPr>
+          <w:b/>
+          <w:sz w:val="20"/>
+          <w:szCs w:val="20"/>
+        </w:rPr>
         <w:t>Plànol d’emplaçament</w:t>
       </w:r>
     </w:p>
@@ -719,14 +819,14 @@
       <w:pPr>
         <w:pStyle w:val="Heading2"/>
       </w:pPr>
-      <w:bookmarkStart w:id="4" w:name="_Toc297976109"/>
-      <w:bookmarkStart w:id="5" w:name="_Toc424303749"/>
-      <w:bookmarkStart w:id="6" w:name="_Toc424399579"/>
+      <w:bookmarkStart w:id="3" w:name="_Toc297976109"/>
+      <w:bookmarkStart w:id="4" w:name="_Toc424303749"/>
+      <w:bookmarkStart w:id="5" w:name="_Toc424399579"/>
       <w:r>
         <w:t>Agents de l’edificació</w:t>
       </w:r>
+      <w:bookmarkEnd w:id="3"/>
       <w:bookmarkEnd w:id="4"/>
-      <w:bookmarkEnd w:id="5"/>
     </w:p>
     <w:p/>
     <w:p>
@@ -776,29 +876,29 @@
       <w:r>
         <w:t>INSTRUCCIONS D'ÚS I MANTENIMENT DE L'EDIFICI</w:t>
       </w:r>
+      <w:bookmarkEnd w:id="5"/>
+    </w:p>
+    <w:p/>
+    <w:p>
+      <w:r>
+        <w:br w:type="page"/>
+      </w:r>
+    </w:p>
+    <w:p>
+      <w:pPr>
+        <w:pStyle w:val="Heading1"/>
+      </w:pPr>
+      <w:bookmarkStart w:id="6" w:name="_Toc424399580"/>
+      <w:bookmarkStart w:id="7" w:name="_Toc297976118"/>
+      <w:bookmarkStart w:id="8" w:name="_Toc424303758"/>
+      <w:r>
+        <w:t>Instruccions d'ús i manteniment</w:t>
+      </w:r>
       <w:bookmarkEnd w:id="6"/>
     </w:p>
     <w:p/>
-    <w:p>
-      <w:r>
-        <w:br w:type="page"/>
-      </w:r>
-    </w:p>
-    <w:p>
-      <w:pPr>
-        <w:pStyle w:val="Heading1"/>
-      </w:pPr>
-      <w:bookmarkStart w:id="7" w:name="_Toc424399580"/>
-      <w:bookmarkStart w:id="8" w:name="_Toc297976118"/>
-      <w:bookmarkStart w:id="9" w:name="_Toc424303758"/>
-      <w:r>
-        <w:t>Instruccions d'ús i manteniment</w:t>
-      </w:r>
-      <w:bookmarkEnd w:id="7"/>
-    </w:p>
-    <w:p/>
+    <w:bookmarkEnd w:id="7"/>
     <w:bookmarkEnd w:id="8"/>
-    <w:bookmarkEnd w:id="9"/>
     <w:p>
       <w:pPr>
         <w:rPr>
@@ -960,19 +1060,15 @@
         <w:br w:type="page"/>
       </w:r>
     </w:p>
-    <w:p/>
-    <w:p>
-      <w:r>
-        <w:br w:type="page"/>
-      </w:r>
-    </w:p>
     <w:p>
       <w:pPr>
         <w:pStyle w:val="Heading1"/>
       </w:pPr>
-      <w:bookmarkStart w:id="10" w:name="_Toc297976123"/>
-      <w:bookmarkStart w:id="11" w:name="_Toc424303763"/>
-      <w:bookmarkStart w:id="12" w:name="_Toc424399581"/>
+      <w:bookmarkStart w:id="9" w:name="_Toc297976123"/>
+      <w:bookmarkStart w:id="10" w:name="_Toc424303763"/>
+      <w:bookmarkStart w:id="11" w:name="_Toc424399581"/>
+      <w:bookmarkStart w:id="12" w:name="_GoBack"/>
+      <w:bookmarkEnd w:id="12"/>
       <w:r>
         <w:t xml:space="preserve">Documents de substitució, modificació o ampliació </w:t>
       </w:r>
@@ -982,9 +1078,9 @@
       <w:r>
         <w:t xml:space="preserve"> per incidències produïdes</w:t>
       </w:r>
+      <w:bookmarkEnd w:id="9"/>
       <w:bookmarkEnd w:id="10"/>
       <w:bookmarkEnd w:id="11"/>
-      <w:bookmarkEnd w:id="12"/>
     </w:p>
     <w:p/>
     <w:p/>
@@ -5011,6 +5107,7 @@
     <w:rsid w:val="007C068A"/>
     <w:rsid w:val="008114A0"/>
     <w:rsid w:val="00880336"/>
+    <w:rsid w:val="00CE3C26"/>
     <w:rsid w:val="00F17C4F"/>
   </w:rsids>
   <m:mathPr>
@@ -5820,7 +5917,7 @@
 </file>
 
 <file path=customXml/itemProps1.xml><?xml version="1.0" encoding="utf-8"?>
-<ds:datastoreItem xmlns:ds="http://schemas.openxmlformats.org/officeDocument/2006/customXml" ds:itemID="{51EA7DDD-D176-9A4D-A5AD-0B7F0CF2D642}">
+<ds:datastoreItem xmlns:ds="http://schemas.openxmlformats.org/officeDocument/2006/customXml" ds:itemID="{78AC8F7B-DAE0-ED46-9A1A-24F297185643}">
   <ds:schemaRefs>
     <ds:schemaRef ds:uri="http://schemas.openxmlformats.org/officeDocument/2006/bibliography"/>
   </ds:schemaRefs>

</xml_diff>